<commit_message>
Project time line done
</commit_message>
<xml_diff>
--- a/project1/evidenceportfolio/ProjectTimeline.docx
+++ b/project1/evidenceportfolio/ProjectTimeline.docx
@@ -1,6 +1,6 @@
 
 <file path=word/document.xml><?xml version="1.0" encoding="utf-8"?>
-<w:document xmlns:wpc="http://schemas.microsoft.com/office/word/2010/wordprocessingCanvas" xmlns:cx="http://schemas.microsoft.com/office/drawing/2014/chartex" xmlns:cx1="http://schemas.microsoft.com/office/drawing/2015/9/8/chartex" xmlns:mc="http://schemas.openxmlformats.org/markup-compatibility/2006" xmlns:o="urn:schemas-microsoft-com:office:office" xmlns:r="http://schemas.openxmlformats.org/officeDocument/2006/relationships" xmlns:m="http://schemas.openxmlformats.org/officeDocument/2006/math" xmlns:v="urn:schemas-microsoft-com:vml" xmlns:wp14="http://schemas.microsoft.com/office/word/2010/wordprocessingDrawing" xmlns:wp="http://schemas.openxmlformats.org/drawingml/2006/wordprocessingDrawing" xmlns:w10="urn:schemas-microsoft-com:office:word" xmlns:w="http://schemas.openxmlformats.org/wordprocessingml/2006/main" xmlns:w14="http://schemas.microsoft.com/office/word/2010/wordml" xmlns:w15="http://schemas.microsoft.com/office/word/2012/wordml" xmlns:w16se="http://schemas.microsoft.com/office/word/2015/wordml/symex" xmlns:wpg="http://schemas.microsoft.com/office/word/2010/wordprocessingGroup" xmlns:wpi="http://schemas.microsoft.com/office/word/2010/wordprocessingInk" xmlns:wne="http://schemas.microsoft.com/office/word/2006/wordml" xmlns:wps="http://schemas.microsoft.com/office/word/2010/wordprocessingShape" mc:Ignorable="w14 w15 w16se wp14">
+<w:document xmlns:wpc="http://schemas.microsoft.com/office/word/2010/wordprocessingCanvas" xmlns:cx="http://schemas.microsoft.com/office/drawing/2014/chartex" xmlns:cx1="http://schemas.microsoft.com/office/drawing/2015/9/8/chartex" xmlns:cx2="http://schemas.microsoft.com/office/drawing/2015/10/21/chartex" xmlns:cx3="http://schemas.microsoft.com/office/drawing/2016/5/9/chartex" xmlns:cx4="http://schemas.microsoft.com/office/drawing/2016/5/10/chartex" xmlns:cx5="http://schemas.microsoft.com/office/drawing/2016/5/11/chartex" xmlns:cx6="http://schemas.microsoft.com/office/drawing/2016/5/12/chartex" xmlns:cx7="http://schemas.microsoft.com/office/drawing/2016/5/13/chartex" xmlns:cx8="http://schemas.microsoft.com/office/drawing/2016/5/14/chartex" xmlns:mc="http://schemas.openxmlformats.org/markup-compatibility/2006" xmlns:aink="http://schemas.microsoft.com/office/drawing/2016/ink" xmlns:am3d="http://schemas.microsoft.com/office/drawing/2017/model3d" xmlns:o="urn:schemas-microsoft-com:office:office" xmlns:r="http://schemas.openxmlformats.org/officeDocument/2006/relationships" xmlns:m="http://schemas.openxmlformats.org/officeDocument/2006/math" xmlns:v="urn:schemas-microsoft-com:vml" xmlns:wp14="http://schemas.microsoft.com/office/word/2010/wordprocessingDrawing" xmlns:wp="http://schemas.openxmlformats.org/drawingml/2006/wordprocessingDrawing" xmlns:w10="urn:schemas-microsoft-com:office:word" xmlns:w="http://schemas.openxmlformats.org/wordprocessingml/2006/main" xmlns:w14="http://schemas.microsoft.com/office/word/2010/wordml" xmlns:w15="http://schemas.microsoft.com/office/word/2012/wordml" xmlns:w16cid="http://schemas.microsoft.com/office/word/2016/wordml/cid" xmlns:w16se="http://schemas.microsoft.com/office/word/2015/wordml/symex" xmlns:wpg="http://schemas.microsoft.com/office/word/2010/wordprocessingGroup" xmlns:wpi="http://schemas.microsoft.com/office/word/2010/wordprocessingInk" xmlns:wne="http://schemas.microsoft.com/office/word/2006/wordml" xmlns:wps="http://schemas.microsoft.com/office/word/2010/wordprocessingShape" mc:Ignorable="w14 w15 w16se w16cid wp14">
   <w:body>
     <w:p>
       <w:pPr>
@@ -30,6 +30,9 @@
       <w:r>
         <w:t>Familiarisation with pre-existing Visual Scan Tool Code Base</w:t>
       </w:r>
+      <w:r>
+        <w:t xml:space="preserve"> using debugging mode</w:t>
+      </w:r>
     </w:p>
     <w:p>
       <w:pPr>
@@ -60,107 +63,186 @@
         </w:rPr>
         <w:t>trello</w:t>
       </w:r>
-      <w:r>
+    </w:p>
+    <w:p>
+      <w:pPr>
+        <w:pStyle w:val="ListParagraph"/>
+      </w:pPr>
+    </w:p>
+    <w:p>
+      <w:pPr>
+        <w:pStyle w:val="Heading2"/>
+      </w:pPr>
+      <w:r>
+        <w:t>Week2:</w:t>
+      </w:r>
+    </w:p>
+    <w:p>
+      <w:pPr>
+        <w:pStyle w:val="ListParagraph"/>
+        <w:numPr>
+          <w:ilvl w:val="0"/>
+          <w:numId w:val="4"/>
+        </w:numPr>
+      </w:pPr>
+      <w:r>
+        <w:t xml:space="preserve">Integrated an additional class called FlashSize Simulation into the Visual Scan Tools’ output functionality and </w:t>
+      </w:r>
+      <w:r>
+        <w:rPr>
+          <w:noProof/>
+        </w:rPr>
+        <w:t>user</w:t>
+      </w:r>
+      <w:r>
+        <w:t xml:space="preserve"> Interaction</w:t>
+      </w:r>
+    </w:p>
+    <w:p>
+      <w:pPr>
+        <w:pStyle w:val="ListParagraph"/>
+        <w:numPr>
+          <w:ilvl w:val="0"/>
+          <w:numId w:val="4"/>
+        </w:numPr>
+      </w:pPr>
+      <w:r>
+        <w:t xml:space="preserve">Added a statement that would </w:t>
+      </w:r>
+      <w:r>
+        <w:t>randomize</w:t>
+      </w:r>
+      <w:r>
+        <w:t xml:space="preserve"> the size of t</w:t>
+      </w:r>
+      <w:r>
+        <w:t>he shape rendered to the Screen</w:t>
+      </w:r>
+    </w:p>
+    <w:p>
+      <w:pPr>
+        <w:pStyle w:val="ListParagraph"/>
+        <w:numPr>
+          <w:ilvl w:val="0"/>
+          <w:numId w:val="4"/>
+        </w:numPr>
+      </w:pPr>
+      <w:r>
+        <w:t>Met with Mary to text the Mobile Visual Scan Tool</w:t>
+      </w:r>
+    </w:p>
+    <w:p>
+      <w:pPr>
+        <w:pStyle w:val="ListParagraph"/>
+        <w:numPr>
+          <w:ilvl w:val="0"/>
+          <w:numId w:val="4"/>
+        </w:numPr>
+      </w:pPr>
+      <w:r>
+        <w:t>Tweaked toCSV method to display X and Y readings and Boolean values representing user interaction</w:t>
+      </w:r>
+      <w:r>
+        <w:t xml:space="preserve"> to a CSV file. </w:t>
+      </w:r>
+    </w:p>
+    <w:p>
+      <w:pPr>
+        <w:pStyle w:val="ListParagraph"/>
+        <w:numPr>
+          <w:ilvl w:val="0"/>
+          <w:numId w:val="4"/>
+        </w:numPr>
+      </w:pPr>
+      <w:r>
+        <w:t xml:space="preserve">Standardardized screen bounds to make X Y readings </w:t>
+      </w:r>
+      <w:r>
+        <w:rPr>
+          <w:noProof/>
+        </w:rPr>
+        <w:t>of shapes</w:t>
+      </w:r>
+      <w:r>
+        <w:t xml:space="preserve"> spawned </w:t>
+      </w:r>
+      <w:r>
+        <w:t>to be independent of screen size.</w:t>
+      </w:r>
+    </w:p>
+    <w:p>
+      <w:pPr>
+        <w:pStyle w:val="Heading2"/>
+      </w:pPr>
+      <w:r>
+        <w:t>Week3:</w:t>
+      </w:r>
+      <w:r>
+        <w:t xml:space="preserve"> </w:t>
+      </w:r>
+    </w:p>
+    <w:p>
+      <w:pPr>
+        <w:pStyle w:val="ListParagraph"/>
+        <w:numPr>
+          <w:ilvl w:val="0"/>
+          <w:numId w:val="5"/>
+        </w:numPr>
+      </w:pPr>
+      <w:r>
+        <w:t>Sent Mary a s</w:t>
+      </w:r>
+      <w:r>
+        <w:t xml:space="preserve">hared a signed APK of the Mobile Visual Scan Tool on google drive with </w:t>
+      </w:r>
+      <w:r>
+        <w:t>instructions on how to install the application.</w:t>
+      </w:r>
+    </w:p>
+    <w:p>
+      <w:pPr>
+        <w:pStyle w:val="ListParagraph"/>
+        <w:numPr>
+          <w:ilvl w:val="0"/>
+          <w:numId w:val="5"/>
+        </w:numPr>
+      </w:pPr>
+      <w:r>
+        <w:t>Had a</w:t>
+      </w:r>
+      <w:r>
+        <w:t xml:space="preserve"> solo second</w:t>
+      </w:r>
+      <w:r>
+        <w:t xml:space="preserve"> meeting with </w:t>
+      </w:r>
+      <w:r>
+        <w:rPr>
+          <w:noProof/>
+        </w:rPr>
+        <w:t>Dr</w:t>
+      </w:r>
+      <w:r>
+        <w:rPr>
+          <w:noProof/>
+        </w:rPr>
         <w:t>.</w:t>
       </w:r>
-    </w:p>
-    <w:p>
-      <w:pPr>
-        <w:pStyle w:val="ListParagraph"/>
-      </w:pPr>
-    </w:p>
-    <w:p>
-      <w:pPr>
-        <w:pStyle w:val="Heading2"/>
-      </w:pPr>
-      <w:r>
-        <w:t>Week2</w:t>
-      </w:r>
-      <w:r>
-        <w:t>:</w:t>
-      </w:r>
-    </w:p>
-    <w:p>
-      <w:pPr>
-        <w:pStyle w:val="ListParagraph"/>
-        <w:numPr>
-          <w:ilvl w:val="0"/>
-          <w:numId w:val="4"/>
-        </w:numPr>
-      </w:pPr>
-      <w:r>
-        <w:t xml:space="preserve">Integrated an additional class called FlashSize Simulation into the Visual Scan Tools’ output functionality and </w:t>
-      </w:r>
-      <w:r>
-        <w:rPr>
-          <w:noProof/>
-        </w:rPr>
-        <w:t>user</w:t>
-      </w:r>
-      <w:r>
-        <w:t xml:space="preserve"> Interaction.</w:t>
-      </w:r>
-    </w:p>
-    <w:p>
-      <w:pPr>
-        <w:pStyle w:val="ListParagraph"/>
-        <w:numPr>
-          <w:ilvl w:val="0"/>
-          <w:numId w:val="4"/>
-        </w:numPr>
-      </w:pPr>
-      <w:r>
-        <w:t xml:space="preserve">Added a statement that would </w:t>
-      </w:r>
-      <w:r>
-        <w:t>randomize</w:t>
-      </w:r>
-      <w:r>
-        <w:t xml:space="preserve"> the size of the shape rendered to the Screen.</w:t>
-      </w:r>
-    </w:p>
-    <w:p>
-      <w:pPr>
-        <w:pStyle w:val="ListParagraph"/>
-        <w:numPr>
-          <w:ilvl w:val="0"/>
-          <w:numId w:val="4"/>
-        </w:numPr>
-      </w:pPr>
-      <w:r>
-        <w:t>Met with Mary to text the Mobile Visual Scan Tool</w:t>
-      </w:r>
-      <w:bookmarkStart w:id="0" w:name="_GoBack"/>
-      <w:bookmarkEnd w:id="0"/>
-    </w:p>
-    <w:p>
-      <w:pPr>
-        <w:pStyle w:val="ListParagraph"/>
-        <w:numPr>
-          <w:ilvl w:val="0"/>
-          <w:numId w:val="4"/>
-        </w:numPr>
-      </w:pPr>
-      <w:r>
-        <w:t>Tweaked toCSV method to display X and Y readings and Boolean values representing user interaction</w:t>
-      </w:r>
-      <w:r>
-        <w:t xml:space="preserve"> to a CSV file. This was as required by Mary.</w:t>
-      </w:r>
-    </w:p>
-    <w:p>
-      <w:pPr>
-        <w:pStyle w:val="Heading2"/>
-      </w:pPr>
-      <w:r>
-        <w:t>Week3</w:t>
-      </w:r>
-      <w:r>
-        <w:t>:</w:t>
-      </w:r>
       <w:r>
         <w:t xml:space="preserve"> </w:t>
       </w:r>
+      <w:r>
+        <w:t xml:space="preserve">Mary </w:t>
+      </w:r>
+      <w:r>
+        <w:t>Butler</w:t>
+      </w:r>
+      <w:r>
+        <w:t xml:space="preserve"> t</w:t>
+      </w:r>
+      <w:r>
+        <w:t>o Test Application the application with the new modifications.</w:t>
+      </w:r>
     </w:p>
     <w:p>
       <w:pPr>
@@ -171,13 +253,10 @@
         </w:numPr>
       </w:pPr>
       <w:r>
-        <w:t>Sent Mary a s</w:t>
-      </w:r>
-      <w:r>
-        <w:t xml:space="preserve">hared a signed APK of the Mobile Visual Scan Tool on google drive with </w:t>
-      </w:r>
-      <w:r>
-        <w:t>instructions on how to install the application.</w:t>
+        <w:t xml:space="preserve">Wrote a summary of client </w:t>
+      </w:r>
+      <w:r>
+        <w:t>detailing the changes required by Mary from the meeting.</w:t>
       </w:r>
     </w:p>
     <w:p>
@@ -189,31 +268,22 @@
         </w:numPr>
       </w:pPr>
       <w:r>
-        <w:t>Had a</w:t>
-      </w:r>
-      <w:r>
-        <w:t xml:space="preserve"> solo second</w:t>
-      </w:r>
-      <w:r>
-        <w:t xml:space="preserve"> meeting with Mary Buttler t</w:t>
-      </w:r>
-      <w:r>
-        <w:t>o Test Application the application with the new modifications.</w:t>
-      </w:r>
-    </w:p>
-    <w:p>
-      <w:pPr>
-        <w:pStyle w:val="ListParagraph"/>
-        <w:numPr>
-          <w:ilvl w:val="0"/>
-          <w:numId w:val="5"/>
-        </w:numPr>
-      </w:pPr>
-      <w:r>
-        <w:t xml:space="preserve">Wrote a summary of client </w:t>
-      </w:r>
-      <w:r>
-        <w:t>detailing the changes required by Mary from the meeting.</w:t>
+        <w:t xml:space="preserve">Received patient summary from </w:t>
+      </w:r>
+      <w:r>
+        <w:rPr>
+          <w:noProof/>
+        </w:rPr>
+        <w:t>Dr</w:t>
+      </w:r>
+      <w:r>
+        <w:rPr>
+          <w:noProof/>
+        </w:rPr>
+        <w:t>.</w:t>
+      </w:r>
+      <w:r>
+        <w:t xml:space="preserve"> Mary</w:t>
       </w:r>
     </w:p>
     <w:p>
@@ -245,7 +315,1751 @@
         <w:pStyle w:val="Heading2"/>
       </w:pPr>
       <w:r>
-        <w:t>Week4</w:t>
+        <w:t>Week4:</w:t>
+      </w:r>
+    </w:p>
+    <w:p>
+      <w:pPr>
+        <w:pStyle w:val="ListParagraph"/>
+        <w:numPr>
+          <w:ilvl w:val="0"/>
+          <w:numId w:val="6"/>
+        </w:numPr>
+      </w:pPr>
+      <w:r>
+        <w:t>Discussed with</w:t>
+      </w:r>
+      <w:r>
+        <w:t xml:space="preserve"> the</w:t>
+      </w:r>
+      <w:r>
+        <w:t xml:space="preserve"> </w:t>
+      </w:r>
+      <w:r>
+        <w:rPr>
+          <w:noProof/>
+        </w:rPr>
+        <w:t>team</w:t>
+      </w:r>
+      <w:r>
+        <w:t xml:space="preserve"> </w:t>
+      </w:r>
+      <w:r>
+        <w:t>the Aya</w:t>
+      </w:r>
+      <w:r>
+        <w:t xml:space="preserve"> App prototype sent by the design students.</w:t>
+      </w:r>
+    </w:p>
+    <w:p>
+      <w:pPr>
+        <w:pStyle w:val="ListParagraph"/>
+        <w:numPr>
+          <w:ilvl w:val="0"/>
+          <w:numId w:val="6"/>
+        </w:numPr>
+        <w:rPr>
+          <w:u w:val="single"/>
+        </w:rPr>
+      </w:pPr>
+      <w:r>
+        <w:rPr>
+          <w:rFonts w:ascii="Arial" w:hAnsi="Arial" w:cs="Arial"/>
+          <w:color w:val="333333"/>
+          <w:sz w:val="21"/>
+          <w:szCs w:val="21"/>
+          <w:u w:val="single"/>
+          <w:shd w:val="clear" w:color="auto" w:fill="FFFFFF"/>
+        </w:rPr>
+        <w:t xml:space="preserve"> Also discussed the </w:t>
+      </w:r>
+      <w:r>
+        <w:rPr>
+          <w:rFonts w:ascii="Arial" w:hAnsi="Arial" w:cs="Arial"/>
+          <w:noProof/>
+          <w:color w:val="333333"/>
+          <w:sz w:val="21"/>
+          <w:szCs w:val="21"/>
+          <w:u w:val="single"/>
+          <w:shd w:val="clear" w:color="auto" w:fill="FFFFFF"/>
+        </w:rPr>
+        <w:t>XML</w:t>
+      </w:r>
+      <w:r>
+        <w:rPr>
+          <w:rFonts w:ascii="Arial" w:hAnsi="Arial" w:cs="Arial"/>
+          <w:color w:val="333333"/>
+          <w:sz w:val="21"/>
+          <w:szCs w:val="21"/>
+          <w:u w:val="single"/>
+          <w:shd w:val="clear" w:color="auto" w:fill="FFFFFF"/>
+        </w:rPr>
+        <w:t xml:space="preserve"> specification and requirements for data handling with sam.</w:t>
+      </w:r>
+    </w:p>
+    <w:p>
+      <w:pPr>
+        <w:pStyle w:val="ListParagraph"/>
+        <w:numPr>
+          <w:ilvl w:val="0"/>
+          <w:numId w:val="6"/>
+        </w:numPr>
+        <w:rPr>
+          <w:u w:val="single"/>
+        </w:rPr>
+      </w:pPr>
+      <w:r>
+        <w:rPr>
+          <w:rFonts w:ascii="Arial" w:hAnsi="Arial" w:cs="Arial"/>
+          <w:color w:val="333333"/>
+          <w:sz w:val="21"/>
+          <w:szCs w:val="21"/>
+          <w:u w:val="single"/>
+          <w:shd w:val="clear" w:color="auto" w:fill="FFFFFF"/>
+        </w:rPr>
+        <w:t xml:space="preserve">Understanding the intricacies of the XmlParser Class and implementing it with the </w:t>
+      </w:r>
+      <w:r>
+        <w:rPr>
+          <w:rFonts w:ascii="Arial" w:hAnsi="Arial" w:cs="Arial"/>
+          <w:noProof/>
+          <w:color w:val="333333"/>
+          <w:sz w:val="21"/>
+          <w:szCs w:val="21"/>
+          <w:u w:val="single"/>
+          <w:shd w:val="clear" w:color="auto" w:fill="FFFFFF"/>
+        </w:rPr>
+        <w:t>viewHealthInformation</w:t>
+      </w:r>
+      <w:r>
+        <w:rPr>
+          <w:rFonts w:ascii="Arial" w:hAnsi="Arial" w:cs="Arial"/>
+          <w:color w:val="333333"/>
+          <w:sz w:val="21"/>
+          <w:szCs w:val="21"/>
+          <w:u w:val="single"/>
+          <w:shd w:val="clear" w:color="auto" w:fill="FFFFFF"/>
+        </w:rPr>
+        <w:t xml:space="preserve"> and </w:t>
+      </w:r>
+      <w:r>
+        <w:rPr>
+          <w:rFonts w:ascii="Arial" w:hAnsi="Arial" w:cs="Arial"/>
+          <w:noProof/>
+          <w:color w:val="333333"/>
+          <w:sz w:val="21"/>
+          <w:szCs w:val="21"/>
+          <w:u w:val="single"/>
+          <w:shd w:val="clear" w:color="auto" w:fill="FFFFFF"/>
+        </w:rPr>
+        <w:t>editHealthInformation</w:t>
+      </w:r>
+      <w:r>
+        <w:rPr>
+          <w:rFonts w:ascii="Arial" w:hAnsi="Arial" w:cs="Arial"/>
+          <w:color w:val="333333"/>
+          <w:sz w:val="21"/>
+          <w:szCs w:val="21"/>
+          <w:u w:val="single"/>
+          <w:shd w:val="clear" w:color="auto" w:fill="FFFFFF"/>
+        </w:rPr>
+        <w:t xml:space="preserve"> activity.</w:t>
+      </w:r>
+    </w:p>
+    <w:p>
+      <w:pPr>
+        <w:pStyle w:val="ListParagraph"/>
+        <w:numPr>
+          <w:ilvl w:val="0"/>
+          <w:numId w:val="6"/>
+        </w:numPr>
+      </w:pPr>
+      <w:r>
+        <w:t>Added a viewDiagnosisInfor</w:t>
+      </w:r>
+      <w:r>
+        <w:t xml:space="preserve">mation into the XMLParser Class to </w:t>
+      </w:r>
+      <w:r>
+        <w:rPr>
+          <w:rFonts w:ascii="Arial" w:hAnsi="Arial" w:cs="Arial"/>
+          <w:color w:val="333333"/>
+          <w:sz w:val="21"/>
+          <w:szCs w:val="21"/>
+          <w:shd w:val="clear" w:color="auto" w:fill="FFFFFF"/>
+        </w:rPr>
+        <w:t xml:space="preserve">populate the editText fields with instances of the </w:t>
+      </w:r>
+      <w:r>
+        <w:rPr>
+          <w:rFonts w:ascii="Arial" w:hAnsi="Arial" w:cs="Arial"/>
+          <w:noProof/>
+          <w:color w:val="333333"/>
+          <w:sz w:val="21"/>
+          <w:szCs w:val="21"/>
+          <w:shd w:val="clear" w:color="auto" w:fill="FFFFFF"/>
+        </w:rPr>
+        <w:t>healthInfo</w:t>
+      </w:r>
+      <w:r>
+        <w:rPr>
+          <w:rFonts w:ascii="Arial" w:hAnsi="Arial" w:cs="Arial"/>
+          <w:color w:val="333333"/>
+          <w:sz w:val="21"/>
+          <w:szCs w:val="21"/>
+          <w:shd w:val="clear" w:color="auto" w:fill="FFFFFF"/>
+        </w:rPr>
+        <w:t>.</w:t>
+      </w:r>
+    </w:p>
+    <w:p>
+      <w:pPr>
+        <w:pStyle w:val="ListParagraph"/>
+        <w:numPr>
+          <w:ilvl w:val="0"/>
+          <w:numId w:val="6"/>
+        </w:numPr>
+      </w:pPr>
+      <w:r>
+        <w:t xml:space="preserve">Created a series of layout formatted </w:t>
+      </w:r>
+      <w:r>
+        <w:rPr>
+          <w:noProof/>
+        </w:rPr>
+        <w:t>textfields</w:t>
+      </w:r>
+      <w:r>
+        <w:t xml:space="preserve"> for the </w:t>
+      </w:r>
+      <w:r>
+        <w:rPr>
+          <w:noProof/>
+        </w:rPr>
+        <w:t>healthInformation</w:t>
+      </w:r>
+      <w:r>
+        <w:t xml:space="preserve"> Activity.</w:t>
+      </w:r>
+    </w:p>
+    <w:p>
+      <w:pPr>
+        <w:pStyle w:val="ListParagraph"/>
+        <w:numPr>
+          <w:ilvl w:val="0"/>
+          <w:numId w:val="6"/>
+        </w:numPr>
+      </w:pPr>
+      <w:r>
+        <w:t xml:space="preserve">Modified XML Parser class to save </w:t>
+      </w:r>
+      <w:r>
+        <w:rPr>
+          <w:noProof/>
+        </w:rPr>
+        <w:t>editHealthInformation</w:t>
+      </w:r>
+      <w:r>
+        <w:t xml:space="preserve"> </w:t>
+      </w:r>
+    </w:p>
+    <w:p>
+      <w:pPr>
+        <w:pStyle w:val="Heading2"/>
+      </w:pPr>
+      <w:r>
+        <w:t>Week5:</w:t>
+      </w:r>
+    </w:p>
+    <w:p>
+      <w:pPr>
+        <w:pStyle w:val="ListParagraph"/>
+        <w:numPr>
+          <w:ilvl w:val="0"/>
+          <w:numId w:val="7"/>
+        </w:numPr>
+      </w:pPr>
+      <w:r>
+        <w:t xml:space="preserve">Renamed Classes; </w:t>
+      </w:r>
+      <w:r>
+        <w:rPr>
+          <w:noProof/>
+        </w:rPr>
+        <w:t>HealthInformationData</w:t>
+      </w:r>
+      <w:r>
+        <w:t xml:space="preserve"> to </w:t>
+      </w:r>
+      <w:r>
+        <w:rPr>
+          <w:noProof/>
+        </w:rPr>
+        <w:t>ViewHealthInformation</w:t>
+      </w:r>
+    </w:p>
+    <w:p>
+      <w:pPr>
+        <w:pStyle w:val="ListParagraph"/>
+        <w:numPr>
+          <w:ilvl w:val="0"/>
+          <w:numId w:val="7"/>
+        </w:numPr>
+      </w:pPr>
+      <w:r>
+        <w:rPr>
+          <w:rFonts w:ascii="Arial" w:hAnsi="Arial" w:cs="Arial"/>
+          <w:color w:val="333333"/>
+          <w:sz w:val="21"/>
+          <w:szCs w:val="21"/>
+          <w:shd w:val="clear" w:color="auto" w:fill="FFFFFF"/>
+        </w:rPr>
+        <w:t>Create an instance of the viewHealthInformationData class to set the Text view results of the stored XML structured data populated from the EditHealthInformation activity to the screen.</w:t>
+      </w:r>
+    </w:p>
+    <w:p>
+      <w:pPr>
+        <w:pStyle w:val="ListParagraph"/>
+        <w:numPr>
+          <w:ilvl w:val="0"/>
+          <w:numId w:val="7"/>
+        </w:numPr>
+      </w:pPr>
+      <w:r>
+        <w:rPr>
+          <w:rFonts w:ascii="Arial" w:hAnsi="Arial" w:cs="Arial"/>
+          <w:color w:val="333333"/>
+          <w:sz w:val="21"/>
+          <w:szCs w:val="21"/>
+          <w:shd w:val="clear" w:color="auto" w:fill="FFFFFF"/>
+        </w:rPr>
+        <w:t xml:space="preserve">Align </w:t>
+      </w:r>
+      <w:r>
+        <w:rPr>
+          <w:rFonts w:ascii="Arial" w:hAnsi="Arial" w:cs="Arial"/>
+          <w:noProof/>
+          <w:color w:val="333333"/>
+          <w:sz w:val="21"/>
+          <w:szCs w:val="21"/>
+          <w:shd w:val="clear" w:color="auto" w:fill="FFFFFF"/>
+        </w:rPr>
+        <w:t>XML</w:t>
+      </w:r>
+      <w:r>
+        <w:rPr>
+          <w:rFonts w:ascii="Arial" w:hAnsi="Arial" w:cs="Arial"/>
+          <w:color w:val="333333"/>
+          <w:sz w:val="21"/>
+          <w:szCs w:val="21"/>
+          <w:shd w:val="clear" w:color="auto" w:fill="FFFFFF"/>
+        </w:rPr>
+        <w:t xml:space="preserve"> views of ViewHealthInformation and </w:t>
+      </w:r>
+      <w:r>
+        <w:rPr>
+          <w:rFonts w:ascii="Arial" w:hAnsi="Arial" w:cs="Arial"/>
+          <w:noProof/>
+          <w:color w:val="333333"/>
+          <w:sz w:val="21"/>
+          <w:szCs w:val="21"/>
+          <w:shd w:val="clear" w:color="auto" w:fill="FFFFFF"/>
+        </w:rPr>
+        <w:t>editHealthInformation</w:t>
+      </w:r>
+      <w:r>
+        <w:rPr>
+          <w:rFonts w:ascii="Arial" w:hAnsi="Arial" w:cs="Arial"/>
+          <w:color w:val="333333"/>
+          <w:sz w:val="21"/>
+          <w:szCs w:val="21"/>
+          <w:shd w:val="clear" w:color="auto" w:fill="FFFFFF"/>
+        </w:rPr>
+        <w:t xml:space="preserve"> and add a scrollable background layout of each one.</w:t>
+      </w:r>
+    </w:p>
+    <w:p>
+      <w:pPr>
+        <w:pStyle w:val="ListParagraph"/>
+      </w:pPr>
+    </w:p>
+    <w:p/>
+    <w:p>
+      <w:pPr>
+        <w:pStyle w:val="Heading2"/>
+      </w:pPr>
+      <w:r>
+        <w:t>Week6:</w:t>
+      </w:r>
+    </w:p>
+    <w:p>
+      <w:pPr>
+        <w:pStyle w:val="ListParagraph"/>
+        <w:numPr>
+          <w:ilvl w:val="0"/>
+          <w:numId w:val="8"/>
+        </w:numPr>
+      </w:pPr>
+      <w:r>
+        <w:rPr>
+          <w:rFonts w:ascii="Arial" w:hAnsi="Arial" w:cs="Arial"/>
+          <w:color w:val="333333"/>
+          <w:sz w:val="21"/>
+          <w:szCs w:val="21"/>
+          <w:shd w:val="clear" w:color="auto" w:fill="FFFFFF"/>
+        </w:rPr>
+        <w:t>Get the ViewHealthInformation to look identical to the PDF prototype</w:t>
+      </w:r>
+    </w:p>
+    <w:p>
+      <w:pPr>
+        <w:pStyle w:val="ListParagraph"/>
+        <w:numPr>
+          <w:ilvl w:val="0"/>
+          <w:numId w:val="8"/>
+        </w:numPr>
+      </w:pPr>
+      <w:r>
+        <w:rPr>
+          <w:rFonts w:ascii="Arial" w:hAnsi="Arial" w:cs="Arial"/>
+          <w:color w:val="333333"/>
+          <w:sz w:val="21"/>
+          <w:szCs w:val="21"/>
+          <w:shd w:val="clear" w:color="auto" w:fill="FFFFFF"/>
+        </w:rPr>
+        <w:t xml:space="preserve">Attempted to implement a </w:t>
+      </w:r>
+      <w:r>
+        <w:rPr>
+          <w:rFonts w:ascii="Arial" w:hAnsi="Arial" w:cs="Arial"/>
+          <w:noProof/>
+          <w:color w:val="333333"/>
+          <w:sz w:val="21"/>
+          <w:szCs w:val="21"/>
+          <w:shd w:val="clear" w:color="auto" w:fill="FFFFFF"/>
+        </w:rPr>
+        <w:t>date</w:t>
+      </w:r>
+      <w:r>
+        <w:rPr>
+          <w:rFonts w:ascii="Arial" w:hAnsi="Arial" w:cs="Arial"/>
+          <w:noProof/>
+          <w:color w:val="333333"/>
+          <w:sz w:val="21"/>
+          <w:szCs w:val="21"/>
+          <w:shd w:val="clear" w:color="auto" w:fill="FFFFFF"/>
+        </w:rPr>
+        <w:t xml:space="preserve"> </w:t>
+      </w:r>
+      <w:r>
+        <w:rPr>
+          <w:rFonts w:ascii="Arial" w:hAnsi="Arial" w:cs="Arial"/>
+          <w:noProof/>
+          <w:color w:val="333333"/>
+          <w:sz w:val="21"/>
+          <w:szCs w:val="21"/>
+          <w:shd w:val="clear" w:color="auto" w:fill="FFFFFF"/>
+        </w:rPr>
+        <w:t>picker</w:t>
+      </w:r>
+      <w:r>
+        <w:rPr>
+          <w:rFonts w:ascii="Arial" w:hAnsi="Arial" w:cs="Arial"/>
+          <w:color w:val="333333"/>
+          <w:sz w:val="21"/>
+          <w:szCs w:val="21"/>
+          <w:shd w:val="clear" w:color="auto" w:fill="FFFFFF"/>
+        </w:rPr>
+        <w:t xml:space="preserve"> for the date of birth, </w:t>
+      </w:r>
+      <w:r>
+        <w:rPr>
+          <w:rFonts w:ascii="Arial" w:hAnsi="Arial" w:cs="Arial"/>
+          <w:noProof/>
+          <w:color w:val="333333"/>
+          <w:sz w:val="21"/>
+          <w:szCs w:val="21"/>
+          <w:shd w:val="clear" w:color="auto" w:fill="FFFFFF"/>
+        </w:rPr>
+        <w:t>however</w:t>
+      </w:r>
+      <w:r>
+        <w:rPr>
+          <w:rFonts w:ascii="Arial" w:hAnsi="Arial" w:cs="Arial"/>
+          <w:noProof/>
+          <w:color w:val="333333"/>
+          <w:sz w:val="21"/>
+          <w:szCs w:val="21"/>
+          <w:shd w:val="clear" w:color="auto" w:fill="FFFFFF"/>
+        </w:rPr>
+        <w:t>,</w:t>
+      </w:r>
+      <w:r>
+        <w:rPr>
+          <w:rFonts w:ascii="Arial" w:hAnsi="Arial" w:cs="Arial"/>
+          <w:color w:val="333333"/>
+          <w:sz w:val="21"/>
+          <w:szCs w:val="21"/>
+          <w:shd w:val="clear" w:color="auto" w:fill="FFFFFF"/>
+        </w:rPr>
+        <w:t xml:space="preserve"> when displaying the Dates, this caused inconsistencies with the </w:t>
+      </w:r>
+      <w:r>
+        <w:rPr>
+          <w:rFonts w:ascii="Arial" w:hAnsi="Arial" w:cs="Arial"/>
+          <w:noProof/>
+          <w:color w:val="333333"/>
+          <w:sz w:val="21"/>
+          <w:szCs w:val="21"/>
+          <w:shd w:val="clear" w:color="auto" w:fill="FFFFFF"/>
+        </w:rPr>
+        <w:t>XML</w:t>
+      </w:r>
+      <w:r>
+        <w:rPr>
+          <w:rFonts w:ascii="Arial" w:hAnsi="Arial" w:cs="Arial"/>
+          <w:color w:val="333333"/>
+          <w:sz w:val="21"/>
+          <w:szCs w:val="21"/>
+          <w:shd w:val="clear" w:color="auto" w:fill="FFFFFF"/>
+        </w:rPr>
+        <w:t xml:space="preserve"> parser.</w:t>
+      </w:r>
+    </w:p>
+    <w:p>
+      <w:pPr>
+        <w:pStyle w:val="ListParagraph"/>
+        <w:numPr>
+          <w:ilvl w:val="0"/>
+          <w:numId w:val="8"/>
+        </w:numPr>
+      </w:pPr>
+      <w:r>
+        <w:rPr>
+          <w:rFonts w:ascii="Arial" w:hAnsi="Arial" w:cs="Arial"/>
+          <w:color w:val="333333"/>
+          <w:sz w:val="21"/>
+          <w:szCs w:val="21"/>
+          <w:shd w:val="clear" w:color="auto" w:fill="FFFFFF"/>
+        </w:rPr>
+        <w:t>Had a meeting with Martin Keane to test the AYA APP.</w:t>
+      </w:r>
+    </w:p>
+    <w:p>
+      <w:pPr>
+        <w:pStyle w:val="ListParagraph"/>
+        <w:numPr>
+          <w:ilvl w:val="0"/>
+          <w:numId w:val="8"/>
+        </w:numPr>
+      </w:pPr>
+      <w:r>
+        <w:rPr>
+          <w:rFonts w:ascii="Arial" w:hAnsi="Arial" w:cs="Arial"/>
+          <w:color w:val="333333"/>
+          <w:sz w:val="21"/>
+          <w:szCs w:val="21"/>
+          <w:shd w:val="clear" w:color="auto" w:fill="FFFFFF"/>
+        </w:rPr>
+        <w:t>Fixed Bitmap issue causing the appointment class to crash.</w:t>
+      </w:r>
+    </w:p>
+    <w:p>
+      <w:pPr>
+        <w:pStyle w:val="Heading2"/>
+      </w:pPr>
+      <w:r>
+        <w:t>Week7:</w:t>
+      </w:r>
+    </w:p>
+    <w:p>
+      <w:pPr>
+        <w:pStyle w:val="ListParagraph"/>
+        <w:numPr>
+          <w:ilvl w:val="0"/>
+          <w:numId w:val="9"/>
+        </w:numPr>
+      </w:pPr>
+      <w:bookmarkStart w:id="0" w:name="_GoBack"/>
+      <w:r>
+        <w:rPr>
+          <w:rFonts w:ascii="Arial" w:hAnsi="Arial" w:cs="Arial"/>
+          <w:noProof/>
+          <w:color w:val="333333"/>
+          <w:sz w:val="21"/>
+          <w:szCs w:val="21"/>
+          <w:shd w:val="clear" w:color="auto" w:fill="FFFFFF"/>
+        </w:rPr>
+        <w:t>Onboar</w:t>
+      </w:r>
+      <w:r>
+        <w:rPr>
+          <w:rFonts w:ascii="Arial" w:hAnsi="Arial" w:cs="Arial"/>
+          <w:noProof/>
+          <w:color w:val="333333"/>
+          <w:sz w:val="21"/>
+          <w:szCs w:val="21"/>
+          <w:shd w:val="clear" w:color="auto" w:fill="FFFFFF"/>
+        </w:rPr>
+        <w:t>d</w:t>
+      </w:r>
+      <w:r>
+        <w:rPr>
+          <w:rFonts w:ascii="Arial" w:hAnsi="Arial" w:cs="Arial"/>
+          <w:color w:val="333333"/>
+          <w:sz w:val="21"/>
+          <w:szCs w:val="21"/>
+          <w:shd w:val="clear" w:color="auto" w:fill="FFFFFF"/>
+        </w:rPr>
+        <w:t xml:space="preserve">ed </w:t>
+      </w:r>
+      <w:r>
+        <w:rPr>
+          <w:rFonts w:ascii="Arial" w:hAnsi="Arial" w:cs="Arial"/>
+          <w:color w:val="333333"/>
+          <w:sz w:val="21"/>
+          <w:szCs w:val="21"/>
+          <w:shd w:val="clear" w:color="auto" w:fill="FFFFFF"/>
+        </w:rPr>
+        <w:t xml:space="preserve">a proposed database </w:t>
+      </w:r>
+      <w:r>
+        <w:rPr>
+          <w:rFonts w:ascii="Arial" w:hAnsi="Arial" w:cs="Arial"/>
+          <w:color w:val="333333"/>
+          <w:sz w:val="21"/>
+          <w:szCs w:val="21"/>
+          <w:shd w:val="clear" w:color="auto" w:fill="FFFFFF"/>
+        </w:rPr>
+        <w:t xml:space="preserve">for </w:t>
+      </w:r>
+      <w:r>
+        <w:rPr>
+          <w:rFonts w:ascii="Arial" w:hAnsi="Arial" w:cs="Arial"/>
+          <w:color w:val="333333"/>
+          <w:sz w:val="21"/>
+          <w:szCs w:val="21"/>
+          <w:shd w:val="clear" w:color="auto" w:fill="FFFFFF"/>
+        </w:rPr>
+        <w:t xml:space="preserve">hardware inventory management system </w:t>
+      </w:r>
+      <w:bookmarkEnd w:id="0"/>
+    </w:p>
+    <w:p>
+      <w:pPr>
+        <w:pStyle w:val="ListParagraph"/>
+        <w:numPr>
+          <w:ilvl w:val="0"/>
+          <w:numId w:val="9"/>
+        </w:numPr>
+      </w:pPr>
+      <w:r>
+        <w:rPr>
+          <w:rFonts w:ascii="Arial" w:hAnsi="Arial" w:cs="Arial"/>
+          <w:color w:val="333333"/>
+          <w:sz w:val="21"/>
+          <w:szCs w:val="21"/>
+          <w:shd w:val="clear" w:color="auto" w:fill="FFFFFF"/>
+        </w:rPr>
+        <w:t xml:space="preserve">Rob set up the database server up and running. Familiarized with </w:t>
+      </w:r>
+      <w:r>
+        <w:rPr>
+          <w:rFonts w:ascii="Arial" w:hAnsi="Arial" w:cs="Arial"/>
+          <w:noProof/>
+          <w:color w:val="333333"/>
+          <w:sz w:val="21"/>
+          <w:szCs w:val="21"/>
+          <w:shd w:val="clear" w:color="auto" w:fill="FFFFFF"/>
+        </w:rPr>
+        <w:t>SQL</w:t>
+      </w:r>
+      <w:r>
+        <w:rPr>
+          <w:rFonts w:ascii="Arial" w:hAnsi="Arial" w:cs="Arial"/>
+          <w:color w:val="333333"/>
+          <w:sz w:val="21"/>
+          <w:szCs w:val="21"/>
+          <w:shd w:val="clear" w:color="auto" w:fill="FFFFFF"/>
+        </w:rPr>
+        <w:t xml:space="preserve"> </w:t>
+      </w:r>
+      <w:r>
+        <w:rPr>
+          <w:rFonts w:ascii="Arial" w:hAnsi="Arial" w:cs="Arial"/>
+          <w:noProof/>
+          <w:color w:val="333333"/>
+          <w:sz w:val="21"/>
+          <w:szCs w:val="21"/>
+          <w:shd w:val="clear" w:color="auto" w:fill="FFFFFF"/>
+        </w:rPr>
+        <w:t>M</w:t>
+      </w:r>
+      <w:r>
+        <w:rPr>
+          <w:rFonts w:ascii="Arial" w:hAnsi="Arial" w:cs="Arial"/>
+          <w:noProof/>
+          <w:color w:val="333333"/>
+          <w:sz w:val="21"/>
+          <w:szCs w:val="21"/>
+          <w:shd w:val="clear" w:color="auto" w:fill="FFFFFF"/>
+        </w:rPr>
+        <w:t>anagement</w:t>
+      </w:r>
+      <w:r>
+        <w:rPr>
+          <w:rFonts w:ascii="Arial" w:hAnsi="Arial" w:cs="Arial"/>
+          <w:color w:val="333333"/>
+          <w:sz w:val="21"/>
+          <w:szCs w:val="21"/>
+          <w:shd w:val="clear" w:color="auto" w:fill="FFFFFF"/>
+        </w:rPr>
+        <w:t xml:space="preserve"> Studio us</w:t>
+      </w:r>
+      <w:r>
+        <w:rPr>
+          <w:rFonts w:ascii="Arial" w:hAnsi="Arial" w:cs="Arial"/>
+          <w:color w:val="333333"/>
+          <w:sz w:val="21"/>
+          <w:szCs w:val="21"/>
+          <w:shd w:val="clear" w:color="auto" w:fill="FFFFFF"/>
+        </w:rPr>
+        <w:t>er interface with the following</w:t>
+      </w:r>
+    </w:p>
+    <w:p>
+      <w:pPr>
+        <w:pStyle w:val="ListParagraph"/>
+        <w:numPr>
+          <w:ilvl w:val="0"/>
+          <w:numId w:val="9"/>
+        </w:numPr>
+      </w:pPr>
+      <w:r>
+        <w:rPr>
+          <w:rFonts w:ascii="Arial" w:hAnsi="Arial" w:cs="Arial"/>
+          <w:color w:val="333333"/>
+          <w:sz w:val="21"/>
+          <w:szCs w:val="21"/>
+          <w:shd w:val="clear" w:color="auto" w:fill="FFFFFF"/>
+        </w:rPr>
+        <w:t xml:space="preserve">Using </w:t>
+      </w:r>
+      <w:r>
+        <w:rPr>
+          <w:rFonts w:ascii="Arial" w:hAnsi="Arial" w:cs="Arial"/>
+          <w:noProof/>
+          <w:color w:val="333333"/>
+          <w:sz w:val="21"/>
+          <w:szCs w:val="21"/>
+          <w:shd w:val="clear" w:color="auto" w:fill="FFFFFF"/>
+        </w:rPr>
+        <w:t>Visio</w:t>
+      </w:r>
+      <w:r>
+        <w:rPr>
+          <w:rFonts w:ascii="Arial" w:hAnsi="Arial" w:cs="Arial"/>
+          <w:color w:val="333333"/>
+          <w:sz w:val="21"/>
+          <w:szCs w:val="21"/>
+          <w:shd w:val="clear" w:color="auto" w:fill="FFFFFF"/>
+        </w:rPr>
+        <w:t xml:space="preserve"> helped</w:t>
+      </w:r>
+      <w:r>
+        <w:rPr>
+          <w:rFonts w:ascii="Arial" w:hAnsi="Arial" w:cs="Arial"/>
+          <w:color w:val="333333"/>
+          <w:sz w:val="21"/>
+          <w:szCs w:val="21"/>
+          <w:shd w:val="clear" w:color="auto" w:fill="FFFFFF"/>
+        </w:rPr>
+        <w:t xml:space="preserve"> the</w:t>
+      </w:r>
+      <w:r>
+        <w:rPr>
+          <w:rFonts w:ascii="Arial" w:hAnsi="Arial" w:cs="Arial"/>
+          <w:color w:val="333333"/>
+          <w:sz w:val="21"/>
+          <w:szCs w:val="21"/>
+          <w:shd w:val="clear" w:color="auto" w:fill="FFFFFF"/>
+        </w:rPr>
+        <w:t xml:space="preserve"> </w:t>
+      </w:r>
+      <w:r>
+        <w:rPr>
+          <w:rFonts w:ascii="Arial" w:hAnsi="Arial" w:cs="Arial"/>
+          <w:noProof/>
+          <w:color w:val="333333"/>
+          <w:sz w:val="21"/>
+          <w:szCs w:val="21"/>
+          <w:shd w:val="clear" w:color="auto" w:fill="FFFFFF"/>
+        </w:rPr>
+        <w:t>team</w:t>
+      </w:r>
+      <w:r>
+        <w:rPr>
+          <w:rFonts w:ascii="Arial" w:hAnsi="Arial" w:cs="Arial"/>
+          <w:color w:val="333333"/>
+          <w:sz w:val="21"/>
+          <w:szCs w:val="21"/>
+          <w:shd w:val="clear" w:color="auto" w:fill="FFFFFF"/>
+        </w:rPr>
+        <w:t xml:space="preserve"> to design the database ERD</w:t>
+      </w:r>
+    </w:p>
+    <w:p>
+      <w:pPr>
+        <w:pStyle w:val="ListParagraph"/>
+        <w:numPr>
+          <w:ilvl w:val="0"/>
+          <w:numId w:val="9"/>
+        </w:numPr>
+      </w:pPr>
+      <w:r>
+        <w:rPr>
+          <w:rFonts w:ascii="Arial" w:hAnsi="Arial" w:cs="Arial"/>
+          <w:color w:val="333333"/>
+          <w:sz w:val="21"/>
+          <w:szCs w:val="21"/>
+          <w:shd w:val="clear" w:color="auto" w:fill="FFFFFF"/>
+        </w:rPr>
+        <w:t xml:space="preserve">Added </w:t>
+      </w:r>
+      <w:r>
+        <w:rPr>
+          <w:rFonts w:ascii="Arial" w:hAnsi="Arial" w:cs="Arial"/>
+          <w:noProof/>
+          <w:color w:val="333333"/>
+          <w:sz w:val="21"/>
+          <w:szCs w:val="21"/>
+          <w:shd w:val="clear" w:color="auto" w:fill="FFFFFF"/>
+        </w:rPr>
+        <w:t>mock</w:t>
+      </w:r>
+      <w:r>
+        <w:rPr>
+          <w:rFonts w:ascii="Arial" w:hAnsi="Arial" w:cs="Arial"/>
+          <w:noProof/>
+          <w:color w:val="333333"/>
+          <w:sz w:val="21"/>
+          <w:szCs w:val="21"/>
+          <w:shd w:val="clear" w:color="auto" w:fill="FFFFFF"/>
+        </w:rPr>
+        <w:t xml:space="preserve"> d</w:t>
+      </w:r>
+      <w:r>
+        <w:rPr>
+          <w:rFonts w:ascii="Arial" w:hAnsi="Arial" w:cs="Arial"/>
+          <w:noProof/>
+          <w:color w:val="333333"/>
+          <w:sz w:val="21"/>
+          <w:szCs w:val="21"/>
+          <w:shd w:val="clear" w:color="auto" w:fill="FFFFFF"/>
+        </w:rPr>
+        <w:t>ata</w:t>
+      </w:r>
+      <w:r>
+        <w:rPr>
+          <w:rFonts w:ascii="Arial" w:hAnsi="Arial" w:cs="Arial"/>
+          <w:color w:val="333333"/>
+          <w:sz w:val="21"/>
+          <w:szCs w:val="21"/>
+          <w:shd w:val="clear" w:color="auto" w:fill="FFFFFF"/>
+        </w:rPr>
+        <w:t xml:space="preserve"> to the database</w:t>
+      </w:r>
+    </w:p>
+    <w:p>
+      <w:pPr>
+        <w:pStyle w:val="Heading2"/>
+      </w:pPr>
+      <w:r>
+        <w:t>Week8:</w:t>
+      </w:r>
+    </w:p>
+    <w:p>
+      <w:pPr>
+        <w:pStyle w:val="ListParagraph"/>
+        <w:numPr>
+          <w:ilvl w:val="0"/>
+          <w:numId w:val="10"/>
+        </w:numPr>
+      </w:pPr>
+      <w:r>
+        <w:t>Included SQL insert SQL statements</w:t>
+      </w:r>
+    </w:p>
+    <w:p>
+      <w:pPr>
+        <w:pStyle w:val="ListParagraph"/>
+        <w:numPr>
+          <w:ilvl w:val="0"/>
+          <w:numId w:val="10"/>
+        </w:numPr>
+      </w:pPr>
+      <w:r>
+        <w:t>Added</w:t>
+      </w:r>
+      <w:r>
+        <w:t xml:space="preserve"> the View Item Method and the returned Items </w:t>
+      </w:r>
+      <w:r>
+        <w:t>Issue</w:t>
+      </w:r>
+      <w:r>
+        <w:t xml:space="preserve"> Method</w:t>
+      </w:r>
+      <w:r>
+        <w:t xml:space="preserve"> in both of the itemController and ItemsIssuedController</w:t>
+      </w:r>
+    </w:p>
+    <w:p>
+      <w:pPr>
+        <w:pStyle w:val="ListParagraph"/>
+        <w:numPr>
+          <w:ilvl w:val="0"/>
+          <w:numId w:val="10"/>
+        </w:numPr>
+      </w:pPr>
+      <w:r>
+        <w:t xml:space="preserve">Designed drafts of </w:t>
+      </w:r>
+      <w:r>
+        <w:rPr>
+          <w:noProof/>
+        </w:rPr>
+        <w:t>IOT</w:t>
+      </w:r>
+      <w:r>
+        <w:t xml:space="preserve"> Database mobile app home page</w:t>
+      </w:r>
+    </w:p>
+    <w:p>
+      <w:pPr>
+        <w:pStyle w:val="Heading2"/>
+      </w:pPr>
+      <w:r>
+        <w:t>Week9:</w:t>
+      </w:r>
+    </w:p>
+    <w:p>
+      <w:pPr>
+        <w:pStyle w:val="ListParagraph"/>
+        <w:numPr>
+          <w:ilvl w:val="0"/>
+          <w:numId w:val="11"/>
+        </w:numPr>
+      </w:pPr>
+      <w:r>
+        <w:t>Designed View Database Activity of Mobile APP.</w:t>
+      </w:r>
+    </w:p>
+    <w:p>
+      <w:pPr>
+        <w:pStyle w:val="ListParagraph"/>
+        <w:numPr>
+          <w:ilvl w:val="0"/>
+          <w:numId w:val="11"/>
+        </w:numPr>
+      </w:pPr>
+      <w:r>
+        <w:t>home/main menu nav</w:t>
+      </w:r>
+    </w:p>
+    <w:p>
+      <w:pPr>
+        <w:pStyle w:val="ListParagraph"/>
+        <w:numPr>
+          <w:ilvl w:val="0"/>
+          <w:numId w:val="11"/>
+        </w:numPr>
+      </w:pPr>
+      <w:r>
+        <w:t>items issued view activity</w:t>
+      </w:r>
+    </w:p>
+    <w:p>
+      <w:pPr>
+        <w:pStyle w:val="ListParagraph"/>
+        <w:numPr>
+          <w:ilvl w:val="0"/>
+          <w:numId w:val="11"/>
+        </w:numPr>
+      </w:pPr>
+      <w:r>
+        <w:t>people view activity</w:t>
+      </w:r>
+    </w:p>
+    <w:p>
+      <w:pPr>
+        <w:pStyle w:val="ListParagraph"/>
+        <w:numPr>
+          <w:ilvl w:val="0"/>
+          <w:numId w:val="11"/>
+        </w:numPr>
+      </w:pPr>
+      <w:r>
+        <w:t>items view activity</w:t>
+      </w:r>
+    </w:p>
+    <w:p>
+      <w:pPr>
+        <w:pStyle w:val="ListParagraph"/>
+        <w:numPr>
+          <w:ilvl w:val="0"/>
+          <w:numId w:val="11"/>
+        </w:numPr>
+      </w:pPr>
+      <w:r>
+        <w:t>items deployed view activity</w:t>
+      </w:r>
+    </w:p>
+    <w:p>
+      <w:pPr>
+        <w:pStyle w:val="ListParagraph"/>
+        <w:numPr>
+          <w:ilvl w:val="0"/>
+          <w:numId w:val="11"/>
+        </w:numPr>
+      </w:pPr>
+      <w:r>
+        <w:t>Implement Search on item(s) person and Type</w:t>
+      </w:r>
+    </w:p>
+    <w:p>
+      <w:pPr>
+        <w:pStyle w:val="ListParagraph"/>
+        <w:numPr>
+          <w:ilvl w:val="0"/>
+          <w:numId w:val="11"/>
+        </w:numPr>
+      </w:pPr>
+      <w:r>
+        <w:t>Make it look nicer</w:t>
+      </w:r>
+    </w:p>
+    <w:p>
+      <w:pPr>
+        <w:pStyle w:val="ListParagraph"/>
+        <w:numPr>
+          <w:ilvl w:val="0"/>
+          <w:numId w:val="11"/>
+        </w:numPr>
+      </w:pPr>
+      <w:r>
+        <w:t>Documentation</w:t>
+      </w:r>
+      <w:r>
+        <w:t xml:space="preserve"> for </w:t>
+      </w:r>
+      <w:r>
+        <w:rPr>
+          <w:noProof/>
+        </w:rPr>
+        <w:t>IOT</w:t>
+      </w:r>
+      <w:r>
+        <w:t xml:space="preserve"> Database APP</w:t>
+      </w:r>
+    </w:p>
+    <w:p>
+      <w:pPr>
+        <w:pStyle w:val="Heading2"/>
+      </w:pPr>
+      <w:r>
+        <w:t>Week10:</w:t>
+      </w:r>
+    </w:p>
+    <w:p>
+      <w:pPr>
+        <w:pStyle w:val="ListParagraph"/>
+        <w:numPr>
+          <w:ilvl w:val="0"/>
+          <w:numId w:val="12"/>
+        </w:numPr>
+      </w:pPr>
+      <w:r>
+        <w:t>Completed RollaBall Tutorial in Unity with VR support for controller camera.</w:t>
+      </w:r>
+    </w:p>
+    <w:p>
+      <w:pPr>
+        <w:pStyle w:val="ListParagraph"/>
+        <w:numPr>
+          <w:ilvl w:val="0"/>
+          <w:numId w:val="12"/>
+        </w:numPr>
+      </w:pPr>
+      <w:r>
+        <w:t xml:space="preserve">Made Space Shooter Game </w:t>
+      </w:r>
+      <w:r>
+        <w:t>Follow</w:t>
+      </w:r>
+      <w:r>
+        <w:t xml:space="preserve"> Unity tutorial </w:t>
+      </w:r>
+    </w:p>
+    <w:p>
+      <w:pPr>
+        <w:pStyle w:val="ListParagraph"/>
+        <w:numPr>
+          <w:ilvl w:val="0"/>
+          <w:numId w:val="12"/>
+        </w:numPr>
+      </w:pPr>
+      <w:r>
+        <w:t>Modified 2D space plane of space shooter to give it a 3D look.</w:t>
+      </w:r>
+    </w:p>
+    <w:p>
+      <w:pPr>
+        <w:pStyle w:val="ListParagraph"/>
+        <w:numPr>
+          <w:ilvl w:val="0"/>
+          <w:numId w:val="12"/>
+        </w:numPr>
+      </w:pPr>
+      <w:r>
+        <w:t>Added VR Controls to space shooter</w:t>
+      </w:r>
+      <w:r>
+        <w:t>. Included support for VR controller to restart game</w:t>
+      </w:r>
+    </w:p>
+    <w:p>
+      <w:pPr>
+        <w:pStyle w:val="ListParagraph"/>
+      </w:pPr>
+    </w:p>
+    <w:p>
+      <w:pPr>
+        <w:pStyle w:val="Heading2"/>
+      </w:pPr>
+      <w:r>
+        <w:t>Week11:</w:t>
+      </w:r>
+    </w:p>
+    <w:p>
+      <w:pPr>
+        <w:pStyle w:val="ListParagraph"/>
+        <w:numPr>
+          <w:ilvl w:val="0"/>
+          <w:numId w:val="13"/>
+        </w:numPr>
+      </w:pPr>
+      <w:r>
+        <w:t>Showcased Space Shooter to Patricia</w:t>
+      </w:r>
+    </w:p>
+    <w:p>
+      <w:pPr>
+        <w:pStyle w:val="ListParagraph"/>
+        <w:numPr>
+          <w:ilvl w:val="0"/>
+          <w:numId w:val="13"/>
+        </w:numPr>
+      </w:pPr>
+      <w:r>
+        <w:t xml:space="preserve">Assigned with </w:t>
+      </w:r>
+      <w:r>
+        <w:t>a doing</w:t>
+      </w:r>
+      <w:r>
+        <w:t xml:space="preserve"> VR rendition </w:t>
+      </w:r>
+      <w:r>
+        <w:t>of Visual Scan Wander Tool.</w:t>
+      </w:r>
+    </w:p>
+    <w:p>
+      <w:pPr>
+        <w:pStyle w:val="ListParagraph"/>
+        <w:numPr>
+          <w:ilvl w:val="0"/>
+          <w:numId w:val="13"/>
+        </w:numPr>
+      </w:pPr>
+      <w:r>
+        <w:rPr>
+          <w:rFonts w:ascii="Arial" w:hAnsi="Arial" w:cs="Arial"/>
+          <w:color w:val="333333"/>
+          <w:sz w:val="21"/>
+          <w:szCs w:val="21"/>
+          <w:shd w:val="clear" w:color="auto" w:fill="FFFFFF"/>
+        </w:rPr>
+        <w:lastRenderedPageBreak/>
+        <w:t>I Added a time scale to slow the motion of the ball to a fraction of real-time so that it is comfortably visible. I also changed the method call from position to Move Position so that it would show the movement animation rather than spontaneously appearing on the map</w:t>
+      </w:r>
+    </w:p>
+    <w:p>
+      <w:pPr>
+        <w:pStyle w:val="ListParagraph"/>
+        <w:numPr>
+          <w:ilvl w:val="0"/>
+          <w:numId w:val="13"/>
+        </w:numPr>
+      </w:pPr>
+      <w:r>
+        <w:rPr>
+          <w:rFonts w:ascii="Arial" w:hAnsi="Arial" w:cs="Arial"/>
+          <w:color w:val="333333"/>
+          <w:sz w:val="21"/>
+          <w:szCs w:val="21"/>
+          <w:shd w:val="clear" w:color="auto" w:fill="FFFFFF"/>
+        </w:rPr>
+        <w:t xml:space="preserve">Added a </w:t>
+      </w:r>
+      <w:r>
+        <w:rPr>
+          <w:rFonts w:ascii="Arial" w:hAnsi="Arial" w:cs="Arial"/>
+          <w:noProof/>
+          <w:color w:val="333333"/>
+          <w:sz w:val="21"/>
+          <w:szCs w:val="21"/>
+          <w:shd w:val="clear" w:color="auto" w:fill="FFFFFF"/>
+        </w:rPr>
+        <w:t>ChangeMaterial</w:t>
+      </w:r>
+      <w:r>
+        <w:rPr>
+          <w:rFonts w:ascii="Arial" w:hAnsi="Arial" w:cs="Arial"/>
+          <w:color w:val="333333"/>
+          <w:sz w:val="21"/>
+          <w:szCs w:val="21"/>
+          <w:shd w:val="clear" w:color="auto" w:fill="FFFFFF"/>
+        </w:rPr>
+        <w:t xml:space="preserve"> method that changes color on every ball spawn.</w:t>
+      </w:r>
+    </w:p>
+    <w:p>
+      <w:pPr>
+        <w:pStyle w:val="ListParagraph"/>
+        <w:numPr>
+          <w:ilvl w:val="0"/>
+          <w:numId w:val="13"/>
+        </w:numPr>
+      </w:pPr>
+      <w:r>
+        <w:rPr>
+          <w:rFonts w:ascii="Arial" w:hAnsi="Arial" w:cs="Arial"/>
+          <w:color w:val="333333"/>
+          <w:sz w:val="21"/>
+          <w:szCs w:val="21"/>
+          <w:shd w:val="clear" w:color="auto" w:fill="FFFFFF"/>
+        </w:rPr>
+        <w:t xml:space="preserve">Wander Tool now keeps score of </w:t>
+      </w:r>
+      <w:r>
+        <w:rPr>
+          <w:rFonts w:ascii="Arial" w:hAnsi="Arial" w:cs="Arial"/>
+          <w:noProof/>
+          <w:color w:val="333333"/>
+          <w:sz w:val="21"/>
+          <w:szCs w:val="21"/>
+          <w:shd w:val="clear" w:color="auto" w:fill="FFFFFF"/>
+        </w:rPr>
+        <w:t>color</w:t>
+      </w:r>
+      <w:r>
+        <w:rPr>
+          <w:rFonts w:ascii="Arial" w:hAnsi="Arial" w:cs="Arial"/>
+          <w:color w:val="333333"/>
+          <w:sz w:val="21"/>
+          <w:szCs w:val="21"/>
+          <w:shd w:val="clear" w:color="auto" w:fill="FFFFFF"/>
+        </w:rPr>
+        <w:t xml:space="preserve"> change detections.</w:t>
+      </w:r>
+    </w:p>
+    <w:p>
+      <w:pPr>
+        <w:pStyle w:val="ListParagraph"/>
+        <w:numPr>
+          <w:ilvl w:val="0"/>
+          <w:numId w:val="13"/>
+        </w:numPr>
+      </w:pPr>
+      <w:r>
+        <w:t>Included support for VR controller</w:t>
+      </w:r>
+      <w:r>
+        <w:t xml:space="preserve"> support</w:t>
+      </w:r>
+      <w:r>
+        <w:t xml:space="preserve"> to restart game, and interaction for registering</w:t>
+      </w:r>
+      <w:r>
+        <w:t xml:space="preserve"> the</w:t>
+      </w:r>
+      <w:r>
+        <w:t xml:space="preserve"> </w:t>
+      </w:r>
+      <w:r>
+        <w:rPr>
+          <w:noProof/>
+        </w:rPr>
+        <w:t>color</w:t>
+      </w:r>
+      <w:r>
+        <w:t xml:space="preserve"> change.</w:t>
+      </w:r>
+    </w:p>
+    <w:p>
+      <w:pPr>
+        <w:pStyle w:val="Heading2"/>
+      </w:pPr>
+      <w:r>
+        <w:t>Week12:</w:t>
+      </w:r>
+    </w:p>
+    <w:p>
+      <w:pPr>
+        <w:pStyle w:val="ListParagraph"/>
+        <w:numPr>
+          <w:ilvl w:val="0"/>
+          <w:numId w:val="14"/>
+        </w:numPr>
+      </w:pPr>
+      <w:r>
+        <w:t xml:space="preserve">Beautified Wander Tool to make it arcade looking </w:t>
+      </w:r>
+    </w:p>
+    <w:p>
+      <w:pPr>
+        <w:pStyle w:val="ListParagraph"/>
+        <w:numPr>
+          <w:ilvl w:val="0"/>
+          <w:numId w:val="14"/>
+        </w:numPr>
+      </w:pPr>
+      <w:r>
+        <w:rPr>
+          <w:noProof/>
+        </w:rPr>
+        <w:t>I</w:t>
+      </w:r>
+      <w:r>
+        <w:rPr>
+          <w:noProof/>
+        </w:rPr>
+        <w:t>mplemented</w:t>
+      </w:r>
+      <w:r>
+        <w:rPr>
+          <w:noProof/>
+        </w:rPr>
+        <w:t xml:space="preserve"> a </w:t>
+      </w:r>
+      <w:r>
+        <w:t xml:space="preserve"> method that outputs X and Y </w:t>
+      </w:r>
+      <w:r>
+        <w:rPr>
+          <w:noProof/>
+        </w:rPr>
+        <w:t>coor</w:t>
+      </w:r>
+      <w:r>
+        <w:rPr>
+          <w:noProof/>
+        </w:rPr>
+        <w:t>di</w:t>
+      </w:r>
+      <w:r>
+        <w:rPr>
+          <w:noProof/>
+        </w:rPr>
+        <w:t>nates</w:t>
+      </w:r>
+      <w:r>
+        <w:t xml:space="preserve"> to a text file </w:t>
+      </w:r>
+      <w:r>
+        <w:rPr>
+          <w:noProof/>
+        </w:rPr>
+        <w:t>o</w:t>
+      </w:r>
+      <w:r>
+        <w:rPr>
+          <w:noProof/>
+        </w:rPr>
+        <w:t>r</w:t>
+      </w:r>
+      <w:r>
+        <w:t xml:space="preserve"> when</w:t>
+      </w:r>
+      <w:r>
+        <w:t xml:space="preserve"> the</w:t>
+      </w:r>
+      <w:r>
+        <w:t xml:space="preserve"> </w:t>
+      </w:r>
+      <w:r>
+        <w:rPr>
+          <w:noProof/>
+        </w:rPr>
+        <w:t>user</w:t>
+      </w:r>
+      <w:r>
+        <w:t xml:space="preserve"> taps on the ball.</w:t>
+      </w:r>
+    </w:p>
+    <w:p>
+      <w:pPr>
+        <w:pStyle w:val="ListParagraph"/>
+        <w:numPr>
+          <w:ilvl w:val="0"/>
+          <w:numId w:val="14"/>
+        </w:numPr>
+      </w:pPr>
+      <w:r>
+        <w:t>Fixed Bug with having too many Text UI.</w:t>
+      </w:r>
+    </w:p>
+    <w:p>
+      <w:pPr>
+        <w:pStyle w:val="ListParagraph"/>
+        <w:numPr>
+          <w:ilvl w:val="0"/>
+          <w:numId w:val="14"/>
+        </w:numPr>
+      </w:pPr>
+      <w:r>
+        <w:t>Showc</w:t>
+      </w:r>
+      <w:r>
+        <w:t>ased Tool to Patricia.</w:t>
+      </w:r>
+    </w:p>
+    <w:p>
+      <w:pPr>
+        <w:pStyle w:val="Heading2"/>
+      </w:pPr>
+      <w:r>
+        <w:t>Week13:</w:t>
+      </w:r>
+    </w:p>
+    <w:p>
+      <w:pPr>
+        <w:pStyle w:val="ListParagraph"/>
+        <w:numPr>
+          <w:ilvl w:val="0"/>
+          <w:numId w:val="15"/>
+        </w:numPr>
+      </w:pPr>
+      <w:r>
+        <w:rPr>
+          <w:noProof/>
+        </w:rPr>
+        <w:t>Made a  web</w:t>
+      </w:r>
+      <w:r>
+        <w:t xml:space="preserve"> version of the Edit Health Information in the </w:t>
+      </w:r>
+      <w:r>
+        <w:rPr>
+          <w:noProof/>
+        </w:rPr>
+        <w:t>mobile</w:t>
+      </w:r>
+      <w:r>
+        <w:t xml:space="preserve"> Application in </w:t>
+      </w:r>
+      <w:r>
+        <w:rPr>
+          <w:noProof/>
+        </w:rPr>
+        <w:t>HTML.</w:t>
+      </w:r>
+    </w:p>
+    <w:p>
+      <w:pPr>
+        <w:pStyle w:val="ListParagraph"/>
+        <w:numPr>
+          <w:ilvl w:val="0"/>
+          <w:numId w:val="15"/>
+        </w:numPr>
+      </w:pPr>
+      <w:r>
+        <w:rPr>
+          <w:noProof/>
+        </w:rPr>
+        <w:t>Added p</w:t>
+      </w:r>
+      <w:r>
+        <w:rPr>
+          <w:noProof/>
+        </w:rPr>
+        <w:t xml:space="preserve">article effects to the Wander </w:t>
+      </w:r>
+      <w:r>
+        <w:rPr>
+          <w:noProof/>
+        </w:rPr>
+        <w:t>tool</w:t>
+      </w:r>
+      <w:r>
+        <w:rPr>
+          <w:noProof/>
+        </w:rPr>
+        <w:t>, however,</w:t>
+      </w:r>
+      <w:r>
+        <w:rPr>
+          <w:noProof/>
+        </w:rPr>
+        <w:t xml:space="preserve"> there were underlying conflicts with the </w:t>
+      </w:r>
+      <w:r>
+        <w:rPr>
+          <w:noProof/>
+        </w:rPr>
+        <w:t>timescale</w:t>
+      </w:r>
+      <w:r>
+        <w:rPr>
+          <w:noProof/>
+        </w:rPr>
+        <w:t>.</w:t>
+      </w:r>
+    </w:p>
+    <w:p>
+      <w:pPr>
+        <w:pStyle w:val="ListParagraph"/>
+        <w:numPr>
+          <w:ilvl w:val="0"/>
+          <w:numId w:val="15"/>
+        </w:numPr>
+      </w:pPr>
+      <w:r>
+        <w:rPr>
+          <w:noProof/>
+        </w:rPr>
+        <w:t>Fixed Particle Effects with Samuel.</w:t>
+      </w:r>
+    </w:p>
+    <w:p>
+      <w:pPr>
+        <w:pStyle w:val="ListParagraph"/>
+        <w:numPr>
+          <w:ilvl w:val="0"/>
+          <w:numId w:val="15"/>
+        </w:numPr>
+      </w:pPr>
+      <w:r>
+        <w:rPr>
+          <w:noProof/>
+        </w:rPr>
+        <w:t>Helped Sam</w:t>
+      </w:r>
+      <w:r>
+        <w:rPr>
+          <w:noProof/>
+        </w:rPr>
+        <w:t xml:space="preserve"> with Inverting Dome </w:t>
+      </w:r>
+      <w:r>
+        <w:rPr>
+          <w:noProof/>
+        </w:rPr>
+        <w:t>material inside out so that the wander tool will be inside a Space sphere object.</w:t>
+      </w:r>
+    </w:p>
+    <w:p>
+      <w:pPr>
+        <w:pStyle w:val="ListParagraph"/>
+        <w:numPr>
+          <w:ilvl w:val="0"/>
+          <w:numId w:val="15"/>
+        </w:numPr>
+      </w:pPr>
+      <w:r>
+        <w:rPr>
+          <w:noProof/>
+        </w:rPr>
+        <w:t>Be</w:t>
+      </w:r>
+      <w:r>
+        <w:rPr>
+          <w:noProof/>
+        </w:rPr>
+        <w:t>a</w:t>
+      </w:r>
+      <w:r>
+        <w:rPr>
+          <w:noProof/>
+        </w:rPr>
+        <w:t>utified</w:t>
+      </w:r>
+      <w:r>
+        <w:rPr>
+          <w:noProof/>
+        </w:rPr>
+        <w:t xml:space="preserve"> the Edit Health </w:t>
+      </w:r>
+      <w:r>
+        <w:rPr>
+          <w:noProof/>
+        </w:rPr>
+        <w:t>Info</w:t>
+      </w:r>
+      <w:r>
+        <w:rPr>
+          <w:noProof/>
+        </w:rPr>
+        <w:t>rm</w:t>
+      </w:r>
+      <w:r>
+        <w:rPr>
+          <w:noProof/>
+        </w:rPr>
+        <w:t>ation</w:t>
+      </w:r>
+      <w:r>
+        <w:rPr>
+          <w:noProof/>
+        </w:rPr>
+        <w:t xml:space="preserve"> to look like the prototype designs.</w:t>
+      </w:r>
+    </w:p>
+    <w:p>
+      <w:pPr>
+        <w:pStyle w:val="ListParagraph"/>
+        <w:numPr>
+          <w:ilvl w:val="0"/>
+          <w:numId w:val="15"/>
+        </w:numPr>
+      </w:pPr>
+      <w:r>
+        <w:rPr>
+          <w:noProof/>
+        </w:rPr>
+        <w:t xml:space="preserve">Researched PHP’s SimpleXML </w:t>
+      </w:r>
+      <w:r>
+        <w:rPr>
+          <w:noProof/>
+        </w:rPr>
+        <w:t>extention</w:t>
+      </w:r>
+      <w:r>
+        <w:rPr>
+          <w:noProof/>
+        </w:rPr>
+        <w:t xml:space="preserve"> that allows for XML data storage.</w:t>
+      </w:r>
+    </w:p>
+    <w:p>
+      <w:pPr>
+        <w:pStyle w:val="ListParagraph"/>
+        <w:numPr>
+          <w:ilvl w:val="0"/>
+          <w:numId w:val="15"/>
+        </w:numPr>
+      </w:pPr>
+      <w:r>
+        <w:rPr>
+          <w:noProof/>
+        </w:rPr>
+        <w:t xml:space="preserve">Worked on </w:t>
+      </w:r>
+      <w:r>
+        <w:rPr>
+          <w:noProof/>
+        </w:rPr>
+        <w:t>Port</w:t>
+      </w:r>
+      <w:r>
+        <w:rPr>
+          <w:noProof/>
+        </w:rPr>
+        <w:t>fo</w:t>
+      </w:r>
+      <w:r>
+        <w:rPr>
+          <w:noProof/>
+        </w:rPr>
+        <w:t>lio</w:t>
+      </w:r>
+      <w:r>
+        <w:rPr>
+          <w:noProof/>
+        </w:rPr>
+        <w:t xml:space="preserve"> Website, by customising an HTML theme and hosting it on Github Pages.</w:t>
+      </w:r>
+    </w:p>
+    <w:p>
+      <w:pPr>
+        <w:pStyle w:val="Heading2"/>
+      </w:pPr>
+      <w:r>
+        <w:t>Week14:</w:t>
+      </w:r>
+    </w:p>
+    <w:p>
+      <w:pPr>
+        <w:pStyle w:val="ListParagraph"/>
+        <w:numPr>
+          <w:ilvl w:val="0"/>
+          <w:numId w:val="16"/>
+        </w:numPr>
+      </w:pPr>
+      <w:r>
+        <w:t xml:space="preserve">Gathered snippets for Supporting </w:t>
+      </w:r>
+      <w:r>
+        <w:rPr>
+          <w:noProof/>
+        </w:rPr>
+        <w:t>evidence</w:t>
+      </w:r>
+      <w:r>
+        <w:t xml:space="preserve"> as part of the Technical </w:t>
+      </w:r>
+      <w:r>
+        <w:rPr>
+          <w:noProof/>
+        </w:rPr>
+        <w:t>Prof</w:t>
+      </w:r>
+      <w:r>
+        <w:rPr>
+          <w:noProof/>
+        </w:rPr>
+        <w:t>icienc</w:t>
+      </w:r>
+      <w:r>
+        <w:rPr>
+          <w:noProof/>
+        </w:rPr>
+        <w:t>y</w:t>
+      </w:r>
+      <w:r>
+        <w:t>.</w:t>
+      </w:r>
+    </w:p>
+    <w:p>
+      <w:pPr>
+        <w:pStyle w:val="ListParagraph"/>
+        <w:numPr>
+          <w:ilvl w:val="0"/>
+          <w:numId w:val="16"/>
+        </w:numPr>
+      </w:pPr>
+      <w:r>
+        <w:t>Spend a major of the time on justifying my code quality.</w:t>
+      </w:r>
+    </w:p>
+    <w:p>
+      <w:pPr>
+        <w:pStyle w:val="Heading2"/>
+      </w:pPr>
+      <w:r>
+        <w:t>Week15</w:t>
       </w:r>
       <w:r>
         <w:t>:</w:t>
@@ -256,1844 +2070,62 @@
         <w:pStyle w:val="ListParagraph"/>
         <w:numPr>
           <w:ilvl w:val="0"/>
-          <w:numId w:val="6"/>
-        </w:numPr>
-      </w:pPr>
-      <w:r>
-        <w:t>Discussed with</w:t>
-      </w:r>
-      <w:r>
-        <w:t xml:space="preserve"> the</w:t>
-      </w:r>
-      <w:r>
+          <w:numId w:val="19"/>
+        </w:numPr>
+      </w:pPr>
+      <w:r>
+        <w:rPr>
+          <w:noProof/>
+        </w:rPr>
+        <w:t xml:space="preserve">Finished Technical </w:t>
+      </w:r>
+      <w:r>
+        <w:rPr>
+          <w:noProof/>
+        </w:rPr>
+        <w:t>Proficiency</w:t>
+      </w:r>
+      <w:r>
+        <w:rPr>
+          <w:noProof/>
+        </w:rPr>
+        <w:t>.</w:t>
+      </w:r>
+    </w:p>
+    <w:p>
+      <w:pPr>
+        <w:pStyle w:val="ListParagraph"/>
+        <w:numPr>
+          <w:ilvl w:val="0"/>
+          <w:numId w:val="19"/>
+        </w:numPr>
+      </w:pPr>
+      <w:r>
+        <w:rPr>
+          <w:noProof/>
+        </w:rPr>
+        <w:t>Finished Writing Timeline.</w:t>
+      </w:r>
+    </w:p>
+    <w:p>
+      <w:pPr>
+        <w:pStyle w:val="ListParagraph"/>
+        <w:numPr>
+          <w:ilvl w:val="0"/>
+          <w:numId w:val="19"/>
+        </w:numPr>
+      </w:pPr>
+      <w:r>
+        <w:rPr>
+          <w:noProof/>
+        </w:rPr>
+        <w:t>Prepared website pages for supporting</w:t>
+      </w:r>
+      <w:r>
+        <w:rPr>
+          <w:noProof/>
+        </w:rPr>
         <w:t xml:space="preserve"> </w:t>
-      </w:r>
-      <w:r>
-        <w:rPr>
-          <w:noProof/>
-        </w:rPr>
-        <w:t>team</w:t>
-      </w:r>
-      <w:r>
-        <w:t xml:space="preserve"> </w:t>
-      </w:r>
-      <w:r>
-        <w:t>the Aya</w:t>
-      </w:r>
-      <w:r>
-        <w:t xml:space="preserve"> App prototype sent by the design students.</w:t>
-      </w:r>
-    </w:p>
-    <w:p>
-      <w:pPr>
-        <w:pStyle w:val="ListParagraph"/>
-        <w:numPr>
-          <w:ilvl w:val="0"/>
-          <w:numId w:val="6"/>
-        </w:numPr>
-      </w:pPr>
-      <w:r>
-        <w:rPr>
-          <w:rFonts w:ascii="Arial" w:hAnsi="Arial" w:cs="Arial"/>
-          <w:color w:val="333333"/>
-          <w:sz w:val="21"/>
-          <w:szCs w:val="21"/>
-          <w:shd w:val="clear" w:color="auto" w:fill="FFFFFF"/>
-        </w:rPr>
-        <w:t xml:space="preserve"> Also </w:t>
-      </w:r>
-      <w:r>
-        <w:rPr>
-          <w:rFonts w:ascii="Arial" w:hAnsi="Arial" w:cs="Arial"/>
-          <w:color w:val="333333"/>
-          <w:sz w:val="21"/>
-          <w:szCs w:val="21"/>
-          <w:shd w:val="clear" w:color="auto" w:fill="FFFFFF"/>
-        </w:rPr>
-        <w:t>discussed</w:t>
-      </w:r>
-      <w:r>
-        <w:rPr>
-          <w:rFonts w:ascii="Arial" w:hAnsi="Arial" w:cs="Arial"/>
-          <w:color w:val="333333"/>
-          <w:sz w:val="21"/>
-          <w:szCs w:val="21"/>
-          <w:shd w:val="clear" w:color="auto" w:fill="FFFFFF"/>
-        </w:rPr>
-        <w:t xml:space="preserve"> the </w:t>
-      </w:r>
-      <w:r>
-        <w:rPr>
-          <w:rFonts w:ascii="Arial" w:hAnsi="Arial" w:cs="Arial"/>
-          <w:noProof/>
-          <w:color w:val="333333"/>
-          <w:sz w:val="21"/>
-          <w:szCs w:val="21"/>
-          <w:shd w:val="clear" w:color="auto" w:fill="FFFFFF"/>
-        </w:rPr>
-        <w:t>xml</w:t>
-      </w:r>
-      <w:r>
-        <w:rPr>
-          <w:rFonts w:ascii="Arial" w:hAnsi="Arial" w:cs="Arial"/>
-          <w:color w:val="333333"/>
-          <w:sz w:val="21"/>
-          <w:szCs w:val="21"/>
-          <w:shd w:val="clear" w:color="auto" w:fill="FFFFFF"/>
-        </w:rPr>
-        <w:t xml:space="preserve"> specification and requirements for data handling with sam.</w:t>
-      </w:r>
-    </w:p>
-    <w:p>
-      <w:pPr>
-        <w:pStyle w:val="ListParagraph"/>
-        <w:numPr>
-          <w:ilvl w:val="0"/>
-          <w:numId w:val="6"/>
-        </w:numPr>
-      </w:pPr>
-      <w:r>
-        <w:rPr>
-          <w:rFonts w:ascii="Arial" w:hAnsi="Arial" w:cs="Arial"/>
-          <w:color w:val="333333"/>
-          <w:sz w:val="21"/>
-          <w:szCs w:val="21"/>
-          <w:shd w:val="clear" w:color="auto" w:fill="FFFFFF"/>
-        </w:rPr>
-        <w:t xml:space="preserve">Understanding the intricacies of the XmlParser Class and implementing it with the </w:t>
-      </w:r>
-      <w:r>
-        <w:rPr>
-          <w:rFonts w:ascii="Arial" w:hAnsi="Arial" w:cs="Arial"/>
-          <w:noProof/>
-          <w:color w:val="333333"/>
-          <w:sz w:val="21"/>
-          <w:szCs w:val="21"/>
-          <w:shd w:val="clear" w:color="auto" w:fill="FFFFFF"/>
-        </w:rPr>
-        <w:t>viewHealthInformation</w:t>
-      </w:r>
-      <w:r>
-        <w:rPr>
-          <w:rFonts w:ascii="Arial" w:hAnsi="Arial" w:cs="Arial"/>
-          <w:color w:val="333333"/>
-          <w:sz w:val="21"/>
-          <w:szCs w:val="21"/>
-          <w:shd w:val="clear" w:color="auto" w:fill="FFFFFF"/>
-        </w:rPr>
-        <w:t xml:space="preserve"> and </w:t>
-      </w:r>
-      <w:r>
-        <w:rPr>
-          <w:rFonts w:ascii="Arial" w:hAnsi="Arial" w:cs="Arial"/>
-          <w:noProof/>
-          <w:color w:val="333333"/>
-          <w:sz w:val="21"/>
-          <w:szCs w:val="21"/>
-          <w:shd w:val="clear" w:color="auto" w:fill="FFFFFF"/>
-        </w:rPr>
-        <w:t>editHealthInformation</w:t>
-      </w:r>
-      <w:r>
-        <w:rPr>
-          <w:rFonts w:ascii="Arial" w:hAnsi="Arial" w:cs="Arial"/>
-          <w:color w:val="333333"/>
-          <w:sz w:val="21"/>
-          <w:szCs w:val="21"/>
-          <w:shd w:val="clear" w:color="auto" w:fill="FFFFFF"/>
-        </w:rPr>
-        <w:t xml:space="preserve"> activity.</w:t>
-      </w:r>
-    </w:p>
-    <w:p>
-      <w:pPr>
-        <w:pStyle w:val="ListParagraph"/>
-        <w:numPr>
-          <w:ilvl w:val="0"/>
-          <w:numId w:val="6"/>
-        </w:numPr>
-      </w:pPr>
-      <w:r>
-        <w:t>Added a viewDiagnosisInfor</w:t>
-      </w:r>
-      <w:r>
-        <w:t xml:space="preserve">mation into the XMLParser Class to </w:t>
-      </w:r>
-      <w:r>
-        <w:rPr>
-          <w:rFonts w:ascii="Arial" w:hAnsi="Arial" w:cs="Arial"/>
-          <w:color w:val="333333"/>
-          <w:sz w:val="21"/>
-          <w:szCs w:val="21"/>
-          <w:shd w:val="clear" w:color="auto" w:fill="FFFFFF"/>
-        </w:rPr>
-        <w:t>populate</w:t>
-      </w:r>
-      <w:r>
-        <w:rPr>
-          <w:rFonts w:ascii="Arial" w:hAnsi="Arial" w:cs="Arial"/>
-          <w:color w:val="333333"/>
-          <w:sz w:val="21"/>
-          <w:szCs w:val="21"/>
-          <w:shd w:val="clear" w:color="auto" w:fill="FFFFFF"/>
-        </w:rPr>
-        <w:t xml:space="preserve"> the editText fields with instances of the </w:t>
-      </w:r>
-      <w:r>
-        <w:rPr>
-          <w:rFonts w:ascii="Arial" w:hAnsi="Arial" w:cs="Arial"/>
-          <w:noProof/>
-          <w:color w:val="333333"/>
-          <w:sz w:val="21"/>
-          <w:szCs w:val="21"/>
-          <w:shd w:val="clear" w:color="auto" w:fill="FFFFFF"/>
-        </w:rPr>
-        <w:t>healthInfo</w:t>
-      </w:r>
-      <w:r>
-        <w:rPr>
-          <w:rFonts w:ascii="Arial" w:hAnsi="Arial" w:cs="Arial"/>
-          <w:color w:val="333333"/>
-          <w:sz w:val="21"/>
-          <w:szCs w:val="21"/>
-          <w:shd w:val="clear" w:color="auto" w:fill="FFFFFF"/>
-        </w:rPr>
-        <w:t>.</w:t>
-      </w:r>
-    </w:p>
-    <w:p>
-      <w:pPr>
-        <w:pStyle w:val="ListParagraph"/>
-        <w:numPr>
-          <w:ilvl w:val="0"/>
-          <w:numId w:val="6"/>
-        </w:numPr>
-      </w:pPr>
-      <w:r>
-        <w:t xml:space="preserve">Created a series of layout formatted </w:t>
-      </w:r>
-      <w:r>
-        <w:rPr>
-          <w:noProof/>
-        </w:rPr>
-        <w:t>textfields</w:t>
-      </w:r>
-      <w:r>
-        <w:t xml:space="preserve"> for the </w:t>
-      </w:r>
-      <w:r>
-        <w:rPr>
-          <w:noProof/>
-        </w:rPr>
-        <w:t>healthInformation</w:t>
-      </w:r>
-      <w:r>
-        <w:t xml:space="preserve"> Activity.</w:t>
-      </w:r>
-    </w:p>
-    <w:p>
-      <w:pPr>
-        <w:pStyle w:val="ListParagraph"/>
-        <w:numPr>
-          <w:ilvl w:val="0"/>
-          <w:numId w:val="6"/>
-        </w:numPr>
-      </w:pPr>
-      <w:r>
-        <w:t xml:space="preserve">Modified XML Parser class to save </w:t>
-      </w:r>
-      <w:r>
-        <w:rPr>
-          <w:noProof/>
-        </w:rPr>
-        <w:t>editHealthInformation</w:t>
-      </w:r>
-      <w:r>
-        <w:t xml:space="preserve"> </w:t>
-      </w:r>
-    </w:p>
-    <w:p>
-      <w:pPr>
-        <w:pStyle w:val="Heading2"/>
-      </w:pPr>
-      <w:r>
-        <w:t>Week5</w:t>
-      </w:r>
-      <w:r>
-        <w:t>:</w:t>
-      </w:r>
-    </w:p>
-    <w:p>
-      <w:pPr>
-        <w:pStyle w:val="ListParagraph"/>
-        <w:numPr>
-          <w:ilvl w:val="0"/>
-          <w:numId w:val="7"/>
-        </w:numPr>
-      </w:pPr>
-      <w:r>
-        <w:t xml:space="preserve">Renamed Classes; </w:t>
-      </w:r>
-      <w:r>
-        <w:rPr>
-          <w:noProof/>
-        </w:rPr>
-        <w:t>HealthInformationData</w:t>
-      </w:r>
-      <w:r>
-        <w:t xml:space="preserve"> to </w:t>
-      </w:r>
-      <w:r>
-        <w:rPr>
-          <w:noProof/>
-        </w:rPr>
-        <w:t>ViewHealthInformation</w:t>
-      </w:r>
-    </w:p>
-    <w:p>
-      <w:pPr>
-        <w:pStyle w:val="ListParagraph"/>
-        <w:numPr>
-          <w:ilvl w:val="0"/>
-          <w:numId w:val="7"/>
-        </w:numPr>
-      </w:pPr>
-      <w:r>
-        <w:rPr>
-          <w:rFonts w:ascii="Arial" w:hAnsi="Arial" w:cs="Arial"/>
-          <w:color w:val="333333"/>
-          <w:sz w:val="21"/>
-          <w:szCs w:val="21"/>
-          <w:shd w:val="clear" w:color="auto" w:fill="FFFFFF"/>
-        </w:rPr>
-        <w:t>Create an instance of the viewHealthInformationData class to set the Text</w:t>
-      </w:r>
-      <w:r>
-        <w:rPr>
-          <w:rFonts w:ascii="Arial" w:hAnsi="Arial" w:cs="Arial"/>
-          <w:color w:val="333333"/>
-          <w:sz w:val="21"/>
-          <w:szCs w:val="21"/>
-          <w:shd w:val="clear" w:color="auto" w:fill="FFFFFF"/>
-        </w:rPr>
-        <w:t xml:space="preserve"> </w:t>
-      </w:r>
-      <w:r>
-        <w:rPr>
-          <w:rFonts w:ascii="Arial" w:hAnsi="Arial" w:cs="Arial"/>
-          <w:color w:val="333333"/>
-          <w:sz w:val="21"/>
-          <w:szCs w:val="21"/>
-          <w:shd w:val="clear" w:color="auto" w:fill="FFFFFF"/>
-        </w:rPr>
-        <w:t>view results of the stored XML structured data populated from the EditHealthInformation activity to the screen.</w:t>
-      </w:r>
-    </w:p>
-    <w:p>
-      <w:pPr>
-        <w:pStyle w:val="ListParagraph"/>
-        <w:numPr>
-          <w:ilvl w:val="0"/>
-          <w:numId w:val="7"/>
-        </w:numPr>
-      </w:pPr>
-      <w:r>
-        <w:rPr>
-          <w:rFonts w:ascii="Arial" w:hAnsi="Arial" w:cs="Arial"/>
-          <w:color w:val="333333"/>
-          <w:sz w:val="21"/>
-          <w:szCs w:val="21"/>
-          <w:shd w:val="clear" w:color="auto" w:fill="FFFFFF"/>
-        </w:rPr>
-        <w:t xml:space="preserve">Align </w:t>
-      </w:r>
-      <w:r>
-        <w:rPr>
-          <w:rFonts w:ascii="Arial" w:hAnsi="Arial" w:cs="Arial"/>
-          <w:noProof/>
-          <w:color w:val="333333"/>
-          <w:sz w:val="21"/>
-          <w:szCs w:val="21"/>
-          <w:shd w:val="clear" w:color="auto" w:fill="FFFFFF"/>
-        </w:rPr>
-        <w:t>XML</w:t>
-      </w:r>
-      <w:r>
-        <w:rPr>
-          <w:rFonts w:ascii="Arial" w:hAnsi="Arial" w:cs="Arial"/>
-          <w:color w:val="333333"/>
-          <w:sz w:val="21"/>
-          <w:szCs w:val="21"/>
-          <w:shd w:val="clear" w:color="auto" w:fill="FFFFFF"/>
-        </w:rPr>
-        <w:t xml:space="preserve"> views of ViewHealthInformation and </w:t>
-      </w:r>
-      <w:r>
-        <w:rPr>
-          <w:rFonts w:ascii="Arial" w:hAnsi="Arial" w:cs="Arial"/>
-          <w:noProof/>
-          <w:color w:val="333333"/>
-          <w:sz w:val="21"/>
-          <w:szCs w:val="21"/>
-          <w:shd w:val="clear" w:color="auto" w:fill="FFFFFF"/>
-        </w:rPr>
-        <w:t>editHealthInformation</w:t>
-      </w:r>
-      <w:r>
-        <w:rPr>
-          <w:rFonts w:ascii="Arial" w:hAnsi="Arial" w:cs="Arial"/>
-          <w:color w:val="333333"/>
-          <w:sz w:val="21"/>
-          <w:szCs w:val="21"/>
-          <w:shd w:val="clear" w:color="auto" w:fill="FFFFFF"/>
-        </w:rPr>
-        <w:t xml:space="preserve"> and add a scrollable background layout of each one.</w:t>
-      </w:r>
-    </w:p>
-    <w:p>
-      <w:pPr>
-        <w:pStyle w:val="ListParagraph"/>
-      </w:pPr>
-    </w:p>
-    <w:p/>
-    <w:p>
-      <w:pPr>
-        <w:pStyle w:val="Heading2"/>
-      </w:pPr>
-      <w:r>
-        <w:lastRenderedPageBreak/>
-        <w:t>Week6</w:t>
-      </w:r>
-      <w:r>
-        <w:t>:</w:t>
-      </w:r>
-    </w:p>
-    <w:p>
-      <w:pPr>
-        <w:pStyle w:val="ListParagraph"/>
-        <w:numPr>
-          <w:ilvl w:val="0"/>
-          <w:numId w:val="8"/>
-        </w:numPr>
-      </w:pPr>
-      <w:r>
-        <w:rPr>
-          <w:rFonts w:ascii="Arial" w:hAnsi="Arial" w:cs="Arial"/>
-          <w:color w:val="333333"/>
-          <w:sz w:val="21"/>
-          <w:szCs w:val="21"/>
-          <w:shd w:val="clear" w:color="auto" w:fill="FFFFFF"/>
-        </w:rPr>
-        <w:t>Get the ViewHealthInformation to look identical to the PDF prototype</w:t>
-      </w:r>
-    </w:p>
-    <w:p>
-      <w:pPr>
-        <w:pStyle w:val="ListParagraph"/>
-        <w:numPr>
-          <w:ilvl w:val="0"/>
-          <w:numId w:val="8"/>
-        </w:numPr>
-      </w:pPr>
-      <w:r>
-        <w:rPr>
-          <w:rFonts w:ascii="Arial" w:hAnsi="Arial" w:cs="Arial"/>
-          <w:color w:val="333333"/>
-          <w:sz w:val="21"/>
-          <w:szCs w:val="21"/>
-          <w:shd w:val="clear" w:color="auto" w:fill="FFFFFF"/>
-        </w:rPr>
-        <w:t xml:space="preserve">Attempted to implement a </w:t>
-      </w:r>
-      <w:r>
-        <w:rPr>
-          <w:rFonts w:ascii="Arial" w:hAnsi="Arial" w:cs="Arial"/>
-          <w:noProof/>
-          <w:color w:val="333333"/>
-          <w:sz w:val="21"/>
-          <w:szCs w:val="21"/>
-          <w:shd w:val="clear" w:color="auto" w:fill="FFFFFF"/>
-        </w:rPr>
-        <w:t>date</w:t>
-      </w:r>
-      <w:r>
-        <w:rPr>
-          <w:rFonts w:ascii="Arial" w:hAnsi="Arial" w:cs="Arial"/>
-          <w:noProof/>
-          <w:color w:val="333333"/>
-          <w:sz w:val="21"/>
-          <w:szCs w:val="21"/>
-          <w:shd w:val="clear" w:color="auto" w:fill="FFFFFF"/>
-        </w:rPr>
-        <w:t xml:space="preserve"> </w:t>
-      </w:r>
-      <w:r>
-        <w:rPr>
-          <w:rFonts w:ascii="Arial" w:hAnsi="Arial" w:cs="Arial"/>
-          <w:noProof/>
-          <w:color w:val="333333"/>
-          <w:sz w:val="21"/>
-          <w:szCs w:val="21"/>
-          <w:shd w:val="clear" w:color="auto" w:fill="FFFFFF"/>
-        </w:rPr>
-        <w:t>picker</w:t>
-      </w:r>
-      <w:r>
-        <w:rPr>
-          <w:rFonts w:ascii="Arial" w:hAnsi="Arial" w:cs="Arial"/>
-          <w:color w:val="333333"/>
-          <w:sz w:val="21"/>
-          <w:szCs w:val="21"/>
-          <w:shd w:val="clear" w:color="auto" w:fill="FFFFFF"/>
-        </w:rPr>
-        <w:t xml:space="preserve"> for the date of birth, </w:t>
-      </w:r>
-      <w:r>
-        <w:rPr>
-          <w:rFonts w:ascii="Arial" w:hAnsi="Arial" w:cs="Arial"/>
-          <w:noProof/>
-          <w:color w:val="333333"/>
-          <w:sz w:val="21"/>
-          <w:szCs w:val="21"/>
-          <w:shd w:val="clear" w:color="auto" w:fill="FFFFFF"/>
-        </w:rPr>
-        <w:t>however</w:t>
-      </w:r>
-      <w:r>
-        <w:rPr>
-          <w:rFonts w:ascii="Arial" w:hAnsi="Arial" w:cs="Arial"/>
-          <w:noProof/>
-          <w:color w:val="333333"/>
-          <w:sz w:val="21"/>
-          <w:szCs w:val="21"/>
-          <w:shd w:val="clear" w:color="auto" w:fill="FFFFFF"/>
-        </w:rPr>
-        <w:t>,</w:t>
-      </w:r>
-      <w:r>
-        <w:rPr>
-          <w:rFonts w:ascii="Arial" w:hAnsi="Arial" w:cs="Arial"/>
-          <w:color w:val="333333"/>
-          <w:sz w:val="21"/>
-          <w:szCs w:val="21"/>
-          <w:shd w:val="clear" w:color="auto" w:fill="FFFFFF"/>
-        </w:rPr>
-        <w:t xml:space="preserve"> when displaying the Dates, this caused inconsistencies with the </w:t>
-      </w:r>
-      <w:r>
-        <w:rPr>
-          <w:rFonts w:ascii="Arial" w:hAnsi="Arial" w:cs="Arial"/>
-          <w:noProof/>
-          <w:color w:val="333333"/>
-          <w:sz w:val="21"/>
-          <w:szCs w:val="21"/>
-          <w:shd w:val="clear" w:color="auto" w:fill="FFFFFF"/>
-        </w:rPr>
-        <w:t>XML</w:t>
-      </w:r>
-      <w:r>
-        <w:rPr>
-          <w:rFonts w:ascii="Arial" w:hAnsi="Arial" w:cs="Arial"/>
-          <w:color w:val="333333"/>
-          <w:sz w:val="21"/>
-          <w:szCs w:val="21"/>
-          <w:shd w:val="clear" w:color="auto" w:fill="FFFFFF"/>
-        </w:rPr>
-        <w:t xml:space="preserve"> parser.</w:t>
-      </w:r>
-    </w:p>
-    <w:p>
-      <w:pPr>
-        <w:pStyle w:val="ListParagraph"/>
-        <w:numPr>
-          <w:ilvl w:val="0"/>
-          <w:numId w:val="8"/>
-        </w:numPr>
-      </w:pPr>
-      <w:r>
-        <w:rPr>
-          <w:rFonts w:ascii="Arial" w:hAnsi="Arial" w:cs="Arial"/>
-          <w:color w:val="333333"/>
-          <w:sz w:val="21"/>
-          <w:szCs w:val="21"/>
-          <w:shd w:val="clear" w:color="auto" w:fill="FFFFFF"/>
-        </w:rPr>
-        <w:t>Had a meeting with Martin Keane to test the AYA APP.</w:t>
-      </w:r>
-    </w:p>
-    <w:p>
-      <w:pPr>
-        <w:pStyle w:val="ListParagraph"/>
-        <w:numPr>
-          <w:ilvl w:val="0"/>
-          <w:numId w:val="8"/>
-        </w:numPr>
-      </w:pPr>
-      <w:r>
-        <w:rPr>
-          <w:rFonts w:ascii="Arial" w:hAnsi="Arial" w:cs="Arial"/>
-          <w:color w:val="333333"/>
-          <w:sz w:val="21"/>
-          <w:szCs w:val="21"/>
-          <w:shd w:val="clear" w:color="auto" w:fill="FFFFFF"/>
-        </w:rPr>
-        <w:t xml:space="preserve">Fixed </w:t>
-      </w:r>
-      <w:r>
-        <w:rPr>
-          <w:rFonts w:ascii="Arial" w:hAnsi="Arial" w:cs="Arial"/>
-          <w:color w:val="333333"/>
-          <w:sz w:val="21"/>
-          <w:szCs w:val="21"/>
-          <w:shd w:val="clear" w:color="auto" w:fill="FFFFFF"/>
-        </w:rPr>
-        <w:t>Bitmap issue causing the appointment class to crash.</w:t>
-      </w:r>
-    </w:p>
-    <w:p>
-      <w:pPr>
-        <w:pStyle w:val="Heading2"/>
-      </w:pPr>
-      <w:r>
-        <w:t>Week7</w:t>
-      </w:r>
-      <w:r>
-        <w:t>:</w:t>
-      </w:r>
-    </w:p>
-    <w:p>
-      <w:pPr>
-        <w:pStyle w:val="ListParagraph"/>
-        <w:numPr>
-          <w:ilvl w:val="0"/>
-          <w:numId w:val="9"/>
-        </w:numPr>
-      </w:pPr>
-      <w:r>
-        <w:rPr>
-          <w:rFonts w:ascii="Arial" w:hAnsi="Arial" w:cs="Arial"/>
-          <w:color w:val="333333"/>
-          <w:sz w:val="21"/>
-          <w:szCs w:val="21"/>
-          <w:shd w:val="clear" w:color="auto" w:fill="FFFFFF"/>
-        </w:rPr>
-        <w:t>-</w:t>
-      </w:r>
-      <w:r>
-        <w:rPr>
-          <w:rFonts w:ascii="Arial" w:hAnsi="Arial" w:cs="Arial"/>
-          <w:noProof/>
-          <w:color w:val="333333"/>
-          <w:sz w:val="21"/>
-          <w:szCs w:val="21"/>
-          <w:shd w:val="clear" w:color="auto" w:fill="FFFFFF"/>
-        </w:rPr>
-        <w:t>Onboard</w:t>
-      </w:r>
-      <w:r>
-        <w:rPr>
-          <w:rFonts w:ascii="Arial" w:hAnsi="Arial" w:cs="Arial"/>
-          <w:color w:val="333333"/>
-          <w:sz w:val="21"/>
-          <w:szCs w:val="21"/>
-          <w:shd w:val="clear" w:color="auto" w:fill="FFFFFF"/>
-        </w:rPr>
-        <w:t xml:space="preserve"> a proposed database system that</w:t>
-      </w:r>
-      <w:r>
-        <w:rPr>
-          <w:rFonts w:ascii="Arial" w:hAnsi="Arial" w:cs="Arial"/>
-          <w:color w:val="333333"/>
-          <w:sz w:val="21"/>
-          <w:szCs w:val="21"/>
-          <w:shd w:val="clear" w:color="auto" w:fill="FFFFFF"/>
-        </w:rPr>
-        <w:t xml:space="preserve"> requires an inventory management system for electrical components.</w:t>
-      </w:r>
-    </w:p>
-    <w:p>
-      <w:pPr>
-        <w:pStyle w:val="ListParagraph"/>
-        <w:numPr>
-          <w:ilvl w:val="0"/>
-          <w:numId w:val="9"/>
-        </w:numPr>
-      </w:pPr>
-      <w:r>
-        <w:rPr>
-          <w:rFonts w:ascii="Arial" w:hAnsi="Arial" w:cs="Arial"/>
-          <w:color w:val="333333"/>
-          <w:sz w:val="21"/>
-          <w:szCs w:val="21"/>
-          <w:shd w:val="clear" w:color="auto" w:fill="FFFFFF"/>
-        </w:rPr>
-        <w:t xml:space="preserve">Rob set up the database server up and running. Familiarized with </w:t>
-      </w:r>
-      <w:r>
-        <w:rPr>
-          <w:rFonts w:ascii="Arial" w:hAnsi="Arial" w:cs="Arial"/>
-          <w:noProof/>
-          <w:color w:val="333333"/>
-          <w:sz w:val="21"/>
-          <w:szCs w:val="21"/>
-          <w:shd w:val="clear" w:color="auto" w:fill="FFFFFF"/>
-        </w:rPr>
-        <w:t>SQL</w:t>
-      </w:r>
-      <w:r>
-        <w:rPr>
-          <w:rFonts w:ascii="Arial" w:hAnsi="Arial" w:cs="Arial"/>
-          <w:color w:val="333333"/>
-          <w:sz w:val="21"/>
-          <w:szCs w:val="21"/>
-          <w:shd w:val="clear" w:color="auto" w:fill="FFFFFF"/>
-        </w:rPr>
-        <w:t xml:space="preserve"> </w:t>
-      </w:r>
-      <w:r>
-        <w:rPr>
-          <w:rFonts w:ascii="Arial" w:hAnsi="Arial" w:cs="Arial"/>
-          <w:noProof/>
-          <w:color w:val="333333"/>
-          <w:sz w:val="21"/>
-          <w:szCs w:val="21"/>
-          <w:shd w:val="clear" w:color="auto" w:fill="FFFFFF"/>
-        </w:rPr>
-        <w:t>M</w:t>
-      </w:r>
-      <w:r>
-        <w:rPr>
-          <w:rFonts w:ascii="Arial" w:hAnsi="Arial" w:cs="Arial"/>
-          <w:noProof/>
-          <w:color w:val="333333"/>
-          <w:sz w:val="21"/>
-          <w:szCs w:val="21"/>
-          <w:shd w:val="clear" w:color="auto" w:fill="FFFFFF"/>
-        </w:rPr>
-        <w:t>anagement</w:t>
-      </w:r>
-      <w:r>
-        <w:rPr>
-          <w:rFonts w:ascii="Arial" w:hAnsi="Arial" w:cs="Arial"/>
-          <w:color w:val="333333"/>
-          <w:sz w:val="21"/>
-          <w:szCs w:val="21"/>
-          <w:shd w:val="clear" w:color="auto" w:fill="FFFFFF"/>
-        </w:rPr>
-        <w:t xml:space="preserve"> Studio user interface with the following:</w:t>
-      </w:r>
-    </w:p>
-    <w:p>
-      <w:pPr>
-        <w:pStyle w:val="ListParagraph"/>
-        <w:numPr>
-          <w:ilvl w:val="0"/>
-          <w:numId w:val="9"/>
-        </w:numPr>
-      </w:pPr>
-      <w:r>
-        <w:rPr>
-          <w:rFonts w:ascii="Arial" w:hAnsi="Arial" w:cs="Arial"/>
-          <w:color w:val="333333"/>
-          <w:sz w:val="21"/>
-          <w:szCs w:val="21"/>
-          <w:shd w:val="clear" w:color="auto" w:fill="FFFFFF"/>
-        </w:rPr>
-        <w:t xml:space="preserve">Using </w:t>
-      </w:r>
-      <w:r>
-        <w:rPr>
-          <w:rFonts w:ascii="Arial" w:hAnsi="Arial" w:cs="Arial"/>
-          <w:noProof/>
-          <w:color w:val="333333"/>
-          <w:sz w:val="21"/>
-          <w:szCs w:val="21"/>
-          <w:shd w:val="clear" w:color="auto" w:fill="FFFFFF"/>
-        </w:rPr>
-        <w:t>Visio</w:t>
-      </w:r>
-      <w:r>
-        <w:rPr>
-          <w:rFonts w:ascii="Arial" w:hAnsi="Arial" w:cs="Arial"/>
-          <w:color w:val="333333"/>
-          <w:sz w:val="21"/>
-          <w:szCs w:val="21"/>
-          <w:shd w:val="clear" w:color="auto" w:fill="FFFFFF"/>
-        </w:rPr>
-        <w:t xml:space="preserve"> helped</w:t>
-      </w:r>
-      <w:r>
-        <w:rPr>
-          <w:rFonts w:ascii="Arial" w:hAnsi="Arial" w:cs="Arial"/>
-          <w:color w:val="333333"/>
-          <w:sz w:val="21"/>
-          <w:szCs w:val="21"/>
-          <w:shd w:val="clear" w:color="auto" w:fill="FFFFFF"/>
-        </w:rPr>
-        <w:t xml:space="preserve"> the</w:t>
-      </w:r>
-      <w:r>
-        <w:rPr>
-          <w:rFonts w:ascii="Arial" w:hAnsi="Arial" w:cs="Arial"/>
-          <w:color w:val="333333"/>
-          <w:sz w:val="21"/>
-          <w:szCs w:val="21"/>
-          <w:shd w:val="clear" w:color="auto" w:fill="FFFFFF"/>
-        </w:rPr>
-        <w:t xml:space="preserve"> </w:t>
-      </w:r>
-      <w:r>
-        <w:rPr>
-          <w:rFonts w:ascii="Arial" w:hAnsi="Arial" w:cs="Arial"/>
-          <w:noProof/>
-          <w:color w:val="333333"/>
-          <w:sz w:val="21"/>
-          <w:szCs w:val="21"/>
-          <w:shd w:val="clear" w:color="auto" w:fill="FFFFFF"/>
-        </w:rPr>
-        <w:t>team</w:t>
-      </w:r>
-      <w:r>
-        <w:rPr>
-          <w:rFonts w:ascii="Arial" w:hAnsi="Arial" w:cs="Arial"/>
-          <w:color w:val="333333"/>
-          <w:sz w:val="21"/>
-          <w:szCs w:val="21"/>
-          <w:shd w:val="clear" w:color="auto" w:fill="FFFFFF"/>
-        </w:rPr>
-        <w:t xml:space="preserve"> to design the database ERD.</w:t>
-      </w:r>
-    </w:p>
-    <w:p>
-      <w:pPr>
-        <w:pStyle w:val="ListParagraph"/>
-        <w:numPr>
-          <w:ilvl w:val="0"/>
-          <w:numId w:val="9"/>
-        </w:numPr>
-      </w:pPr>
-      <w:r>
-        <w:rPr>
-          <w:rFonts w:ascii="Arial" w:hAnsi="Arial" w:cs="Arial"/>
-          <w:color w:val="333333"/>
-          <w:sz w:val="21"/>
-          <w:szCs w:val="21"/>
-          <w:shd w:val="clear" w:color="auto" w:fill="FFFFFF"/>
-        </w:rPr>
-        <w:t>Add</w:t>
-      </w:r>
-      <w:r>
-        <w:rPr>
-          <w:rFonts w:ascii="Arial" w:hAnsi="Arial" w:cs="Arial"/>
-          <w:color w:val="333333"/>
-          <w:sz w:val="21"/>
-          <w:szCs w:val="21"/>
-          <w:shd w:val="clear" w:color="auto" w:fill="FFFFFF"/>
-        </w:rPr>
-        <w:t>ed</w:t>
-      </w:r>
-      <w:r>
-        <w:rPr>
-          <w:rFonts w:ascii="Arial" w:hAnsi="Arial" w:cs="Arial"/>
-          <w:color w:val="333333"/>
-          <w:sz w:val="21"/>
-          <w:szCs w:val="21"/>
-          <w:shd w:val="clear" w:color="auto" w:fill="FFFFFF"/>
-        </w:rPr>
-        <w:t xml:space="preserve"> </w:t>
-      </w:r>
-      <w:r>
-        <w:rPr>
-          <w:rFonts w:ascii="Arial" w:hAnsi="Arial" w:cs="Arial"/>
-          <w:noProof/>
-          <w:color w:val="333333"/>
-          <w:sz w:val="21"/>
-          <w:szCs w:val="21"/>
-          <w:shd w:val="clear" w:color="auto" w:fill="FFFFFF"/>
-        </w:rPr>
-        <w:t>mock</w:t>
-      </w:r>
-      <w:r>
-        <w:rPr>
-          <w:rFonts w:ascii="Arial" w:hAnsi="Arial" w:cs="Arial"/>
-          <w:noProof/>
-          <w:color w:val="333333"/>
-          <w:sz w:val="21"/>
-          <w:szCs w:val="21"/>
-          <w:shd w:val="clear" w:color="auto" w:fill="FFFFFF"/>
-        </w:rPr>
-        <w:t xml:space="preserve"> d</w:t>
-      </w:r>
-      <w:r>
-        <w:rPr>
-          <w:rFonts w:ascii="Arial" w:hAnsi="Arial" w:cs="Arial"/>
-          <w:noProof/>
-          <w:color w:val="333333"/>
-          <w:sz w:val="21"/>
-          <w:szCs w:val="21"/>
-          <w:shd w:val="clear" w:color="auto" w:fill="FFFFFF"/>
-        </w:rPr>
-        <w:t>ata</w:t>
-      </w:r>
-      <w:r>
-        <w:rPr>
-          <w:rFonts w:ascii="Arial" w:hAnsi="Arial" w:cs="Arial"/>
-          <w:color w:val="333333"/>
-          <w:sz w:val="21"/>
-          <w:szCs w:val="21"/>
-          <w:shd w:val="clear" w:color="auto" w:fill="FFFFFF"/>
-        </w:rPr>
-        <w:t xml:space="preserve"> to the database</w:t>
-      </w:r>
-    </w:p>
-    <w:p>
-      <w:pPr>
-        <w:pStyle w:val="Heading2"/>
-      </w:pPr>
-      <w:r>
-        <w:t>Week8</w:t>
-      </w:r>
-      <w:r>
-        <w:t>:</w:t>
-      </w:r>
-    </w:p>
-    <w:p>
-      <w:pPr>
-        <w:pStyle w:val="ListParagraph"/>
-        <w:numPr>
-          <w:ilvl w:val="0"/>
-          <w:numId w:val="10"/>
-        </w:numPr>
-      </w:pPr>
-      <w:r>
-        <w:t>Included SQL insert SQL statements</w:t>
-      </w:r>
-    </w:p>
-    <w:p>
-      <w:pPr>
-        <w:pStyle w:val="ListParagraph"/>
-        <w:numPr>
-          <w:ilvl w:val="0"/>
-          <w:numId w:val="10"/>
-        </w:numPr>
-      </w:pPr>
-      <w:r>
-        <w:t>Added</w:t>
-      </w:r>
-      <w:r>
-        <w:t xml:space="preserve"> the View Item Method and the returned Items issue Method</w:t>
-      </w:r>
-      <w:r>
-        <w:t xml:space="preserve"> in both of the itemController and ItemsIssuedController</w:t>
-      </w:r>
-      <w:r>
-        <w:t>.</w:t>
-      </w:r>
-    </w:p>
-    <w:p>
-      <w:pPr>
-        <w:pStyle w:val="Heading2"/>
-      </w:pPr>
-      <w:r>
-        <w:t>Week9</w:t>
-      </w:r>
-      <w:r>
-        <w:t>:</w:t>
-      </w:r>
-    </w:p>
-    <w:p>
-      <w:pPr>
-        <w:pStyle w:val="ListParagraph"/>
-        <w:numPr>
-          <w:ilvl w:val="0"/>
-          <w:numId w:val="11"/>
-        </w:numPr>
-      </w:pPr>
-      <w:r>
-        <w:t>Designed View Database Activity of Mobile APP.</w:t>
-      </w:r>
-    </w:p>
-    <w:p>
-      <w:pPr>
-        <w:pStyle w:val="ListParagraph"/>
-        <w:numPr>
-          <w:ilvl w:val="0"/>
-          <w:numId w:val="11"/>
-        </w:numPr>
-      </w:pPr>
-      <w:r>
-        <w:t>home/main menu nav</w:t>
-      </w:r>
-    </w:p>
-    <w:p>
-      <w:pPr>
-        <w:pStyle w:val="ListParagraph"/>
-        <w:numPr>
-          <w:ilvl w:val="0"/>
-          <w:numId w:val="11"/>
-        </w:numPr>
-      </w:pPr>
-      <w:r>
-        <w:t>items issued view activity</w:t>
-      </w:r>
-    </w:p>
-    <w:p>
-      <w:pPr>
-        <w:pStyle w:val="ListParagraph"/>
-        <w:numPr>
-          <w:ilvl w:val="0"/>
-          <w:numId w:val="11"/>
-        </w:numPr>
-      </w:pPr>
-      <w:r>
-        <w:t>people view activity</w:t>
-      </w:r>
-    </w:p>
-    <w:p>
-      <w:pPr>
-        <w:pStyle w:val="ListParagraph"/>
-        <w:numPr>
-          <w:ilvl w:val="0"/>
-          <w:numId w:val="11"/>
-        </w:numPr>
-      </w:pPr>
-      <w:r>
-        <w:t>items view activity</w:t>
-      </w:r>
-    </w:p>
-    <w:p>
-      <w:pPr>
-        <w:pStyle w:val="ListParagraph"/>
-        <w:numPr>
-          <w:ilvl w:val="0"/>
-          <w:numId w:val="11"/>
-        </w:numPr>
-      </w:pPr>
-      <w:r>
-        <w:t>items deployed view activity</w:t>
-      </w:r>
-    </w:p>
-    <w:p>
-      <w:pPr>
-        <w:pStyle w:val="ListParagraph"/>
-        <w:numPr>
-          <w:ilvl w:val="0"/>
-          <w:numId w:val="11"/>
-        </w:numPr>
-      </w:pPr>
-      <w:r>
-        <w:t>Implement Search on item(s) person and Type</w:t>
-      </w:r>
-    </w:p>
-    <w:p>
-      <w:pPr>
-        <w:pStyle w:val="ListParagraph"/>
-        <w:numPr>
-          <w:ilvl w:val="0"/>
-          <w:numId w:val="11"/>
-        </w:numPr>
-      </w:pPr>
-      <w:r>
-        <w:t>Make it look nicer</w:t>
-      </w:r>
-    </w:p>
-    <w:p>
-      <w:pPr>
-        <w:pStyle w:val="ListParagraph"/>
-        <w:numPr>
-          <w:ilvl w:val="0"/>
-          <w:numId w:val="11"/>
-        </w:numPr>
-      </w:pPr>
-      <w:r>
-        <w:t>Documentation</w:t>
-      </w:r>
-      <w:r>
-        <w:t xml:space="preserve"> for </w:t>
-      </w:r>
-      <w:r>
-        <w:rPr>
-          <w:noProof/>
-        </w:rPr>
-        <w:t>IOT</w:t>
-      </w:r>
-      <w:r>
-        <w:t xml:space="preserve"> Database APP</w:t>
-      </w:r>
-      <w:r>
-        <w:t>ju</w:t>
-      </w:r>
-    </w:p>
-    <w:p>
-      <w:pPr>
-        <w:pStyle w:val="Heading2"/>
-      </w:pPr>
-      <w:r>
-        <w:t>Week10</w:t>
-      </w:r>
-      <w:r>
-        <w:t>:</w:t>
-      </w:r>
-    </w:p>
-    <w:p>
-      <w:pPr>
-        <w:pStyle w:val="ListParagraph"/>
-        <w:numPr>
-          <w:ilvl w:val="0"/>
-          <w:numId w:val="12"/>
-        </w:numPr>
-      </w:pPr>
-      <w:r>
-        <w:t>Completed RollaBall Tutorial in Unity with VR support for controller camera.</w:t>
-      </w:r>
-    </w:p>
-    <w:p>
-      <w:pPr>
-        <w:pStyle w:val="ListParagraph"/>
-        <w:numPr>
-          <w:ilvl w:val="0"/>
-          <w:numId w:val="12"/>
-        </w:numPr>
-      </w:pPr>
-      <w:r>
-        <w:t xml:space="preserve">Made Space Shooter Game follow Unity tutorial </w:t>
-      </w:r>
-    </w:p>
-    <w:p>
-      <w:pPr>
-        <w:pStyle w:val="ListParagraph"/>
-        <w:numPr>
-          <w:ilvl w:val="0"/>
-          <w:numId w:val="12"/>
-        </w:numPr>
-      </w:pPr>
-      <w:r>
-        <w:t>Modified 2D space plane of space shooter to give it a 3D look.</w:t>
-      </w:r>
-    </w:p>
-    <w:p>
-      <w:pPr>
-        <w:pStyle w:val="ListParagraph"/>
-        <w:numPr>
-          <w:ilvl w:val="0"/>
-          <w:numId w:val="12"/>
-        </w:numPr>
-      </w:pPr>
-      <w:r>
-        <w:t>Added VR Controls to space shooter</w:t>
-      </w:r>
-      <w:r>
-        <w:t>.</w:t>
-      </w:r>
-      <w:r>
-        <w:t xml:space="preserve"> Included support for VR controller to restart game</w:t>
-      </w:r>
-    </w:p>
-    <w:p>
-      <w:pPr>
-        <w:pStyle w:val="ListParagraph"/>
-      </w:pPr>
-    </w:p>
-    <w:p>
-      <w:pPr>
-        <w:pStyle w:val="Heading2"/>
-      </w:pPr>
-      <w:r>
-        <w:t>Week11</w:t>
-      </w:r>
-      <w:r>
-        <w:t>:</w:t>
-      </w:r>
-    </w:p>
-    <w:p>
-      <w:pPr>
-        <w:pStyle w:val="ListParagraph"/>
-        <w:numPr>
-          <w:ilvl w:val="0"/>
-          <w:numId w:val="13"/>
-        </w:numPr>
-      </w:pPr>
-      <w:r>
-        <w:t>Showcased Space Shooter to Patricia</w:t>
-      </w:r>
-    </w:p>
-    <w:p>
-      <w:pPr>
-        <w:pStyle w:val="ListParagraph"/>
-        <w:numPr>
-          <w:ilvl w:val="0"/>
-          <w:numId w:val="13"/>
-        </w:numPr>
-      </w:pPr>
-      <w:r>
-        <w:t xml:space="preserve">Assigned with </w:t>
-      </w:r>
-      <w:r>
-        <w:t>a doing</w:t>
-      </w:r>
-      <w:r>
-        <w:t xml:space="preserve"> VR rendition </w:t>
-      </w:r>
-      <w:r>
-        <w:t>of Visual Scan Wander Tool.</w:t>
-      </w:r>
-    </w:p>
-    <w:p>
-      <w:pPr>
-        <w:pStyle w:val="ListParagraph"/>
-        <w:numPr>
-          <w:ilvl w:val="0"/>
-          <w:numId w:val="13"/>
-        </w:numPr>
-      </w:pPr>
-      <w:r>
-        <w:rPr>
-          <w:rFonts w:ascii="Arial" w:hAnsi="Arial" w:cs="Arial"/>
-          <w:color w:val="333333"/>
-          <w:sz w:val="21"/>
-          <w:szCs w:val="21"/>
-          <w:shd w:val="clear" w:color="auto" w:fill="FFFFFF"/>
-        </w:rPr>
-        <w:t xml:space="preserve">I Added a time scale to slow the motion of the ball to a fraction of real-time so that it is comfortably visible. I also changed the method call from position to </w:t>
-      </w:r>
-      <w:r>
-        <w:rPr>
-          <w:rFonts w:ascii="Arial" w:hAnsi="Arial" w:cs="Arial"/>
-          <w:color w:val="333333"/>
-          <w:sz w:val="21"/>
-          <w:szCs w:val="21"/>
-          <w:shd w:val="clear" w:color="auto" w:fill="FFFFFF"/>
-        </w:rPr>
-        <w:t>Move Position</w:t>
-      </w:r>
-      <w:r>
-        <w:rPr>
-          <w:rFonts w:ascii="Arial" w:hAnsi="Arial" w:cs="Arial"/>
-          <w:color w:val="333333"/>
-          <w:sz w:val="21"/>
-          <w:szCs w:val="21"/>
-          <w:shd w:val="clear" w:color="auto" w:fill="FFFFFF"/>
-        </w:rPr>
-        <w:t xml:space="preserve"> so that it would show the movement animation rather </w:t>
-      </w:r>
-      <w:r>
-        <w:rPr>
-          <w:rFonts w:ascii="Arial" w:hAnsi="Arial" w:cs="Arial"/>
-          <w:color w:val="333333"/>
-          <w:sz w:val="21"/>
-          <w:szCs w:val="21"/>
-          <w:shd w:val="clear" w:color="auto" w:fill="FFFFFF"/>
-        </w:rPr>
-        <w:t>than</w:t>
-      </w:r>
-      <w:r>
-        <w:rPr>
-          <w:rFonts w:ascii="Arial" w:hAnsi="Arial" w:cs="Arial"/>
-          <w:color w:val="333333"/>
-          <w:sz w:val="21"/>
-          <w:szCs w:val="21"/>
-          <w:shd w:val="clear" w:color="auto" w:fill="FFFFFF"/>
-        </w:rPr>
-        <w:t xml:space="preserve"> spontaneously appearing on the map</w:t>
-      </w:r>
-    </w:p>
-    <w:p>
-      <w:pPr>
-        <w:pStyle w:val="ListParagraph"/>
-        <w:numPr>
-          <w:ilvl w:val="0"/>
-          <w:numId w:val="13"/>
-        </w:numPr>
-      </w:pPr>
-      <w:r>
-        <w:rPr>
-          <w:rFonts w:ascii="Arial" w:hAnsi="Arial" w:cs="Arial"/>
-          <w:color w:val="333333"/>
-          <w:sz w:val="21"/>
-          <w:szCs w:val="21"/>
-          <w:shd w:val="clear" w:color="auto" w:fill="FFFFFF"/>
-        </w:rPr>
-        <w:t xml:space="preserve">Added a </w:t>
-      </w:r>
-      <w:r>
-        <w:rPr>
-          <w:rFonts w:ascii="Arial" w:hAnsi="Arial" w:cs="Arial"/>
-          <w:noProof/>
-          <w:color w:val="333333"/>
-          <w:sz w:val="21"/>
-          <w:szCs w:val="21"/>
-          <w:shd w:val="clear" w:color="auto" w:fill="FFFFFF"/>
-        </w:rPr>
-        <w:t>ChangeMaterial</w:t>
-      </w:r>
-      <w:r>
-        <w:rPr>
-          <w:rFonts w:ascii="Arial" w:hAnsi="Arial" w:cs="Arial"/>
-          <w:color w:val="333333"/>
-          <w:sz w:val="21"/>
-          <w:szCs w:val="21"/>
-          <w:shd w:val="clear" w:color="auto" w:fill="FFFFFF"/>
-        </w:rPr>
-        <w:t xml:space="preserve"> method that changes color on every ball spawn.</w:t>
-      </w:r>
-    </w:p>
-    <w:p>
-      <w:pPr>
-        <w:pStyle w:val="ListParagraph"/>
-        <w:numPr>
-          <w:ilvl w:val="0"/>
-          <w:numId w:val="13"/>
-        </w:numPr>
-      </w:pPr>
-      <w:r>
-        <w:rPr>
-          <w:rFonts w:ascii="Arial" w:hAnsi="Arial" w:cs="Arial"/>
-          <w:color w:val="333333"/>
-          <w:sz w:val="21"/>
-          <w:szCs w:val="21"/>
-          <w:shd w:val="clear" w:color="auto" w:fill="FFFFFF"/>
-        </w:rPr>
-        <w:t xml:space="preserve">Wander Tool now keeps score of </w:t>
-      </w:r>
-      <w:r>
-        <w:rPr>
-          <w:rFonts w:ascii="Arial" w:hAnsi="Arial" w:cs="Arial"/>
-          <w:noProof/>
-          <w:color w:val="333333"/>
-          <w:sz w:val="21"/>
-          <w:szCs w:val="21"/>
-          <w:shd w:val="clear" w:color="auto" w:fill="FFFFFF"/>
-        </w:rPr>
-        <w:t>color</w:t>
-      </w:r>
-      <w:r>
-        <w:rPr>
-          <w:rFonts w:ascii="Arial" w:hAnsi="Arial" w:cs="Arial"/>
-          <w:color w:val="333333"/>
-          <w:sz w:val="21"/>
-          <w:szCs w:val="21"/>
-          <w:shd w:val="clear" w:color="auto" w:fill="FFFFFF"/>
-        </w:rPr>
-        <w:t xml:space="preserve"> change detections.</w:t>
-      </w:r>
-    </w:p>
-    <w:p>
-      <w:pPr>
-        <w:pStyle w:val="ListParagraph"/>
-        <w:numPr>
-          <w:ilvl w:val="0"/>
-          <w:numId w:val="13"/>
-        </w:numPr>
-      </w:pPr>
-      <w:r>
-        <w:lastRenderedPageBreak/>
-        <w:t>Included support for VR controller to restart game</w:t>
-      </w:r>
-      <w:r>
-        <w:t>, and interaction for registering</w:t>
-      </w:r>
-      <w:r>
-        <w:t xml:space="preserve"> the</w:t>
-      </w:r>
-      <w:r>
-        <w:t xml:space="preserve"> </w:t>
-      </w:r>
-      <w:r>
-        <w:rPr>
-          <w:noProof/>
-        </w:rPr>
-        <w:t>color</w:t>
-      </w:r>
-      <w:r>
-        <w:t xml:space="preserve"> change.</w:t>
-      </w:r>
-    </w:p>
-    <w:p>
-      <w:pPr>
-        <w:pStyle w:val="Heading2"/>
-      </w:pPr>
-      <w:r>
-        <w:t>Week12</w:t>
-      </w:r>
-      <w:r>
-        <w:t>:</w:t>
-      </w:r>
-    </w:p>
-    <w:p>
-      <w:pPr>
-        <w:pStyle w:val="ListParagraph"/>
-        <w:numPr>
-          <w:ilvl w:val="0"/>
-          <w:numId w:val="14"/>
-        </w:numPr>
-      </w:pPr>
-      <w:r>
-        <w:t xml:space="preserve">Beautified Wander Tool to make it arcade looking </w:t>
-      </w:r>
-    </w:p>
-    <w:p>
-      <w:pPr>
-        <w:pStyle w:val="ListParagraph"/>
-        <w:numPr>
-          <w:ilvl w:val="0"/>
-          <w:numId w:val="14"/>
-        </w:numPr>
-      </w:pPr>
-      <w:r>
-        <w:rPr>
-          <w:noProof/>
-        </w:rPr>
-        <w:t>The i</w:t>
-      </w:r>
-      <w:r>
-        <w:rPr>
-          <w:noProof/>
-        </w:rPr>
-        <w:t>mplemented</w:t>
-      </w:r>
-      <w:r>
-        <w:t xml:space="preserve"> method that outputs X and Y </w:t>
-      </w:r>
-      <w:r>
-        <w:rPr>
-          <w:noProof/>
-        </w:rPr>
-        <w:t>coor</w:t>
-      </w:r>
-      <w:r>
-        <w:rPr>
-          <w:noProof/>
-        </w:rPr>
-        <w:t>di</w:t>
-      </w:r>
-      <w:r>
-        <w:rPr>
-          <w:noProof/>
-        </w:rPr>
-        <w:t>nates</w:t>
-      </w:r>
-      <w:r>
-        <w:t xml:space="preserve"> of when</w:t>
-      </w:r>
-      <w:r>
-        <w:t xml:space="preserve"> the</w:t>
-      </w:r>
-      <w:r>
-        <w:t xml:space="preserve"> </w:t>
-      </w:r>
-      <w:r>
-        <w:rPr>
-          <w:noProof/>
-        </w:rPr>
-        <w:t>user</w:t>
-      </w:r>
-      <w:r>
-        <w:t xml:space="preserve"> taps on the ball.</w:t>
-      </w:r>
-    </w:p>
-    <w:p>
-      <w:pPr>
-        <w:pStyle w:val="ListParagraph"/>
-        <w:numPr>
-          <w:ilvl w:val="0"/>
-          <w:numId w:val="14"/>
-        </w:numPr>
-      </w:pPr>
-      <w:r>
-        <w:t>Fixed Bug with having too many Text UI.</w:t>
-      </w:r>
-    </w:p>
-    <w:p>
-      <w:pPr>
-        <w:pStyle w:val="ListParagraph"/>
-        <w:numPr>
-          <w:ilvl w:val="0"/>
-          <w:numId w:val="14"/>
-        </w:numPr>
-      </w:pPr>
-      <w:r>
-        <w:t>Show Cased Tool to Patricia.</w:t>
-      </w:r>
-    </w:p>
-    <w:p>
-      <w:pPr>
-        <w:pStyle w:val="Heading2"/>
-      </w:pPr>
-      <w:r>
-        <w:t>Week13</w:t>
-      </w:r>
-      <w:r>
-        <w:t>:</w:t>
-      </w:r>
-    </w:p>
-    <w:p>
-      <w:pPr>
-        <w:pStyle w:val="ListParagraph"/>
-        <w:numPr>
-          <w:ilvl w:val="0"/>
-          <w:numId w:val="15"/>
-        </w:numPr>
-      </w:pPr>
-      <w:r>
-        <w:rPr>
-          <w:noProof/>
-        </w:rPr>
-        <w:t>Made a  web</w:t>
-      </w:r>
-      <w:r>
-        <w:t xml:space="preserve"> version of the Edit Health Information in the </w:t>
-      </w:r>
-      <w:r>
-        <w:rPr>
-          <w:noProof/>
-        </w:rPr>
-        <w:t>mobile</w:t>
-      </w:r>
-      <w:r>
-        <w:t xml:space="preserve"> Application in </w:t>
-      </w:r>
-      <w:r>
-        <w:rPr>
-          <w:noProof/>
-        </w:rPr>
-        <w:t>HTML.</w:t>
-      </w:r>
-    </w:p>
-    <w:p>
-      <w:pPr>
-        <w:pStyle w:val="ListParagraph"/>
-        <w:numPr>
-          <w:ilvl w:val="0"/>
-          <w:numId w:val="15"/>
-        </w:numPr>
-      </w:pPr>
-      <w:r>
-        <w:rPr>
-          <w:noProof/>
-        </w:rPr>
-        <w:t xml:space="preserve">Added  Particle effects to the Wander </w:t>
-      </w:r>
-      <w:r>
-        <w:rPr>
-          <w:noProof/>
-        </w:rPr>
-        <w:t>tool however</w:t>
-      </w:r>
-      <w:r>
-        <w:rPr>
-          <w:noProof/>
-        </w:rPr>
-        <w:t xml:space="preserve"> there were underlying conflicts with the </w:t>
-      </w:r>
-      <w:r>
-        <w:rPr>
-          <w:noProof/>
-        </w:rPr>
-        <w:t>timescale</w:t>
-      </w:r>
-      <w:r>
-        <w:rPr>
-          <w:noProof/>
-        </w:rPr>
-        <w:t>.</w:t>
-      </w:r>
-    </w:p>
-    <w:p>
-      <w:pPr>
-        <w:pStyle w:val="ListParagraph"/>
-        <w:numPr>
-          <w:ilvl w:val="0"/>
-          <w:numId w:val="15"/>
-        </w:numPr>
-      </w:pPr>
-      <w:r>
-        <w:rPr>
-          <w:noProof/>
-        </w:rPr>
-        <w:t>Fixed Particle Effects with Samuel.</w:t>
-      </w:r>
-    </w:p>
-    <w:p>
-      <w:pPr>
-        <w:pStyle w:val="ListParagraph"/>
-        <w:numPr>
-          <w:ilvl w:val="0"/>
-          <w:numId w:val="15"/>
-        </w:numPr>
-      </w:pPr>
-      <w:r>
-        <w:rPr>
-          <w:noProof/>
-        </w:rPr>
-        <w:t>Helped Sam</w:t>
-      </w:r>
-      <w:r>
-        <w:rPr>
-          <w:noProof/>
-        </w:rPr>
-        <w:t xml:space="preserve"> with Inverting Dome </w:t>
-      </w:r>
-      <w:r>
-        <w:rPr>
-          <w:noProof/>
-        </w:rPr>
-        <w:t>material inside out so that the wander tool will be inside a Space sphere object.</w:t>
-      </w:r>
-    </w:p>
-    <w:p>
-      <w:pPr>
-        <w:pStyle w:val="ListParagraph"/>
-        <w:numPr>
-          <w:ilvl w:val="0"/>
-          <w:numId w:val="15"/>
-        </w:numPr>
-      </w:pPr>
-      <w:r>
-        <w:rPr>
-          <w:noProof/>
-        </w:rPr>
-        <w:t>Be</w:t>
-      </w:r>
-      <w:r>
-        <w:rPr>
-          <w:noProof/>
-        </w:rPr>
-        <w:t>a</w:t>
-      </w:r>
-      <w:r>
-        <w:rPr>
-          <w:noProof/>
-        </w:rPr>
-        <w:t>utified</w:t>
-      </w:r>
-      <w:r>
-        <w:rPr>
-          <w:noProof/>
-        </w:rPr>
-        <w:t xml:space="preserve"> the Edit Health </w:t>
-      </w:r>
-      <w:r>
-        <w:rPr>
-          <w:noProof/>
-        </w:rPr>
-        <w:t>Info</w:t>
-      </w:r>
-      <w:r>
-        <w:rPr>
-          <w:noProof/>
-        </w:rPr>
-        <w:t>rm</w:t>
-      </w:r>
-      <w:r>
-        <w:rPr>
-          <w:noProof/>
-        </w:rPr>
-        <w:t>ation</w:t>
-      </w:r>
-      <w:r>
-        <w:rPr>
-          <w:noProof/>
-        </w:rPr>
-        <w:t xml:space="preserve"> to look like the prototype designs.</w:t>
-      </w:r>
-    </w:p>
-    <w:p>
-      <w:pPr>
-        <w:pStyle w:val="ListParagraph"/>
-        <w:numPr>
-          <w:ilvl w:val="0"/>
-          <w:numId w:val="15"/>
-        </w:numPr>
-      </w:pPr>
-      <w:r>
-        <w:rPr>
-          <w:noProof/>
-        </w:rPr>
-        <w:t xml:space="preserve">Researched PHP’s SimpleXML </w:t>
-      </w:r>
-      <w:r>
-        <w:rPr>
-          <w:noProof/>
-        </w:rPr>
-        <w:t>extention</w:t>
-      </w:r>
-      <w:r>
-        <w:rPr>
-          <w:noProof/>
-        </w:rPr>
-        <w:t xml:space="preserve"> that allows for XML data storage.</w:t>
-      </w:r>
-    </w:p>
-    <w:p>
-      <w:pPr>
-        <w:pStyle w:val="ListParagraph"/>
-        <w:numPr>
-          <w:ilvl w:val="0"/>
-          <w:numId w:val="15"/>
-        </w:numPr>
-      </w:pPr>
-      <w:r>
-        <w:rPr>
-          <w:noProof/>
-        </w:rPr>
-        <w:t xml:space="preserve">Worked on </w:t>
-      </w:r>
-      <w:r>
-        <w:rPr>
-          <w:noProof/>
-        </w:rPr>
-        <w:t>Port</w:t>
-      </w:r>
-      <w:r>
-        <w:rPr>
-          <w:noProof/>
-        </w:rPr>
-        <w:t>fo</w:t>
-      </w:r>
-      <w:r>
-        <w:rPr>
-          <w:noProof/>
-        </w:rPr>
-        <w:t>lio</w:t>
-      </w:r>
-      <w:r>
-        <w:rPr>
-          <w:noProof/>
-        </w:rPr>
-        <w:t xml:space="preserve"> Website, by customising an HTML theme and hosting it on Github Pages.</w:t>
-      </w:r>
-    </w:p>
-    <w:p>
-      <w:pPr>
-        <w:pStyle w:val="Heading2"/>
-      </w:pPr>
-      <w:r>
-        <w:t>Week14</w:t>
-      </w:r>
-      <w:r>
-        <w:t>:</w:t>
-      </w:r>
-    </w:p>
-    <w:p>
-      <w:pPr>
-        <w:pStyle w:val="ListParagraph"/>
-        <w:numPr>
-          <w:ilvl w:val="0"/>
-          <w:numId w:val="16"/>
-        </w:numPr>
-      </w:pPr>
-      <w:r>
-        <w:t xml:space="preserve">Gathered snippets for Supporting </w:t>
-      </w:r>
-      <w:r>
-        <w:rPr>
-          <w:noProof/>
-        </w:rPr>
-        <w:t>evidence</w:t>
-      </w:r>
-      <w:r>
-        <w:t xml:space="preserve"> as part of the Technical </w:t>
-      </w:r>
-      <w:r>
-        <w:rPr>
-          <w:noProof/>
-        </w:rPr>
-        <w:t>Prof</w:t>
-      </w:r>
-      <w:r>
-        <w:rPr>
-          <w:noProof/>
-        </w:rPr>
-        <w:t>icienc</w:t>
-      </w:r>
-      <w:r>
-        <w:rPr>
-          <w:noProof/>
-        </w:rPr>
-        <w:t>y</w:t>
-      </w:r>
-      <w:r>
-        <w:t>.</w:t>
-      </w:r>
-    </w:p>
-    <w:p>
-      <w:pPr>
-        <w:pStyle w:val="ListParagraph"/>
-        <w:numPr>
-          <w:ilvl w:val="0"/>
-          <w:numId w:val="16"/>
-        </w:numPr>
-      </w:pPr>
-      <w:r>
-        <w:t>Spend a major of the time on justifying my code quality.</w:t>
-      </w:r>
-    </w:p>
-    <w:p>
-      <w:pPr>
-        <w:pStyle w:val="Heading2"/>
-      </w:pPr>
-      <w:r>
-        <w:t>Week15</w:t>
-      </w:r>
-      <w:r>
-        <w:t>:</w:t>
-      </w:r>
-    </w:p>
-    <w:p>
-      <w:pPr>
-        <w:pStyle w:val="ListParagraph"/>
-        <w:numPr>
-          <w:ilvl w:val="0"/>
-          <w:numId w:val="19"/>
-        </w:numPr>
-      </w:pPr>
-      <w:r>
-        <w:rPr>
-          <w:noProof/>
-        </w:rPr>
-        <w:t xml:space="preserve">Finished Technical </w:t>
-      </w:r>
-      <w:r>
-        <w:rPr>
-          <w:noProof/>
-        </w:rPr>
-        <w:t>Proficiency</w:t>
-      </w:r>
-      <w:r>
-        <w:rPr>
-          <w:noProof/>
-        </w:rPr>
-        <w:t>.</w:t>
-      </w:r>
-    </w:p>
-    <w:p>
-      <w:pPr>
-        <w:pStyle w:val="ListParagraph"/>
-        <w:numPr>
-          <w:ilvl w:val="0"/>
-          <w:numId w:val="19"/>
-        </w:numPr>
-      </w:pPr>
-      <w:r>
-        <w:rPr>
-          <w:noProof/>
-        </w:rPr>
-        <w:t>Finished Writing Timeline.</w:t>
-      </w:r>
-    </w:p>
-    <w:p>
-      <w:pPr>
-        <w:pStyle w:val="ListParagraph"/>
-        <w:numPr>
-          <w:ilvl w:val="0"/>
-          <w:numId w:val="19"/>
-        </w:numPr>
-      </w:pPr>
-      <w:r>
-        <w:rPr>
-          <w:noProof/>
-        </w:rPr>
-        <w:t xml:space="preserve">Prepared website pages for supporting </w:t>
       </w:r>
       <w:r>
         <w:rPr>
@@ -2138,7 +2170,7 @@
 </file>
 
 <file path=word/endnotes.xml><?xml version="1.0" encoding="utf-8"?>
-<w:endnotes xmlns:wpc="http://schemas.microsoft.com/office/word/2010/wordprocessingCanvas" xmlns:cx="http://schemas.microsoft.com/office/drawing/2014/chartex" xmlns:cx1="http://schemas.microsoft.com/office/drawing/2015/9/8/chartex" xmlns:mc="http://schemas.openxmlformats.org/markup-compatibility/2006" xmlns:o="urn:schemas-microsoft-com:office:office" xmlns:r="http://schemas.openxmlformats.org/officeDocument/2006/relationships" xmlns:m="http://schemas.openxmlformats.org/officeDocument/2006/math" xmlns:v="urn:schemas-microsoft-com:vml" xmlns:wp14="http://schemas.microsoft.com/office/word/2010/wordprocessingDrawing" xmlns:wp="http://schemas.openxmlformats.org/drawingml/2006/wordprocessingDrawing" xmlns:w10="urn:schemas-microsoft-com:office:word" xmlns:w="http://schemas.openxmlformats.org/wordprocessingml/2006/main" xmlns:w14="http://schemas.microsoft.com/office/word/2010/wordml" xmlns:w15="http://schemas.microsoft.com/office/word/2012/wordml" xmlns:w16se="http://schemas.microsoft.com/office/word/2015/wordml/symex" xmlns:wpg="http://schemas.microsoft.com/office/word/2010/wordprocessingGroup" xmlns:wpi="http://schemas.microsoft.com/office/word/2010/wordprocessingInk" xmlns:wne="http://schemas.microsoft.com/office/word/2006/wordml" xmlns:wps="http://schemas.microsoft.com/office/word/2010/wordprocessingShape" mc:Ignorable="w14 w15 w16se wp14">
+<w:endnotes xmlns:wpc="http://schemas.microsoft.com/office/word/2010/wordprocessingCanvas" xmlns:cx="http://schemas.microsoft.com/office/drawing/2014/chartex" xmlns:cx1="http://schemas.microsoft.com/office/drawing/2015/9/8/chartex" xmlns:cx2="http://schemas.microsoft.com/office/drawing/2015/10/21/chartex" xmlns:cx3="http://schemas.microsoft.com/office/drawing/2016/5/9/chartex" xmlns:cx4="http://schemas.microsoft.com/office/drawing/2016/5/10/chartex" xmlns:cx5="http://schemas.microsoft.com/office/drawing/2016/5/11/chartex" xmlns:cx6="http://schemas.microsoft.com/office/drawing/2016/5/12/chartex" xmlns:cx7="http://schemas.microsoft.com/office/drawing/2016/5/13/chartex" xmlns:cx8="http://schemas.microsoft.com/office/drawing/2016/5/14/chartex" xmlns:mc="http://schemas.openxmlformats.org/markup-compatibility/2006" xmlns:aink="http://schemas.microsoft.com/office/drawing/2016/ink" xmlns:am3d="http://schemas.microsoft.com/office/drawing/2017/model3d" xmlns:o="urn:schemas-microsoft-com:office:office" xmlns:r="http://schemas.openxmlformats.org/officeDocument/2006/relationships" xmlns:m="http://schemas.openxmlformats.org/officeDocument/2006/math" xmlns:v="urn:schemas-microsoft-com:vml" xmlns:wp14="http://schemas.microsoft.com/office/word/2010/wordprocessingDrawing" xmlns:wp="http://schemas.openxmlformats.org/drawingml/2006/wordprocessingDrawing" xmlns:w10="urn:schemas-microsoft-com:office:word" xmlns:w="http://schemas.openxmlformats.org/wordprocessingml/2006/main" xmlns:w14="http://schemas.microsoft.com/office/word/2010/wordml" xmlns:w15="http://schemas.microsoft.com/office/word/2012/wordml" xmlns:w16cid="http://schemas.microsoft.com/office/word/2016/wordml/cid" xmlns:w16se="http://schemas.microsoft.com/office/word/2015/wordml/symex" xmlns:wpg="http://schemas.microsoft.com/office/word/2010/wordprocessingGroup" xmlns:wpi="http://schemas.microsoft.com/office/word/2010/wordprocessingInk" xmlns:wne="http://schemas.microsoft.com/office/word/2006/wordml" xmlns:wps="http://schemas.microsoft.com/office/word/2010/wordprocessingShape" mc:Ignorable="w14 w15 w16se w16cid wp14">
   <w:endnote w:type="separator" w:id="-1">
     <w:p>
       <w:pPr>
@@ -2163,7 +2195,7 @@
 </file>
 
 <file path=word/footnotes.xml><?xml version="1.0" encoding="utf-8"?>
-<w:footnotes xmlns:wpc="http://schemas.microsoft.com/office/word/2010/wordprocessingCanvas" xmlns:cx="http://schemas.microsoft.com/office/drawing/2014/chartex" xmlns:cx1="http://schemas.microsoft.com/office/drawing/2015/9/8/chartex" xmlns:mc="http://schemas.openxmlformats.org/markup-compatibility/2006" xmlns:o="urn:schemas-microsoft-com:office:office" xmlns:r="http://schemas.openxmlformats.org/officeDocument/2006/relationships" xmlns:m="http://schemas.openxmlformats.org/officeDocument/2006/math" xmlns:v="urn:schemas-microsoft-com:vml" xmlns:wp14="http://schemas.microsoft.com/office/word/2010/wordprocessingDrawing" xmlns:wp="http://schemas.openxmlformats.org/drawingml/2006/wordprocessingDrawing" xmlns:w10="urn:schemas-microsoft-com:office:word" xmlns:w="http://schemas.openxmlformats.org/wordprocessingml/2006/main" xmlns:w14="http://schemas.microsoft.com/office/word/2010/wordml" xmlns:w15="http://schemas.microsoft.com/office/word/2012/wordml" xmlns:w16se="http://schemas.microsoft.com/office/word/2015/wordml/symex" xmlns:wpg="http://schemas.microsoft.com/office/word/2010/wordprocessingGroup" xmlns:wpi="http://schemas.microsoft.com/office/word/2010/wordprocessingInk" xmlns:wne="http://schemas.microsoft.com/office/word/2006/wordml" xmlns:wps="http://schemas.microsoft.com/office/word/2010/wordprocessingShape" mc:Ignorable="w14 w15 w16se wp14">
+<w:footnotes xmlns:wpc="http://schemas.microsoft.com/office/word/2010/wordprocessingCanvas" xmlns:cx="http://schemas.microsoft.com/office/drawing/2014/chartex" xmlns:cx1="http://schemas.microsoft.com/office/drawing/2015/9/8/chartex" xmlns:cx2="http://schemas.microsoft.com/office/drawing/2015/10/21/chartex" xmlns:cx3="http://schemas.microsoft.com/office/drawing/2016/5/9/chartex" xmlns:cx4="http://schemas.microsoft.com/office/drawing/2016/5/10/chartex" xmlns:cx5="http://schemas.microsoft.com/office/drawing/2016/5/11/chartex" xmlns:cx6="http://schemas.microsoft.com/office/drawing/2016/5/12/chartex" xmlns:cx7="http://schemas.microsoft.com/office/drawing/2016/5/13/chartex" xmlns:cx8="http://schemas.microsoft.com/office/drawing/2016/5/14/chartex" xmlns:mc="http://schemas.openxmlformats.org/markup-compatibility/2006" xmlns:aink="http://schemas.microsoft.com/office/drawing/2016/ink" xmlns:am3d="http://schemas.microsoft.com/office/drawing/2017/model3d" xmlns:o="urn:schemas-microsoft-com:office:office" xmlns:r="http://schemas.openxmlformats.org/officeDocument/2006/relationships" xmlns:m="http://schemas.openxmlformats.org/officeDocument/2006/math" xmlns:v="urn:schemas-microsoft-com:vml" xmlns:wp14="http://schemas.microsoft.com/office/word/2010/wordprocessingDrawing" xmlns:wp="http://schemas.openxmlformats.org/drawingml/2006/wordprocessingDrawing" xmlns:w10="urn:schemas-microsoft-com:office:word" xmlns:w="http://schemas.openxmlformats.org/wordprocessingml/2006/main" xmlns:w14="http://schemas.microsoft.com/office/word/2010/wordml" xmlns:w15="http://schemas.microsoft.com/office/word/2012/wordml" xmlns:w16cid="http://schemas.microsoft.com/office/word/2016/wordml/cid" xmlns:w16se="http://schemas.microsoft.com/office/word/2015/wordml/symex" xmlns:wpg="http://schemas.microsoft.com/office/word/2010/wordprocessingGroup" xmlns:wpi="http://schemas.microsoft.com/office/word/2010/wordprocessingInk" xmlns:wne="http://schemas.microsoft.com/office/word/2006/wordml" xmlns:wps="http://schemas.microsoft.com/office/word/2010/wordprocessingShape" mc:Ignorable="w14 w15 w16se w16cid wp14">
   <w:footnote w:type="separator" w:id="-1">
     <w:p>
       <w:pPr>
@@ -2188,7 +2220,7 @@
 </file>
 
 <file path=word/numbering.xml><?xml version="1.0" encoding="utf-8"?>
-<w:numbering xmlns:wpc="http://schemas.microsoft.com/office/word/2010/wordprocessingCanvas" xmlns:cx="http://schemas.microsoft.com/office/drawing/2014/chartex" xmlns:cx1="http://schemas.microsoft.com/office/drawing/2015/9/8/chartex" xmlns:mc="http://schemas.openxmlformats.org/markup-compatibility/2006" xmlns:o="urn:schemas-microsoft-com:office:office" xmlns:r="http://schemas.openxmlformats.org/officeDocument/2006/relationships" xmlns:m="http://schemas.openxmlformats.org/officeDocument/2006/math" xmlns:v="urn:schemas-microsoft-com:vml" xmlns:wp14="http://schemas.microsoft.com/office/word/2010/wordprocessingDrawing" xmlns:wp="http://schemas.openxmlformats.org/drawingml/2006/wordprocessingDrawing" xmlns:w10="urn:schemas-microsoft-com:office:word" xmlns:w="http://schemas.openxmlformats.org/wordprocessingml/2006/main" xmlns:w14="http://schemas.microsoft.com/office/word/2010/wordml" xmlns:w15="http://schemas.microsoft.com/office/word/2012/wordml" xmlns:w16se="http://schemas.microsoft.com/office/word/2015/wordml/symex" xmlns:wpg="http://schemas.microsoft.com/office/word/2010/wordprocessingGroup" xmlns:wpi="http://schemas.microsoft.com/office/word/2010/wordprocessingInk" xmlns:wne="http://schemas.microsoft.com/office/word/2006/wordml" xmlns:wps="http://schemas.microsoft.com/office/word/2010/wordprocessingShape" mc:Ignorable="w14 w15 w16se wp14">
+<w:numbering xmlns:wpc="http://schemas.microsoft.com/office/word/2010/wordprocessingCanvas" xmlns:cx="http://schemas.microsoft.com/office/drawing/2014/chartex" xmlns:cx1="http://schemas.microsoft.com/office/drawing/2015/9/8/chartex" xmlns:cx2="http://schemas.microsoft.com/office/drawing/2015/10/21/chartex" xmlns:cx3="http://schemas.microsoft.com/office/drawing/2016/5/9/chartex" xmlns:cx4="http://schemas.microsoft.com/office/drawing/2016/5/10/chartex" xmlns:cx5="http://schemas.microsoft.com/office/drawing/2016/5/11/chartex" xmlns:cx6="http://schemas.microsoft.com/office/drawing/2016/5/12/chartex" xmlns:cx7="http://schemas.microsoft.com/office/drawing/2016/5/13/chartex" xmlns:cx8="http://schemas.microsoft.com/office/drawing/2016/5/14/chartex" xmlns:mc="http://schemas.openxmlformats.org/markup-compatibility/2006" xmlns:aink="http://schemas.microsoft.com/office/drawing/2016/ink" xmlns:am3d="http://schemas.microsoft.com/office/drawing/2017/model3d" xmlns:o="urn:schemas-microsoft-com:office:office" xmlns:r="http://schemas.openxmlformats.org/officeDocument/2006/relationships" xmlns:m="http://schemas.openxmlformats.org/officeDocument/2006/math" xmlns:v="urn:schemas-microsoft-com:vml" xmlns:wp14="http://schemas.microsoft.com/office/word/2010/wordprocessingDrawing" xmlns:wp="http://schemas.openxmlformats.org/drawingml/2006/wordprocessingDrawing" xmlns:w10="urn:schemas-microsoft-com:office:word" xmlns:w="http://schemas.openxmlformats.org/wordprocessingml/2006/main" xmlns:w14="http://schemas.microsoft.com/office/word/2010/wordml" xmlns:w15="http://schemas.microsoft.com/office/word/2012/wordml" xmlns:w16cid="http://schemas.microsoft.com/office/word/2016/wordml/cid" xmlns:w16se="http://schemas.microsoft.com/office/word/2015/wordml/symex" xmlns:wpg="http://schemas.microsoft.com/office/word/2010/wordprocessingGroup" xmlns:wpi="http://schemas.microsoft.com/office/word/2010/wordprocessingInk" xmlns:wne="http://schemas.microsoft.com/office/word/2006/wordml" xmlns:wps="http://schemas.microsoft.com/office/word/2010/wordprocessingShape" mc:Ignorable="w14 w15 w16se w16cid wp14">
   <w:abstractNum w:abstractNumId="0" w15:restartNumberingAfterBreak="0">
     <w:nsid w:val="000B6013"/>
     <w:multiLevelType w:val="hybridMultilevel"/>
@@ -4370,7 +4402,7 @@
 </file>
 
 <file path=word/styles.xml><?xml version="1.0" encoding="utf-8"?>
-<w:styles xmlns:mc="http://schemas.openxmlformats.org/markup-compatibility/2006" xmlns:r="http://schemas.openxmlformats.org/officeDocument/2006/relationships" xmlns:w="http://schemas.openxmlformats.org/wordprocessingml/2006/main" xmlns:w14="http://schemas.microsoft.com/office/word/2010/wordml" xmlns:w15="http://schemas.microsoft.com/office/word/2012/wordml" xmlns:w16se="http://schemas.microsoft.com/office/word/2015/wordml/symex" mc:Ignorable="w14 w15 w16se">
+<w:styles xmlns:mc="http://schemas.openxmlformats.org/markup-compatibility/2006" xmlns:r="http://schemas.openxmlformats.org/officeDocument/2006/relationships" xmlns:w="http://schemas.openxmlformats.org/wordprocessingml/2006/main" xmlns:w14="http://schemas.microsoft.com/office/word/2010/wordml" xmlns:w15="http://schemas.microsoft.com/office/word/2012/wordml" xmlns:w16cid="http://schemas.microsoft.com/office/word/2016/wordml/cid" xmlns:w16se="http://schemas.microsoft.com/office/word/2015/wordml/symex" mc:Ignorable="w14 w15 w16se w16cid">
   <w:docDefaults>
     <w:rPrDefault>
       <w:rPr>
@@ -4386,7 +4418,7 @@
       </w:pPr>
     </w:pPrDefault>
   </w:docDefaults>
-  <w:latentStyles w:defLockedState="0" w:defUIPriority="99" w:defSemiHidden="0" w:defUnhideWhenUsed="0" w:defQFormat="0" w:count="371">
+  <w:latentStyles w:defLockedState="0" w:defUIPriority="99" w:defSemiHidden="0" w:defUnhideWhenUsed="0" w:defQFormat="0" w:count="375">
     <w:lsdException w:name="Normal" w:uiPriority="0" w:qFormat="1"/>
     <w:lsdException w:name="heading 1" w:uiPriority="9" w:qFormat="1"/>
     <w:lsdException w:name="heading 2" w:semiHidden="1" w:uiPriority="9" w:unhideWhenUsed="1" w:qFormat="1"/>
@@ -4492,7 +4524,6 @@
     <w:lsdException w:name="HTML Sample" w:semiHidden="1" w:unhideWhenUsed="1"/>
     <w:lsdException w:name="HTML Typewriter" w:semiHidden="1" w:unhideWhenUsed="1"/>
     <w:lsdException w:name="HTML Variable" w:semiHidden="1" w:unhideWhenUsed="1"/>
-    <w:lsdException w:name="Normal Table" w:semiHidden="1" w:unhideWhenUsed="1"/>
     <w:lsdException w:name="annotation subject" w:semiHidden="1" w:unhideWhenUsed="1"/>
     <w:lsdException w:name="No List" w:semiHidden="1" w:unhideWhenUsed="1"/>
     <w:lsdException w:name="Outline List 1" w:semiHidden="1" w:unhideWhenUsed="1"/>
@@ -4536,10 +4567,8 @@
     <w:lsdException w:name="Table Elegant" w:semiHidden="1" w:unhideWhenUsed="1"/>
     <w:lsdException w:name="Table Professional" w:semiHidden="1" w:unhideWhenUsed="1"/>
     <w:lsdException w:name="Table Subtle 1" w:semiHidden="1" w:unhideWhenUsed="1"/>
-    <w:lsdException w:name="Table Subtle 2" w:semiHidden="1" w:unhideWhenUsed="1"/>
     <w:lsdException w:name="Table Web 1" w:semiHidden="1" w:unhideWhenUsed="1"/>
     <w:lsdException w:name="Table Web 2" w:semiHidden="1" w:unhideWhenUsed="1"/>
-    <w:lsdException w:name="Table Web 3" w:semiHidden="1" w:unhideWhenUsed="1"/>
     <w:lsdException w:name="Balloon Text" w:semiHidden="1" w:unhideWhenUsed="1"/>
     <w:lsdException w:name="Table Grid" w:uiPriority="59"/>
     <w:lsdException w:name="Table Theme" w:semiHidden="1" w:unhideWhenUsed="1"/>
@@ -4758,6 +4787,10 @@
     <w:lsdException w:name="List Table 5 Dark Accent 6" w:uiPriority="50"/>
     <w:lsdException w:name="List Table 6 Colorful Accent 6" w:uiPriority="51"/>
     <w:lsdException w:name="List Table 7 Colorful Accent 6" w:uiPriority="52"/>
+    <w:lsdException w:name="Mention" w:semiHidden="1" w:unhideWhenUsed="1"/>
+    <w:lsdException w:name="Smart Hyperlink" w:semiHidden="1" w:unhideWhenUsed="1"/>
+    <w:lsdException w:name="Hashtag" w:semiHidden="1" w:unhideWhenUsed="1"/>
+    <w:lsdException w:name="Unresolved Mention" w:semiHidden="1" w:unhideWhenUsed="1"/>
   </w:latentStyles>
   <w:style w:type="paragraph" w:default="1" w:styleId="Normal">
     <w:name w:val="Normal"/>
@@ -4809,6 +4842,7 @@
   <w:style w:type="character" w:default="1" w:styleId="DefaultParagraphFont">
     <w:name w:val="Default Paragraph Font"/>
     <w:uiPriority w:val="1"/>
+    <w:semiHidden/>
     <w:unhideWhenUsed/>
   </w:style>
   <w:style w:type="table" w:default="1" w:styleId="TableNormal">

</xml_diff>

<commit_message>
added layout for technical proficiency
</commit_message>
<xml_diff>
--- a/project1/evidenceportfolio/ProjectTimeline.docx
+++ b/project1/evidenceportfolio/ProjectTimeline.docx
@@ -5,6 +5,10 @@
     <w:p>
       <w:pPr>
         <w:pStyle w:val="Heading1"/>
+        <w:numPr>
+          <w:ilvl w:val="0"/>
+          <w:numId w:val="20"/>
+        </w:numPr>
         <w:jc w:val="center"/>
       </w:pPr>
       <w:r>
@@ -14,6 +18,10 @@
     <w:p>
       <w:pPr>
         <w:pStyle w:val="Heading2"/>
+        <w:numPr>
+          <w:ilvl w:val="0"/>
+          <w:numId w:val="20"/>
+        </w:numPr>
       </w:pPr>
       <w:r>
         <w:t>Week1:</w:t>
@@ -24,11 +32,14 @@
         <w:pStyle w:val="ListParagraph"/>
         <w:numPr>
           <w:ilvl w:val="0"/>
-          <w:numId w:val="2"/>
-        </w:numPr>
-      </w:pPr>
-      <w:r>
-        <w:t>Familiarisation with pre-existing Visual Scan Tool Code Base</w:t>
+          <w:numId w:val="20"/>
+        </w:numPr>
+      </w:pPr>
+      <w:r>
+        <w:t xml:space="preserve">Familiarized self </w:t>
+      </w:r>
+      <w:r>
+        <w:t xml:space="preserve"> with pre-existing Visual Scan Tool Code Base</w:t>
       </w:r>
       <w:r>
         <w:t xml:space="preserve"> using debugging mode</w:t>
@@ -39,7 +50,7 @@
         <w:pStyle w:val="ListParagraph"/>
         <w:numPr>
           <w:ilvl w:val="0"/>
-          <w:numId w:val="2"/>
+          <w:numId w:val="20"/>
         </w:numPr>
       </w:pPr>
       <w:r>
@@ -51,7 +62,7 @@
         <w:pStyle w:val="ListParagraph"/>
         <w:numPr>
           <w:ilvl w:val="0"/>
-          <w:numId w:val="2"/>
+          <w:numId w:val="20"/>
         </w:numPr>
       </w:pPr>
       <w:r>
@@ -72,6 +83,10 @@
     <w:p>
       <w:pPr>
         <w:pStyle w:val="Heading2"/>
+        <w:numPr>
+          <w:ilvl w:val="0"/>
+          <w:numId w:val="20"/>
+        </w:numPr>
       </w:pPr>
       <w:r>
         <w:t>Week2:</w:t>
@@ -82,7 +97,7 @@
         <w:pStyle w:val="ListParagraph"/>
         <w:numPr>
           <w:ilvl w:val="0"/>
-          <w:numId w:val="4"/>
+          <w:numId w:val="20"/>
         </w:numPr>
       </w:pPr>
       <w:r>
@@ -103,7 +118,7 @@
         <w:pStyle w:val="ListParagraph"/>
         <w:numPr>
           <w:ilvl w:val="0"/>
-          <w:numId w:val="4"/>
+          <w:numId w:val="20"/>
         </w:numPr>
       </w:pPr>
       <w:r>
@@ -124,7 +139,7 @@
         <w:pStyle w:val="ListParagraph"/>
         <w:numPr>
           <w:ilvl w:val="0"/>
-          <w:numId w:val="4"/>
+          <w:numId w:val="20"/>
         </w:numPr>
       </w:pPr>
       <w:r>
@@ -136,7 +151,7 @@
         <w:pStyle w:val="ListParagraph"/>
         <w:numPr>
           <w:ilvl w:val="0"/>
-          <w:numId w:val="4"/>
+          <w:numId w:val="20"/>
         </w:numPr>
       </w:pPr>
       <w:r>
@@ -151,7 +166,7 @@
         <w:pStyle w:val="ListParagraph"/>
         <w:numPr>
           <w:ilvl w:val="0"/>
-          <w:numId w:val="4"/>
+          <w:numId w:val="20"/>
         </w:numPr>
       </w:pPr>
       <w:r>
@@ -173,6 +188,10 @@
     <w:p>
       <w:pPr>
         <w:pStyle w:val="Heading2"/>
+        <w:numPr>
+          <w:ilvl w:val="0"/>
+          <w:numId w:val="20"/>
+        </w:numPr>
       </w:pPr>
       <w:r>
         <w:t>Week3:</w:t>
@@ -186,7 +205,7 @@
         <w:pStyle w:val="ListParagraph"/>
         <w:numPr>
           <w:ilvl w:val="0"/>
-          <w:numId w:val="5"/>
+          <w:numId w:val="20"/>
         </w:numPr>
       </w:pPr>
       <w:r>
@@ -204,7 +223,7 @@
         <w:pStyle w:val="ListParagraph"/>
         <w:numPr>
           <w:ilvl w:val="0"/>
-          <w:numId w:val="5"/>
+          <w:numId w:val="20"/>
         </w:numPr>
       </w:pPr>
       <w:r>
@@ -220,13 +239,7 @@
         <w:rPr>
           <w:noProof/>
         </w:rPr>
-        <w:t>Dr</w:t>
-      </w:r>
-      <w:r>
-        <w:rPr>
-          <w:noProof/>
-        </w:rPr>
-        <w:t>.</w:t>
+        <w:t>Dr.</w:t>
       </w:r>
       <w:r>
         <w:t xml:space="preserve"> </w:t>
@@ -249,7 +262,7 @@
         <w:pStyle w:val="ListParagraph"/>
         <w:numPr>
           <w:ilvl w:val="0"/>
-          <w:numId w:val="5"/>
+          <w:numId w:val="20"/>
         </w:numPr>
       </w:pPr>
       <w:r>
@@ -264,7 +277,7 @@
         <w:pStyle w:val="ListParagraph"/>
         <w:numPr>
           <w:ilvl w:val="0"/>
-          <w:numId w:val="5"/>
+          <w:numId w:val="20"/>
         </w:numPr>
       </w:pPr>
       <w:r>
@@ -274,13 +287,7 @@
         <w:rPr>
           <w:noProof/>
         </w:rPr>
-        <w:t>Dr</w:t>
-      </w:r>
-      <w:r>
-        <w:rPr>
-          <w:noProof/>
-        </w:rPr>
-        <w:t>.</w:t>
+        <w:t>Dr.</w:t>
       </w:r>
       <w:r>
         <w:t xml:space="preserve"> Mary</w:t>
@@ -289,6 +296,10 @@
     <w:p>
       <w:pPr>
         <w:pStyle w:val="ListParagraph"/>
+        <w:numPr>
+          <w:ilvl w:val="1"/>
+          <w:numId w:val="20"/>
+        </w:numPr>
       </w:pPr>
       <w:r>
         <w:t>(</w:t>
@@ -297,6 +308,7 @@
         <w:r>
           <w:rPr>
             <w:rStyle w:val="Hyperlink"/>
+            <w:u w:val="none"/>
           </w:rPr>
           <w:t>https://drive.google.com/open?id=1pClIR2Fb5kn1xb2DzsGJUII02EN-qH8G</w:t>
         </w:r>
@@ -305,6 +317,10 @@
     <w:p>
       <w:pPr>
         <w:pStyle w:val="ListParagraph"/>
+        <w:numPr>
+          <w:ilvl w:val="1"/>
+          <w:numId w:val="20"/>
+        </w:numPr>
       </w:pPr>
       <w:r>
         <w:t>)</w:t>
@@ -313,6 +329,10 @@
     <w:p>
       <w:pPr>
         <w:pStyle w:val="Heading2"/>
+        <w:numPr>
+          <w:ilvl w:val="0"/>
+          <w:numId w:val="20"/>
+        </w:numPr>
       </w:pPr>
       <w:r>
         <w:t>Week4:</w:t>
@@ -323,7 +343,7 @@
         <w:pStyle w:val="ListParagraph"/>
         <w:numPr>
           <w:ilvl w:val="0"/>
-          <w:numId w:val="6"/>
+          <w:numId w:val="20"/>
         </w:numPr>
       </w:pPr>
       <w:r>
@@ -356,19 +376,15 @@
         <w:pStyle w:val="ListParagraph"/>
         <w:numPr>
           <w:ilvl w:val="0"/>
-          <w:numId w:val="6"/>
-        </w:numPr>
-        <w:rPr>
-          <w:u w:val="single"/>
-        </w:rPr>
-      </w:pPr>
-      <w:r>
-        <w:rPr>
-          <w:rFonts w:ascii="Arial" w:hAnsi="Arial" w:cs="Arial"/>
-          <w:color w:val="333333"/>
-          <w:sz w:val="21"/>
-          <w:szCs w:val="21"/>
-          <w:u w:val="single"/>
+          <w:numId w:val="20"/>
+        </w:numPr>
+      </w:pPr>
+      <w:r>
+        <w:rPr>
+          <w:rFonts w:ascii="Arial" w:hAnsi="Arial" w:cs="Arial"/>
+          <w:color w:val="333333"/>
+          <w:sz w:val="21"/>
+          <w:szCs w:val="21"/>
           <w:shd w:val="clear" w:color="auto" w:fill="FFFFFF"/>
         </w:rPr>
         <w:t xml:space="preserve"> Also discussed the </w:t>
@@ -380,7 +396,6 @@
           <w:color w:val="333333"/>
           <w:sz w:val="21"/>
           <w:szCs w:val="21"/>
-          <w:u w:val="single"/>
           <w:shd w:val="clear" w:color="auto" w:fill="FFFFFF"/>
         </w:rPr>
         <w:t>XML</w:t>
@@ -391,7 +406,6 @@
           <w:color w:val="333333"/>
           <w:sz w:val="21"/>
           <w:szCs w:val="21"/>
-          <w:u w:val="single"/>
           <w:shd w:val="clear" w:color="auto" w:fill="FFFFFF"/>
         </w:rPr>
         <w:t xml:space="preserve"> specification and requirements for data handling with sam.</w:t>
@@ -402,19 +416,15 @@
         <w:pStyle w:val="ListParagraph"/>
         <w:numPr>
           <w:ilvl w:val="0"/>
-          <w:numId w:val="6"/>
-        </w:numPr>
-        <w:rPr>
-          <w:u w:val="single"/>
-        </w:rPr>
-      </w:pPr>
-      <w:r>
-        <w:rPr>
-          <w:rFonts w:ascii="Arial" w:hAnsi="Arial" w:cs="Arial"/>
-          <w:color w:val="333333"/>
-          <w:sz w:val="21"/>
-          <w:szCs w:val="21"/>
-          <w:u w:val="single"/>
+          <w:numId w:val="20"/>
+        </w:numPr>
+      </w:pPr>
+      <w:r>
+        <w:rPr>
+          <w:rFonts w:ascii="Arial" w:hAnsi="Arial" w:cs="Arial"/>
+          <w:color w:val="333333"/>
+          <w:sz w:val="21"/>
+          <w:szCs w:val="21"/>
           <w:shd w:val="clear" w:color="auto" w:fill="FFFFFF"/>
         </w:rPr>
         <w:t xml:space="preserve">Understanding the intricacies of the XmlParser Class and implementing it with the </w:t>
@@ -426,7 +436,6 @@
           <w:color w:val="333333"/>
           <w:sz w:val="21"/>
           <w:szCs w:val="21"/>
-          <w:u w:val="single"/>
           <w:shd w:val="clear" w:color="auto" w:fill="FFFFFF"/>
         </w:rPr>
         <w:t>viewHealthInformation</w:t>
@@ -437,7 +446,6 @@
           <w:color w:val="333333"/>
           <w:sz w:val="21"/>
           <w:szCs w:val="21"/>
-          <w:u w:val="single"/>
           <w:shd w:val="clear" w:color="auto" w:fill="FFFFFF"/>
         </w:rPr>
         <w:t xml:space="preserve"> and </w:t>
@@ -449,7 +457,6 @@
           <w:color w:val="333333"/>
           <w:sz w:val="21"/>
           <w:szCs w:val="21"/>
-          <w:u w:val="single"/>
           <w:shd w:val="clear" w:color="auto" w:fill="FFFFFF"/>
         </w:rPr>
         <w:t>editHealthInformation</w:t>
@@ -460,7 +467,6 @@
           <w:color w:val="333333"/>
           <w:sz w:val="21"/>
           <w:szCs w:val="21"/>
-          <w:u w:val="single"/>
           <w:shd w:val="clear" w:color="auto" w:fill="FFFFFF"/>
         </w:rPr>
         <w:t xml:space="preserve"> activity.</w:t>
@@ -471,7 +477,7 @@
         <w:pStyle w:val="ListParagraph"/>
         <w:numPr>
           <w:ilvl w:val="0"/>
-          <w:numId w:val="6"/>
+          <w:numId w:val="20"/>
         </w:numPr>
       </w:pPr>
       <w:r>
@@ -517,7 +523,7 @@
         <w:pStyle w:val="ListParagraph"/>
         <w:numPr>
           <w:ilvl w:val="0"/>
-          <w:numId w:val="6"/>
+          <w:numId w:val="20"/>
         </w:numPr>
       </w:pPr>
       <w:r>
@@ -547,7 +553,7 @@
         <w:pStyle w:val="ListParagraph"/>
         <w:numPr>
           <w:ilvl w:val="0"/>
-          <w:numId w:val="6"/>
+          <w:numId w:val="20"/>
         </w:numPr>
       </w:pPr>
       <w:r>
@@ -566,6 +572,10 @@
     <w:p>
       <w:pPr>
         <w:pStyle w:val="Heading2"/>
+        <w:numPr>
+          <w:ilvl w:val="0"/>
+          <w:numId w:val="20"/>
+        </w:numPr>
       </w:pPr>
       <w:r>
         <w:t>Week5:</w:t>
@@ -576,7 +586,7 @@
         <w:pStyle w:val="ListParagraph"/>
         <w:numPr>
           <w:ilvl w:val="0"/>
-          <w:numId w:val="7"/>
+          <w:numId w:val="20"/>
         </w:numPr>
       </w:pPr>
       <w:r>
@@ -603,7 +613,7 @@
         <w:pStyle w:val="ListParagraph"/>
         <w:numPr>
           <w:ilvl w:val="0"/>
-          <w:numId w:val="7"/>
+          <w:numId w:val="20"/>
         </w:numPr>
       </w:pPr>
       <w:r>
@@ -622,7 +632,7 @@
         <w:pStyle w:val="ListParagraph"/>
         <w:numPr>
           <w:ilvl w:val="0"/>
-          <w:numId w:val="7"/>
+          <w:numId w:val="20"/>
         </w:numPr>
       </w:pPr>
       <w:r>
@@ -687,6 +697,10 @@
     <w:p>
       <w:pPr>
         <w:pStyle w:val="Heading2"/>
+        <w:numPr>
+          <w:ilvl w:val="0"/>
+          <w:numId w:val="20"/>
+        </w:numPr>
       </w:pPr>
       <w:r>
         <w:t>Week6:</w:t>
@@ -697,7 +711,7 @@
         <w:pStyle w:val="ListParagraph"/>
         <w:numPr>
           <w:ilvl w:val="0"/>
-          <w:numId w:val="8"/>
+          <w:numId w:val="20"/>
         </w:numPr>
       </w:pPr>
       <w:r>
@@ -716,7 +730,7 @@
         <w:pStyle w:val="ListParagraph"/>
         <w:numPr>
           <w:ilvl w:val="0"/>
-          <w:numId w:val="8"/>
+          <w:numId w:val="20"/>
         </w:numPr>
       </w:pPr>
       <w:r>
@@ -831,7 +845,7 @@
         <w:pStyle w:val="ListParagraph"/>
         <w:numPr>
           <w:ilvl w:val="0"/>
-          <w:numId w:val="8"/>
+          <w:numId w:val="20"/>
         </w:numPr>
       </w:pPr>
       <w:r>
@@ -850,7 +864,7 @@
         <w:pStyle w:val="ListParagraph"/>
         <w:numPr>
           <w:ilvl w:val="0"/>
-          <w:numId w:val="8"/>
+          <w:numId w:val="20"/>
         </w:numPr>
       </w:pPr>
       <w:r>
@@ -867,6 +881,10 @@
     <w:p>
       <w:pPr>
         <w:pStyle w:val="Heading2"/>
+        <w:numPr>
+          <w:ilvl w:val="0"/>
+          <w:numId w:val="20"/>
+        </w:numPr>
       </w:pPr>
       <w:r>
         <w:t>Week7:</w:t>
@@ -877,10 +895,9 @@
         <w:pStyle w:val="ListParagraph"/>
         <w:numPr>
           <w:ilvl w:val="0"/>
-          <w:numId w:val="9"/>
-        </w:numPr>
-      </w:pPr>
-      <w:bookmarkStart w:id="0" w:name="_GoBack"/>
+          <w:numId w:val="20"/>
+        </w:numPr>
+      </w:pPr>
       <w:r>
         <w:rPr>
           <w:rFonts w:ascii="Arial" w:hAnsi="Arial" w:cs="Arial"/>
@@ -943,14 +960,13 @@
         </w:rPr>
         <w:t xml:space="preserve">hardware inventory management system </w:t>
       </w:r>
-      <w:bookmarkEnd w:id="0"/>
-    </w:p>
-    <w:p>
-      <w:pPr>
-        <w:pStyle w:val="ListParagraph"/>
-        <w:numPr>
-          <w:ilvl w:val="0"/>
-          <w:numId w:val="9"/>
+    </w:p>
+    <w:p>
+      <w:pPr>
+        <w:pStyle w:val="ListParagraph"/>
+        <w:numPr>
+          <w:ilvl w:val="0"/>
+          <w:numId w:val="20"/>
         </w:numPr>
       </w:pPr>
       <w:r>
@@ -1032,7 +1048,7 @@
         <w:pStyle w:val="ListParagraph"/>
         <w:numPr>
           <w:ilvl w:val="0"/>
-          <w:numId w:val="9"/>
+          <w:numId w:val="20"/>
         </w:numPr>
       </w:pPr>
       <w:r>
@@ -1113,7 +1129,7 @@
         <w:pStyle w:val="ListParagraph"/>
         <w:numPr>
           <w:ilvl w:val="0"/>
-          <w:numId w:val="9"/>
+          <w:numId w:val="20"/>
         </w:numPr>
       </w:pPr>
       <w:r>
@@ -1173,6 +1189,10 @@
     <w:p>
       <w:pPr>
         <w:pStyle w:val="Heading2"/>
+        <w:numPr>
+          <w:ilvl w:val="0"/>
+          <w:numId w:val="20"/>
+        </w:numPr>
       </w:pPr>
       <w:r>
         <w:t>Week8:</w:t>
@@ -1183,7 +1203,7 @@
         <w:pStyle w:val="ListParagraph"/>
         <w:numPr>
           <w:ilvl w:val="0"/>
-          <w:numId w:val="10"/>
+          <w:numId w:val="20"/>
         </w:numPr>
       </w:pPr>
       <w:r>
@@ -1195,14 +1215,11 @@
         <w:pStyle w:val="ListParagraph"/>
         <w:numPr>
           <w:ilvl w:val="0"/>
-          <w:numId w:val="10"/>
-        </w:numPr>
-      </w:pPr>
-      <w:r>
-        <w:t>Added</w:t>
-      </w:r>
-      <w:r>
-        <w:t xml:space="preserve"> the View Item Method and the returned Items </w:t>
+          <w:numId w:val="20"/>
+        </w:numPr>
+      </w:pPr>
+      <w:r>
+        <w:t xml:space="preserve">Added the View Item Method and the returned Items </w:t>
       </w:r>
       <w:r>
         <w:t>Issue</w:t>
@@ -1219,7 +1236,7 @@
         <w:pStyle w:val="ListParagraph"/>
         <w:numPr>
           <w:ilvl w:val="0"/>
-          <w:numId w:val="10"/>
+          <w:numId w:val="20"/>
         </w:numPr>
       </w:pPr>
       <w:r>
@@ -1238,6 +1255,10 @@
     <w:p>
       <w:pPr>
         <w:pStyle w:val="Heading2"/>
+        <w:numPr>
+          <w:ilvl w:val="0"/>
+          <w:numId w:val="20"/>
+        </w:numPr>
       </w:pPr>
       <w:r>
         <w:t>Week9:</w:t>
@@ -1248,7 +1269,7 @@
         <w:pStyle w:val="ListParagraph"/>
         <w:numPr>
           <w:ilvl w:val="0"/>
-          <w:numId w:val="11"/>
+          <w:numId w:val="20"/>
         </w:numPr>
       </w:pPr>
       <w:r>
@@ -1260,7 +1281,7 @@
         <w:pStyle w:val="ListParagraph"/>
         <w:numPr>
           <w:ilvl w:val="0"/>
-          <w:numId w:val="11"/>
+          <w:numId w:val="20"/>
         </w:numPr>
       </w:pPr>
       <w:r>
@@ -1272,7 +1293,7 @@
         <w:pStyle w:val="ListParagraph"/>
         <w:numPr>
           <w:ilvl w:val="0"/>
-          <w:numId w:val="11"/>
+          <w:numId w:val="20"/>
         </w:numPr>
       </w:pPr>
       <w:r>
@@ -1284,7 +1305,7 @@
         <w:pStyle w:val="ListParagraph"/>
         <w:numPr>
           <w:ilvl w:val="0"/>
-          <w:numId w:val="11"/>
+          <w:numId w:val="20"/>
         </w:numPr>
       </w:pPr>
       <w:r>
@@ -1296,7 +1317,7 @@
         <w:pStyle w:val="ListParagraph"/>
         <w:numPr>
           <w:ilvl w:val="0"/>
-          <w:numId w:val="11"/>
+          <w:numId w:val="20"/>
         </w:numPr>
       </w:pPr>
       <w:r>
@@ -1308,7 +1329,7 @@
         <w:pStyle w:val="ListParagraph"/>
         <w:numPr>
           <w:ilvl w:val="0"/>
-          <w:numId w:val="11"/>
+          <w:numId w:val="20"/>
         </w:numPr>
       </w:pPr>
       <w:r>
@@ -1320,7 +1341,7 @@
         <w:pStyle w:val="ListParagraph"/>
         <w:numPr>
           <w:ilvl w:val="0"/>
-          <w:numId w:val="11"/>
+          <w:numId w:val="20"/>
         </w:numPr>
       </w:pPr>
       <w:r>
@@ -1332,7 +1353,7 @@
         <w:pStyle w:val="ListParagraph"/>
         <w:numPr>
           <w:ilvl w:val="0"/>
-          <w:numId w:val="11"/>
+          <w:numId w:val="20"/>
         </w:numPr>
       </w:pPr>
       <w:r>
@@ -1344,14 +1365,11 @@
         <w:pStyle w:val="ListParagraph"/>
         <w:numPr>
           <w:ilvl w:val="0"/>
-          <w:numId w:val="11"/>
-        </w:numPr>
-      </w:pPr>
-      <w:r>
-        <w:t>Documentation</w:t>
-      </w:r>
-      <w:r>
-        <w:t xml:space="preserve"> for </w:t>
+          <w:numId w:val="20"/>
+        </w:numPr>
+      </w:pPr>
+      <w:r>
+        <w:t xml:space="preserve">Documentation for </w:t>
       </w:r>
       <w:r>
         <w:rPr>
@@ -1366,6 +1384,10 @@
     <w:p>
       <w:pPr>
         <w:pStyle w:val="Heading2"/>
+        <w:numPr>
+          <w:ilvl w:val="0"/>
+          <w:numId w:val="20"/>
+        </w:numPr>
       </w:pPr>
       <w:r>
         <w:t>Week10:</w:t>
@@ -1376,7 +1398,7 @@
         <w:pStyle w:val="ListParagraph"/>
         <w:numPr>
           <w:ilvl w:val="0"/>
-          <w:numId w:val="12"/>
+          <w:numId w:val="20"/>
         </w:numPr>
       </w:pPr>
       <w:r>
@@ -1388,7 +1410,7 @@
         <w:pStyle w:val="ListParagraph"/>
         <w:numPr>
           <w:ilvl w:val="0"/>
-          <w:numId w:val="12"/>
+          <w:numId w:val="20"/>
         </w:numPr>
       </w:pPr>
       <w:r>
@@ -1406,7 +1428,7 @@
         <w:pStyle w:val="ListParagraph"/>
         <w:numPr>
           <w:ilvl w:val="0"/>
-          <w:numId w:val="12"/>
+          <w:numId w:val="20"/>
         </w:numPr>
       </w:pPr>
       <w:r>
@@ -1418,14 +1440,20 @@
         <w:pStyle w:val="ListParagraph"/>
         <w:numPr>
           <w:ilvl w:val="0"/>
-          <w:numId w:val="12"/>
+          <w:numId w:val="20"/>
         </w:numPr>
       </w:pPr>
       <w:r>
         <w:t>Added VR Controls to space shooter</w:t>
       </w:r>
       <w:r>
-        <w:t>. Included support for VR controller to restart game</w:t>
+        <w:t xml:space="preserve">. Included support for VR controller to restart </w:t>
+      </w:r>
+      <w:r>
+        <w:t xml:space="preserve">the </w:t>
+      </w:r>
+      <w:r>
+        <w:t>game</w:t>
       </w:r>
     </w:p>
     <w:p>
@@ -1436,6 +1464,10 @@
     <w:p>
       <w:pPr>
         <w:pStyle w:val="Heading2"/>
+        <w:numPr>
+          <w:ilvl w:val="0"/>
+          <w:numId w:val="20"/>
+        </w:numPr>
       </w:pPr>
       <w:r>
         <w:t>Week11:</w:t>
@@ -1446,7 +1478,7 @@
         <w:pStyle w:val="ListParagraph"/>
         <w:numPr>
           <w:ilvl w:val="0"/>
-          <w:numId w:val="13"/>
+          <w:numId w:val="20"/>
         </w:numPr>
       </w:pPr>
       <w:r>
@@ -1458,7 +1490,7 @@
         <w:pStyle w:val="ListParagraph"/>
         <w:numPr>
           <w:ilvl w:val="0"/>
-          <w:numId w:val="13"/>
+          <w:numId w:val="20"/>
         </w:numPr>
       </w:pPr>
       <w:r>
@@ -1479,7 +1511,7 @@
         <w:pStyle w:val="ListParagraph"/>
         <w:numPr>
           <w:ilvl w:val="0"/>
-          <w:numId w:val="13"/>
+          <w:numId w:val="20"/>
         </w:numPr>
       </w:pPr>
       <w:r>
@@ -1499,7 +1531,7 @@
         <w:pStyle w:val="ListParagraph"/>
         <w:numPr>
           <w:ilvl w:val="0"/>
-          <w:numId w:val="13"/>
+          <w:numId w:val="20"/>
         </w:numPr>
       </w:pPr>
       <w:r>
@@ -1539,7 +1571,7 @@
         <w:pStyle w:val="ListParagraph"/>
         <w:numPr>
           <w:ilvl w:val="0"/>
-          <w:numId w:val="13"/>
+          <w:numId w:val="20"/>
         </w:numPr>
       </w:pPr>
       <w:r>
@@ -1579,7 +1611,7 @@
         <w:pStyle w:val="ListParagraph"/>
         <w:numPr>
           <w:ilvl w:val="0"/>
-          <w:numId w:val="13"/>
+          <w:numId w:val="20"/>
         </w:numPr>
       </w:pPr>
       <w:r>
@@ -1610,6 +1642,10 @@
     <w:p>
       <w:pPr>
         <w:pStyle w:val="Heading2"/>
+        <w:numPr>
+          <w:ilvl w:val="0"/>
+          <w:numId w:val="20"/>
+        </w:numPr>
       </w:pPr>
       <w:r>
         <w:t>Week12:</w:t>
@@ -1620,7 +1656,7 @@
         <w:pStyle w:val="ListParagraph"/>
         <w:numPr>
           <w:ilvl w:val="0"/>
-          <w:numId w:val="14"/>
+          <w:numId w:val="20"/>
         </w:numPr>
       </w:pPr>
       <w:r>
@@ -1632,7 +1668,7 @@
         <w:pStyle w:val="ListParagraph"/>
         <w:numPr>
           <w:ilvl w:val="0"/>
-          <w:numId w:val="14"/>
+          <w:numId w:val="20"/>
         </w:numPr>
       </w:pPr>
       <w:r>
@@ -1660,19 +1696,7 @@
         <w:rPr>
           <w:noProof/>
         </w:rPr>
-        <w:t>coor</w:t>
-      </w:r>
-      <w:r>
-        <w:rPr>
-          <w:noProof/>
-        </w:rPr>
-        <w:t>di</w:t>
-      </w:r>
-      <w:r>
-        <w:rPr>
-          <w:noProof/>
-        </w:rPr>
-        <w:t>nates</w:t>
+        <w:t>coordinates</w:t>
       </w:r>
       <w:r>
         <w:t xml:space="preserve"> to a text file </w:t>
@@ -1713,7 +1737,7 @@
         <w:pStyle w:val="ListParagraph"/>
         <w:numPr>
           <w:ilvl w:val="0"/>
-          <w:numId w:val="14"/>
+          <w:numId w:val="20"/>
         </w:numPr>
       </w:pPr>
       <w:r>
@@ -1725,19 +1749,23 @@
         <w:pStyle w:val="ListParagraph"/>
         <w:numPr>
           <w:ilvl w:val="0"/>
-          <w:numId w:val="14"/>
-        </w:numPr>
-      </w:pPr>
-      <w:r>
-        <w:t>Showc</w:t>
-      </w:r>
-      <w:r>
-        <w:t>ased Tool to Patricia.</w:t>
+          <w:numId w:val="20"/>
+        </w:numPr>
+      </w:pPr>
+      <w:r>
+        <w:t>a</w:t>
+      </w:r>
+      <w:r>
+        <w:t>.</w:t>
       </w:r>
     </w:p>
     <w:p>
       <w:pPr>
         <w:pStyle w:val="Heading2"/>
+        <w:numPr>
+          <w:ilvl w:val="0"/>
+          <w:numId w:val="20"/>
+        </w:numPr>
       </w:pPr>
       <w:r>
         <w:t>Week13:</w:t>
@@ -1748,7 +1776,7 @@
         <w:pStyle w:val="ListParagraph"/>
         <w:numPr>
           <w:ilvl w:val="0"/>
-          <w:numId w:val="15"/>
+          <w:numId w:val="20"/>
         </w:numPr>
       </w:pPr>
       <w:r>
@@ -1781,7 +1809,7 @@
         <w:pStyle w:val="ListParagraph"/>
         <w:numPr>
           <w:ilvl w:val="0"/>
-          <w:numId w:val="15"/>
+          <w:numId w:val="20"/>
         </w:numPr>
       </w:pPr>
       <w:r>
@@ -1794,13 +1822,7 @@
         <w:rPr>
           <w:noProof/>
         </w:rPr>
-        <w:t xml:space="preserve">article effects to the Wander </w:t>
-      </w:r>
-      <w:r>
-        <w:rPr>
-          <w:noProof/>
-        </w:rPr>
-        <w:t>tool</w:t>
+        <w:t>article effects to the Wander tool</w:t>
       </w:r>
       <w:r>
         <w:rPr>
@@ -1812,18 +1834,147 @@
         <w:rPr>
           <w:noProof/>
         </w:rPr>
-        <w:t xml:space="preserve"> there were underlying conflicts with the </w:t>
-      </w:r>
-      <w:r>
-        <w:rPr>
-          <w:noProof/>
-        </w:rPr>
-        <w:t>timescale</w:t>
-      </w:r>
-      <w:r>
-        <w:rPr>
-          <w:noProof/>
-        </w:rPr>
+        <w:t xml:space="preserve"> there were underlying conflicts with the timescale.</w:t>
+      </w:r>
+    </w:p>
+    <w:p>
+      <w:pPr>
+        <w:pStyle w:val="ListParagraph"/>
+        <w:numPr>
+          <w:ilvl w:val="0"/>
+          <w:numId w:val="20"/>
+        </w:numPr>
+      </w:pPr>
+      <w:r>
+        <w:rPr>
+          <w:noProof/>
+        </w:rPr>
+        <w:t>Fixed Particle Effects with Samuel.</w:t>
+      </w:r>
+    </w:p>
+    <w:p>
+      <w:pPr>
+        <w:pStyle w:val="ListParagraph"/>
+        <w:numPr>
+          <w:ilvl w:val="0"/>
+          <w:numId w:val="20"/>
+        </w:numPr>
+      </w:pPr>
+      <w:r>
+        <w:rPr>
+          <w:noProof/>
+        </w:rPr>
+        <w:t>Helped Sam</w:t>
+      </w:r>
+      <w:r>
+        <w:rPr>
+          <w:noProof/>
+        </w:rPr>
+        <w:t xml:space="preserve"> with Inverting Dome </w:t>
+      </w:r>
+      <w:r>
+        <w:rPr>
+          <w:noProof/>
+        </w:rPr>
+        <w:t>material inside out so that the wander tool will be inside a Space sphere object.</w:t>
+      </w:r>
+    </w:p>
+    <w:p>
+      <w:pPr>
+        <w:pStyle w:val="ListParagraph"/>
+        <w:numPr>
+          <w:ilvl w:val="0"/>
+          <w:numId w:val="20"/>
+        </w:numPr>
+      </w:pPr>
+      <w:r>
+        <w:rPr>
+          <w:noProof/>
+        </w:rPr>
+        <w:t>Beautified the Edit Health Information to look like the prototype designs.</w:t>
+      </w:r>
+    </w:p>
+    <w:p>
+      <w:pPr>
+        <w:pStyle w:val="ListParagraph"/>
+        <w:numPr>
+          <w:ilvl w:val="0"/>
+          <w:numId w:val="20"/>
+        </w:numPr>
+      </w:pPr>
+      <w:r>
+        <w:rPr>
+          <w:noProof/>
+        </w:rPr>
+        <w:t>Researched PHP’s SimpleXML extention that allows for XML data storage.</w:t>
+      </w:r>
+    </w:p>
+    <w:p>
+      <w:pPr>
+        <w:pStyle w:val="ListParagraph"/>
+        <w:numPr>
+          <w:ilvl w:val="0"/>
+          <w:numId w:val="20"/>
+        </w:numPr>
+      </w:pPr>
+      <w:r>
+        <w:rPr>
+          <w:noProof/>
+        </w:rPr>
+        <w:t>Worked on Portfolio Website, by customising an HTML theme and hosting it on Github Pages.</w:t>
+      </w:r>
+    </w:p>
+    <w:p>
+      <w:pPr>
+        <w:pStyle w:val="Heading2"/>
+        <w:numPr>
+          <w:ilvl w:val="0"/>
+          <w:numId w:val="20"/>
+        </w:numPr>
+      </w:pPr>
+      <w:r>
+        <w:t>Week14:</w:t>
+      </w:r>
+    </w:p>
+    <w:p>
+      <w:pPr>
+        <w:pStyle w:val="ListParagraph"/>
+        <w:numPr>
+          <w:ilvl w:val="0"/>
+          <w:numId w:val="20"/>
+        </w:numPr>
+      </w:pPr>
+      <w:r>
+        <w:t xml:space="preserve">Gathered snippets for Supporting </w:t>
+      </w:r>
+      <w:r>
+        <w:rPr>
+          <w:noProof/>
+        </w:rPr>
+        <w:t>evidence</w:t>
+      </w:r>
+      <w:r>
+        <w:t xml:space="preserve"> as part of the Technical </w:t>
+      </w:r>
+      <w:r>
+        <w:rPr>
+          <w:noProof/>
+        </w:rPr>
+        <w:t>Prof</w:t>
+      </w:r>
+      <w:r>
+        <w:rPr>
+          <w:noProof/>
+        </w:rPr>
+        <w:t>icienc</w:t>
+      </w:r>
+      <w:r>
+        <w:rPr>
+          <w:noProof/>
+        </w:rPr>
+        <w:t>y</w:t>
+      </w:r>
+      <w:r>
         <w:t>.</w:t>
       </w:r>
     </w:p>
@@ -1832,231 +1983,20 @@
         <w:pStyle w:val="ListParagraph"/>
         <w:numPr>
           <w:ilvl w:val="0"/>
-          <w:numId w:val="15"/>
-        </w:numPr>
-      </w:pPr>
-      <w:r>
-        <w:rPr>
-          <w:noProof/>
-        </w:rPr>
-        <w:t>Fixed Particle Effects with Samuel.</w:t>
-      </w:r>
-    </w:p>
-    <w:p>
-      <w:pPr>
-        <w:pStyle w:val="ListParagraph"/>
-        <w:numPr>
-          <w:ilvl w:val="0"/>
-          <w:numId w:val="15"/>
-        </w:numPr>
-      </w:pPr>
-      <w:r>
-        <w:rPr>
-          <w:noProof/>
-        </w:rPr>
-        <w:t>Helped Sam</w:t>
-      </w:r>
-      <w:r>
-        <w:rPr>
-          <w:noProof/>
-        </w:rPr>
-        <w:t xml:space="preserve"> with Inverting Dome </w:t>
-      </w:r>
-      <w:r>
-        <w:rPr>
-          <w:noProof/>
-        </w:rPr>
-        <w:t>material inside out so that the wander tool will be inside a Space sphere object.</w:t>
-      </w:r>
-    </w:p>
-    <w:p>
-      <w:pPr>
-        <w:pStyle w:val="ListParagraph"/>
-        <w:numPr>
-          <w:ilvl w:val="0"/>
-          <w:numId w:val="15"/>
-        </w:numPr>
-      </w:pPr>
-      <w:r>
-        <w:rPr>
-          <w:noProof/>
-        </w:rPr>
-        <w:t>Be</w:t>
-      </w:r>
-      <w:r>
-        <w:rPr>
-          <w:noProof/>
-        </w:rPr>
-        <w:t>a</w:t>
-      </w:r>
-      <w:r>
-        <w:rPr>
-          <w:noProof/>
-        </w:rPr>
-        <w:t>utified</w:t>
-      </w:r>
-      <w:r>
-        <w:rPr>
-          <w:noProof/>
-        </w:rPr>
-        <w:t xml:space="preserve"> the Edit Health </w:t>
-      </w:r>
-      <w:r>
-        <w:rPr>
-          <w:noProof/>
-        </w:rPr>
-        <w:t>Info</w:t>
-      </w:r>
-      <w:r>
-        <w:rPr>
-          <w:noProof/>
-        </w:rPr>
-        <w:t>rm</w:t>
-      </w:r>
-      <w:r>
-        <w:rPr>
-          <w:noProof/>
-        </w:rPr>
-        <w:t>ation</w:t>
-      </w:r>
-      <w:r>
-        <w:rPr>
-          <w:noProof/>
-        </w:rPr>
-        <w:t xml:space="preserve"> to look like the prototype designs.</w:t>
-      </w:r>
-    </w:p>
-    <w:p>
-      <w:pPr>
-        <w:pStyle w:val="ListParagraph"/>
-        <w:numPr>
-          <w:ilvl w:val="0"/>
-          <w:numId w:val="15"/>
-        </w:numPr>
-      </w:pPr>
-      <w:r>
-        <w:rPr>
-          <w:noProof/>
-        </w:rPr>
-        <w:t xml:space="preserve">Researched PHP’s SimpleXML </w:t>
-      </w:r>
-      <w:r>
-        <w:rPr>
-          <w:noProof/>
-        </w:rPr>
-        <w:t>extention</w:t>
-      </w:r>
-      <w:r>
-        <w:rPr>
-          <w:noProof/>
-        </w:rPr>
-        <w:t xml:space="preserve"> that allows for XML data storage.</w:t>
-      </w:r>
-    </w:p>
-    <w:p>
-      <w:pPr>
-        <w:pStyle w:val="ListParagraph"/>
-        <w:numPr>
-          <w:ilvl w:val="0"/>
-          <w:numId w:val="15"/>
-        </w:numPr>
-      </w:pPr>
-      <w:r>
-        <w:rPr>
-          <w:noProof/>
-        </w:rPr>
-        <w:t xml:space="preserve">Worked on </w:t>
-      </w:r>
-      <w:r>
-        <w:rPr>
-          <w:noProof/>
-        </w:rPr>
-        <w:t>Port</w:t>
-      </w:r>
-      <w:r>
-        <w:rPr>
-          <w:noProof/>
-        </w:rPr>
-        <w:t>fo</w:t>
-      </w:r>
-      <w:r>
-        <w:rPr>
-          <w:noProof/>
-        </w:rPr>
-        <w:t>lio</w:t>
-      </w:r>
-      <w:r>
-        <w:rPr>
-          <w:noProof/>
-        </w:rPr>
-        <w:t xml:space="preserve"> Website, by customising an HTML theme and hosting it on Github Pages.</w:t>
+          <w:numId w:val="20"/>
+        </w:numPr>
+      </w:pPr>
+      <w:r>
+        <w:t>Spend a major of the time on justifying my code quality.</w:t>
       </w:r>
     </w:p>
     <w:p>
       <w:pPr>
         <w:pStyle w:val="Heading2"/>
-      </w:pPr>
-      <w:r>
-        <w:t>Week14:</w:t>
-      </w:r>
-    </w:p>
-    <w:p>
-      <w:pPr>
-        <w:pStyle w:val="ListParagraph"/>
-        <w:numPr>
-          <w:ilvl w:val="0"/>
-          <w:numId w:val="16"/>
-        </w:numPr>
-      </w:pPr>
-      <w:r>
-        <w:t xml:space="preserve">Gathered snippets for Supporting </w:t>
-      </w:r>
-      <w:r>
-        <w:rPr>
-          <w:noProof/>
-        </w:rPr>
-        <w:t>evidence</w:t>
-      </w:r>
-      <w:r>
-        <w:t xml:space="preserve"> as part of the Technical </w:t>
-      </w:r>
-      <w:r>
-        <w:rPr>
-          <w:noProof/>
-        </w:rPr>
-        <w:t>Prof</w:t>
-      </w:r>
-      <w:r>
-        <w:rPr>
-          <w:noProof/>
-        </w:rPr>
-        <w:t>icienc</w:t>
-      </w:r>
-      <w:r>
-        <w:rPr>
-          <w:noProof/>
-        </w:rPr>
-        <w:t>y</w:t>
-      </w:r>
-      <w:r>
-        <w:t>.</w:t>
-      </w:r>
-    </w:p>
-    <w:p>
-      <w:pPr>
-        <w:pStyle w:val="ListParagraph"/>
-        <w:numPr>
-          <w:ilvl w:val="0"/>
-          <w:numId w:val="16"/>
-        </w:numPr>
-      </w:pPr>
-      <w:r>
-        <w:t>Spend a major of the time on justifying my code quality.</w:t>
-      </w:r>
-    </w:p>
-    <w:p>
-      <w:pPr>
-        <w:pStyle w:val="Heading2"/>
+        <w:numPr>
+          <w:ilvl w:val="0"/>
+          <w:numId w:val="20"/>
+        </w:numPr>
       </w:pPr>
       <w:r>
         <w:t>Week15</w:t>
@@ -2070,34 +2010,22 @@
         <w:pStyle w:val="ListParagraph"/>
         <w:numPr>
           <w:ilvl w:val="0"/>
-          <w:numId w:val="19"/>
-        </w:numPr>
-      </w:pPr>
-      <w:r>
-        <w:rPr>
-          <w:noProof/>
-        </w:rPr>
-        <w:t xml:space="preserve">Finished Technical </w:t>
-      </w:r>
-      <w:r>
-        <w:rPr>
-          <w:noProof/>
-        </w:rPr>
-        <w:t>Proficiency</w:t>
-      </w:r>
-      <w:r>
-        <w:rPr>
-          <w:noProof/>
-        </w:rPr>
-        <w:t>.</w:t>
-      </w:r>
-    </w:p>
-    <w:p>
-      <w:pPr>
-        <w:pStyle w:val="ListParagraph"/>
-        <w:numPr>
-          <w:ilvl w:val="0"/>
-          <w:numId w:val="19"/>
+          <w:numId w:val="20"/>
+        </w:numPr>
+      </w:pPr>
+      <w:r>
+        <w:rPr>
+          <w:noProof/>
+        </w:rPr>
+        <w:t>Finished Technical Proficiency.</w:t>
+      </w:r>
+    </w:p>
+    <w:p>
+      <w:pPr>
+        <w:pStyle w:val="ListParagraph"/>
+        <w:numPr>
+          <w:ilvl w:val="0"/>
+          <w:numId w:val="20"/>
         </w:numPr>
       </w:pPr>
       <w:r>
@@ -2112,7 +2040,7 @@
         <w:pStyle w:val="ListParagraph"/>
         <w:numPr>
           <w:ilvl w:val="0"/>
-          <w:numId w:val="19"/>
+          <w:numId w:val="20"/>
         </w:numPr>
       </w:pPr>
       <w:r>
@@ -2131,16 +2059,13 @@
         <w:rPr>
           <w:noProof/>
         </w:rPr>
-        <w:t>text</w:t>
-      </w:r>
-      <w:r>
-        <w:rPr>
-          <w:noProof/>
-        </w:rPr>
-        <w:t>.</w:t>
-      </w:r>
-    </w:p>
-    <w:p/>
+        <w:t>text.</w:t>
+      </w:r>
+    </w:p>
+    <w:p>
+      <w:bookmarkStart w:id="0" w:name="_GoBack"/>
+      <w:bookmarkEnd w:id="0"/>
+    </w:p>
     <w:p/>
     <w:p>
       <w:pPr>
@@ -3352,6 +3277,119 @@
     </w:lvl>
   </w:abstractNum>
   <w:abstractNum w:abstractNumId="10" w15:restartNumberingAfterBreak="0">
+    <w:nsid w:val="57CE3879"/>
+    <w:multiLevelType w:val="hybridMultilevel"/>
+    <w:tmpl w:val="87949A44"/>
+    <w:lvl w:ilvl="0" w:tplc="14090001">
+      <w:start w:val="1"/>
+      <w:numFmt w:val="bullet"/>
+      <w:lvlText w:val=""/>
+      <w:lvlJc w:val="left"/>
+      <w:pPr>
+        <w:ind w:left="720" w:hanging="360"/>
+      </w:pPr>
+      <w:rPr>
+        <w:rFonts w:ascii="Symbol" w:hAnsi="Symbol" w:hint="default"/>
+      </w:rPr>
+    </w:lvl>
+    <w:lvl w:ilvl="1" w:tplc="14090003">
+      <w:start w:val="1"/>
+      <w:numFmt w:val="bullet"/>
+      <w:lvlText w:val="o"/>
+      <w:lvlJc w:val="left"/>
+      <w:pPr>
+        <w:ind w:left="1440" w:hanging="360"/>
+      </w:pPr>
+      <w:rPr>
+        <w:rFonts w:ascii="Courier New" w:hAnsi="Courier New" w:cs="Courier New" w:hint="default"/>
+      </w:rPr>
+    </w:lvl>
+    <w:lvl w:ilvl="2" w:tplc="14090005" w:tentative="1">
+      <w:start w:val="1"/>
+      <w:numFmt w:val="bullet"/>
+      <w:lvlText w:val=""/>
+      <w:lvlJc w:val="left"/>
+      <w:pPr>
+        <w:ind w:left="2160" w:hanging="360"/>
+      </w:pPr>
+      <w:rPr>
+        <w:rFonts w:ascii="Wingdings" w:hAnsi="Wingdings" w:hint="default"/>
+      </w:rPr>
+    </w:lvl>
+    <w:lvl w:ilvl="3" w:tplc="14090001" w:tentative="1">
+      <w:start w:val="1"/>
+      <w:numFmt w:val="bullet"/>
+      <w:lvlText w:val=""/>
+      <w:lvlJc w:val="left"/>
+      <w:pPr>
+        <w:ind w:left="2880" w:hanging="360"/>
+      </w:pPr>
+      <w:rPr>
+        <w:rFonts w:ascii="Symbol" w:hAnsi="Symbol" w:hint="default"/>
+      </w:rPr>
+    </w:lvl>
+    <w:lvl w:ilvl="4" w:tplc="14090003" w:tentative="1">
+      <w:start w:val="1"/>
+      <w:numFmt w:val="bullet"/>
+      <w:lvlText w:val="o"/>
+      <w:lvlJc w:val="left"/>
+      <w:pPr>
+        <w:ind w:left="3600" w:hanging="360"/>
+      </w:pPr>
+      <w:rPr>
+        <w:rFonts w:ascii="Courier New" w:hAnsi="Courier New" w:cs="Courier New" w:hint="default"/>
+      </w:rPr>
+    </w:lvl>
+    <w:lvl w:ilvl="5" w:tplc="14090005" w:tentative="1">
+      <w:start w:val="1"/>
+      <w:numFmt w:val="bullet"/>
+      <w:lvlText w:val=""/>
+      <w:lvlJc w:val="left"/>
+      <w:pPr>
+        <w:ind w:left="4320" w:hanging="360"/>
+      </w:pPr>
+      <w:rPr>
+        <w:rFonts w:ascii="Wingdings" w:hAnsi="Wingdings" w:hint="default"/>
+      </w:rPr>
+    </w:lvl>
+    <w:lvl w:ilvl="6" w:tplc="14090001" w:tentative="1">
+      <w:start w:val="1"/>
+      <w:numFmt w:val="bullet"/>
+      <w:lvlText w:val=""/>
+      <w:lvlJc w:val="left"/>
+      <w:pPr>
+        <w:ind w:left="5040" w:hanging="360"/>
+      </w:pPr>
+      <w:rPr>
+        <w:rFonts w:ascii="Symbol" w:hAnsi="Symbol" w:hint="default"/>
+      </w:rPr>
+    </w:lvl>
+    <w:lvl w:ilvl="7" w:tplc="14090003" w:tentative="1">
+      <w:start w:val="1"/>
+      <w:numFmt w:val="bullet"/>
+      <w:lvlText w:val="o"/>
+      <w:lvlJc w:val="left"/>
+      <w:pPr>
+        <w:ind w:left="5760" w:hanging="360"/>
+      </w:pPr>
+      <w:rPr>
+        <w:rFonts w:ascii="Courier New" w:hAnsi="Courier New" w:cs="Courier New" w:hint="default"/>
+      </w:rPr>
+    </w:lvl>
+    <w:lvl w:ilvl="8" w:tplc="14090005" w:tentative="1">
+      <w:start w:val="1"/>
+      <w:numFmt w:val="bullet"/>
+      <w:lvlText w:val=""/>
+      <w:lvlJc w:val="left"/>
+      <w:pPr>
+        <w:ind w:left="6480" w:hanging="360"/>
+      </w:pPr>
+      <w:rPr>
+        <w:rFonts w:ascii="Wingdings" w:hAnsi="Wingdings" w:hint="default"/>
+      </w:rPr>
+    </w:lvl>
+  </w:abstractNum>
+  <w:abstractNum w:abstractNumId="11" w15:restartNumberingAfterBreak="0">
     <w:nsid w:val="57FE706E"/>
     <w:multiLevelType w:val="hybridMultilevel"/>
     <w:tmpl w:val="FF6ED62E"/>
@@ -3437,7 +3475,7 @@
       </w:pPr>
     </w:lvl>
   </w:abstractNum>
-  <w:abstractNum w:abstractNumId="11" w15:restartNumberingAfterBreak="0">
+  <w:abstractNum w:abstractNumId="12" w15:restartNumberingAfterBreak="0">
     <w:nsid w:val="5CBC54D5"/>
     <w:multiLevelType w:val="hybridMultilevel"/>
     <w:tmpl w:val="4D7AC2C6"/>
@@ -3550,7 +3588,7 @@
       </w:rPr>
     </w:lvl>
   </w:abstractNum>
-  <w:abstractNum w:abstractNumId="12" w15:restartNumberingAfterBreak="0">
+  <w:abstractNum w:abstractNumId="13" w15:restartNumberingAfterBreak="0">
     <w:nsid w:val="653A38AC"/>
     <w:multiLevelType w:val="hybridMultilevel"/>
     <w:tmpl w:val="D95C3F04"/>
@@ -3663,7 +3701,7 @@
       </w:rPr>
     </w:lvl>
   </w:abstractNum>
-  <w:abstractNum w:abstractNumId="13" w15:restartNumberingAfterBreak="0">
+  <w:abstractNum w:abstractNumId="14" w15:restartNumberingAfterBreak="0">
     <w:nsid w:val="69E70940"/>
     <w:multiLevelType w:val="hybridMultilevel"/>
     <w:tmpl w:val="101AFB5A"/>
@@ -3776,7 +3814,7 @@
       </w:rPr>
     </w:lvl>
   </w:abstractNum>
-  <w:abstractNum w:abstractNumId="14" w15:restartNumberingAfterBreak="0">
+  <w:abstractNum w:abstractNumId="15" w15:restartNumberingAfterBreak="0">
     <w:nsid w:val="6A4D69C8"/>
     <w:multiLevelType w:val="hybridMultilevel"/>
     <w:tmpl w:val="B84CBF10"/>
@@ -3889,7 +3927,7 @@
       </w:rPr>
     </w:lvl>
   </w:abstractNum>
-  <w:abstractNum w:abstractNumId="15" w15:restartNumberingAfterBreak="0">
+  <w:abstractNum w:abstractNumId="16" w15:restartNumberingAfterBreak="0">
     <w:nsid w:val="6F1A7671"/>
     <w:multiLevelType w:val="hybridMultilevel"/>
     <w:tmpl w:val="3F785FFA"/>
@@ -4002,7 +4040,7 @@
       </w:rPr>
     </w:lvl>
   </w:abstractNum>
-  <w:abstractNum w:abstractNumId="16" w15:restartNumberingAfterBreak="0">
+  <w:abstractNum w:abstractNumId="17" w15:restartNumberingAfterBreak="0">
     <w:nsid w:val="71291114"/>
     <w:multiLevelType w:val="hybridMultilevel"/>
     <w:tmpl w:val="E4C05EF6"/>
@@ -4115,7 +4153,7 @@
       </w:rPr>
     </w:lvl>
   </w:abstractNum>
-  <w:abstractNum w:abstractNumId="17" w15:restartNumberingAfterBreak="0">
+  <w:abstractNum w:abstractNumId="18" w15:restartNumberingAfterBreak="0">
     <w:nsid w:val="79935E81"/>
     <w:multiLevelType w:val="hybridMultilevel"/>
     <w:tmpl w:val="A75ACD74"/>
@@ -4228,7 +4266,7 @@
       </w:rPr>
     </w:lvl>
   </w:abstractNum>
-  <w:abstractNum w:abstractNumId="18" w15:restartNumberingAfterBreak="0">
+  <w:abstractNum w:abstractNumId="19" w15:restartNumberingAfterBreak="0">
     <w:nsid w:val="7CF518E0"/>
     <w:multiLevelType w:val="hybridMultilevel"/>
     <w:tmpl w:val="04546608"/>
@@ -4348,7 +4386,7 @@
     <w:abstractNumId w:val="7"/>
   </w:num>
   <w:num w:numId="3">
-    <w:abstractNumId w:val="14"/>
+    <w:abstractNumId w:val="15"/>
   </w:num>
   <w:num w:numId="4">
     <w:abstractNumId w:val="0"/>
@@ -4360,7 +4398,7 @@
     <w:abstractNumId w:val="3"/>
   </w:num>
   <w:num w:numId="7">
-    <w:abstractNumId w:val="16"/>
+    <w:abstractNumId w:val="17"/>
   </w:num>
   <w:num w:numId="8">
     <w:abstractNumId w:val="6"/>
@@ -4372,31 +4410,34 @@
     <w:abstractNumId w:val="4"/>
   </w:num>
   <w:num w:numId="11">
-    <w:abstractNumId w:val="13"/>
+    <w:abstractNumId w:val="14"/>
   </w:num>
   <w:num w:numId="12">
-    <w:abstractNumId w:val="11"/>
+    <w:abstractNumId w:val="12"/>
   </w:num>
   <w:num w:numId="13">
-    <w:abstractNumId w:val="17"/>
+    <w:abstractNumId w:val="18"/>
   </w:num>
   <w:num w:numId="14">
     <w:abstractNumId w:val="1"/>
   </w:num>
   <w:num w:numId="15">
-    <w:abstractNumId w:val="18"/>
+    <w:abstractNumId w:val="19"/>
   </w:num>
   <w:num w:numId="16">
-    <w:abstractNumId w:val="15"/>
+    <w:abstractNumId w:val="16"/>
   </w:num>
   <w:num w:numId="17">
-    <w:abstractNumId w:val="10"/>
+    <w:abstractNumId w:val="11"/>
   </w:num>
   <w:num w:numId="18">
-    <w:abstractNumId w:val="12"/>
+    <w:abstractNumId w:val="13"/>
   </w:num>
   <w:num w:numId="19">
     <w:abstractNumId w:val="2"/>
+  </w:num>
+  <w:num w:numId="20">
+    <w:abstractNumId w:val="10"/>
   </w:num>
 </w:numbering>
 </file>

</xml_diff>